<commit_message>
Sigue la misma modificación
</commit_message>
<xml_diff>
--- a/TT_2015-A018.docx
+++ b/TT_2015-A018.docx
@@ -298,15 +298,7 @@
                                         <w:sz w:val="20"/>
                                         <w:szCs w:val="20"/>
                                       </w:rPr>
-                                      <w:t xml:space="preserve">Con esta plataforma móvil se pretende ayudar a la población en su economía brindando un servicio de información en cuanto a costos de productos y Servicios en </w:t>
-                                    </w:r>
-                                    <w:r>
-                                      <w:rPr>
-                                        <w:color w:val="595959" w:themeColor="text1" w:themeTint="A6"/>
-                                        <w:sz w:val="20"/>
-                                        <w:szCs w:val="20"/>
-                                      </w:rPr>
-                                      <w:t>México se refiere. La plataforma es social y esto significa que cada usuario podrá colaborar aportando información de productos y/o servicios cercanos a él.</w:t>
+                                      <w:t>Con esta plataforma móvil se pretende ayudar a la población en su economía brindando un servicio de información en cuanto a costos de productos y Servicios en México se refiere. La plataforma es social y esto significa que cada usuario podrá colaborar aportando información de productos y/o servicios cercanos a él.</w:t>
                                     </w:r>
                                   </w:sdtContent>
                                 </w:sdt>
@@ -714,6 +706,24 @@
                               </w:rPr>
                               <w:t>Y LA KAREN</w:t>
                             </w:r>
+                            <w:r>
+                              <w:rPr>
+                                <w:color w:val="595959" w:themeColor="text1" w:themeTint="A6"/>
+                                <w:sz w:val="28"/>
+                                <w:szCs w:val="28"/>
+                              </w:rPr>
+                              <w:t xml:space="preserve"> </w:t>
+                            </w:r>
+                            <w:r>
+                              <w:rPr>
+                                <w:color w:val="595959" w:themeColor="text1" w:themeTint="A6"/>
+                                <w:sz w:val="28"/>
+                                <w:szCs w:val="28"/>
+                              </w:rPr>
+                              <w:t>=D</w:t>
+                            </w:r>
+                            <w:bookmarkStart w:id="0" w:name="_GoBack"/>
+                            <w:bookmarkEnd w:id="0"/>
                           </w:p>
                           <w:p>
                             <w:pPr>
@@ -856,6 +866,24 @@
                         </w:rPr>
                         <w:t>Y LA KAREN</w:t>
                       </w:r>
+                      <w:r>
+                        <w:rPr>
+                          <w:color w:val="595959" w:themeColor="text1" w:themeTint="A6"/>
+                          <w:sz w:val="28"/>
+                          <w:szCs w:val="28"/>
+                        </w:rPr>
+                        <w:t xml:space="preserve"> </w:t>
+                      </w:r>
+                      <w:r>
+                        <w:rPr>
+                          <w:color w:val="595959" w:themeColor="text1" w:themeTint="A6"/>
+                          <w:sz w:val="28"/>
+                          <w:szCs w:val="28"/>
+                        </w:rPr>
+                        <w:t>=D</w:t>
+                      </w:r>
+                      <w:bookmarkStart w:id="1" w:name="_GoBack"/>
+                      <w:bookmarkEnd w:id="1"/>
                     </w:p>
                     <w:p>
                       <w:pPr>
@@ -1578,13 +1606,7 @@
               <w:rPr>
                 <w:webHidden/>
               </w:rPr>
-              <w:instrText>PAGE</w:instrText>
-            </w:r>
-            <w:r>
-              <w:rPr>
-                <w:webHidden/>
-              </w:rPr>
-              <w:instrText>REF _Toc426800484 \h</w:instrText>
+              <w:instrText>PAGEREF _Toc426800484 \h</w:instrText>
             </w:r>
             <w:r>
               <w:rPr>
@@ -1686,14 +1708,7 @@
                 <w:rStyle w:val="Enlacedelndice"/>
                 <w:webHidden/>
               </w:rPr>
-              <w:t>Objetivos</w:t>
-            </w:r>
-            <w:r>
-              <w:rPr>
-                <w:rStyle w:val="Enlacedelndice"/>
-                <w:webHidden/>
-              </w:rPr>
-              <w:t xml:space="preserve"> Particulares</w:t>
+              <w:t>Objetivos Particulares</w:t>
             </w:r>
             <w:r>
               <w:rPr>
@@ -2275,13 +2290,7 @@
               <w:rPr>
                 <w:webHidden/>
               </w:rPr>
-              <w:instrText>PAGEREF _</w:instrText>
-            </w:r>
-            <w:r>
-              <w:rPr>
-                <w:webHidden/>
-              </w:rPr>
-              <w:instrText>Toc426800496 \h</w:instrText>
+              <w:instrText>PAGEREF _Toc426800496 \h</w:instrText>
             </w:r>
             <w:r>
               <w:rPr>
@@ -2680,13 +2689,7 @@
               <w:rPr>
                 <w:webHidden/>
               </w:rPr>
-              <w:instrText>PAGEREF _Toc426800503 \</w:instrText>
-            </w:r>
-            <w:r>
-              <w:rPr>
-                <w:webHidden/>
-              </w:rPr>
-              <w:instrText>h</w:instrText>
+              <w:instrText>PAGEREF _Toc426800503 \h</w:instrText>
             </w:r>
             <w:r>
               <w:rPr>
@@ -2788,14 +2791,7 @@
                 <w:rStyle w:val="Enlacedelndice"/>
                 <w:webHidden/>
               </w:rPr>
-              <w:t xml:space="preserve">No </w:t>
-            </w:r>
-            <w:r>
-              <w:rPr>
-                <w:rStyle w:val="Enlacedelndice"/>
-                <w:webHidden/>
-              </w:rPr>
-              <w:t>Funcionales</w:t>
+              <w:t>No Funcionales</w:t>
             </w:r>
             <w:r>
               <w:rPr>
@@ -2978,13 +2974,7 @@
               <w:rPr>
                 <w:webHidden/>
               </w:rPr>
-              <w:instrText>PAGEREF _Toc426800508</w:instrText>
-            </w:r>
-            <w:r>
-              <w:rPr>
-                <w:webHidden/>
-              </w:rPr>
-              <w:instrText xml:space="preserve"> \h</w:instrText>
+              <w:instrText>PAGEREF _Toc426800508 \h</w:instrText>
             </w:r>
             <w:r>
               <w:rPr>
@@ -3086,14 +3076,7 @@
                 <w:rStyle w:val="Enlacedelndice"/>
                 <w:webHidden/>
               </w:rPr>
-              <w:t>T</w:t>
-            </w:r>
-            <w:r>
-              <w:rPr>
-                <w:rStyle w:val="Enlacedelndice"/>
-                <w:webHidden/>
-              </w:rPr>
-              <w:t>rayectorias</w:t>
+              <w:t>Trayectorias</w:t>
             </w:r>
             <w:r>
               <w:rPr>
@@ -3264,14 +3247,7 @@
                 <w:rStyle w:val="Enlacedelndice"/>
                 <w:webHidden/>
               </w:rPr>
-              <w:t>Diagr</w:t>
-            </w:r>
-            <w:r>
-              <w:rPr>
-                <w:rStyle w:val="Enlacedelndice"/>
-                <w:webHidden/>
-              </w:rPr>
-              <w:t>amas de Estados</w:t>
+              <w:t>Diagramas de Estados</w:t>
             </w:r>
             <w:r>
               <w:rPr>
@@ -3739,13 +3715,7 @@
               <w:rPr>
                 <w:webHidden/>
               </w:rPr>
-              <w:instrText xml:space="preserve">PAGEREF _Toc426800521 </w:instrText>
-            </w:r>
-            <w:r>
-              <w:rPr>
-                <w:webHidden/>
-              </w:rPr>
-              <w:instrText>\h</w:instrText>
+              <w:instrText>PAGEREF _Toc426800521 \h</w:instrText>
             </w:r>
             <w:r>
               <w:rPr>
@@ -3847,14 +3817,7 @@
                 <w:rStyle w:val="Enlacedelndice"/>
                 <w:webHidden/>
               </w:rPr>
-              <w:t>I</w:t>
-            </w:r>
-            <w:r>
-              <w:rPr>
-                <w:rStyle w:val="Enlacedelndice"/>
-                <w:webHidden/>
-              </w:rPr>
-              <w:t>mplementación de Procesos</w:t>
+              <w:t>Implementación de Procesos</w:t>
             </w:r>
             <w:r>
               <w:rPr>
@@ -4436,13 +4399,7 @@
               <w:rPr>
                 <w:webHidden/>
               </w:rPr>
-              <w:instrText>P</w:instrText>
-            </w:r>
-            <w:r>
-              <w:rPr>
-                <w:webHidden/>
-              </w:rPr>
-              <w:instrText>AGEREF _Toc426800533 \h</w:instrText>
+              <w:instrText>PAGEREF _Toc426800533 \h</w:instrText>
             </w:r>
             <w:r>
               <w:rPr>
@@ -4613,13 +4570,7 @@
               <w:rPr>
                 <w:webHidden/>
               </w:rPr>
-              <w:instrText xml:space="preserve">PAGEREF _Toc426800536 </w:instrText>
-            </w:r>
-            <w:r>
-              <w:rPr>
-                <w:webHidden/>
-              </w:rPr>
-              <w:instrText>\h</w:instrText>
+              <w:instrText>PAGEREF _Toc426800536 \h</w:instrText>
             </w:r>
             <w:r>
               <w:rPr>
@@ -4664,8 +4615,8 @@
       <w:pPr>
         <w:pStyle w:val="Encabezado1"/>
       </w:pPr>
-      <w:bookmarkStart w:id="0" w:name="_Toc426800482"/>
-      <w:bookmarkEnd w:id="0"/>
+      <w:bookmarkStart w:id="2" w:name="_Toc426800482"/>
+      <w:bookmarkEnd w:id="2"/>
       <w:r>
         <w:lastRenderedPageBreak/>
         <w:t>Resumen</w:t>
@@ -4695,80 +4646,53 @@
       <w:pPr>
         <w:pStyle w:val="Encabezado1"/>
       </w:pPr>
-      <w:bookmarkStart w:id="1" w:name="_Toc426800483"/>
-      <w:bookmarkEnd w:id="1"/>
+      <w:bookmarkStart w:id="3" w:name="_Toc426800483"/>
+      <w:bookmarkEnd w:id="3"/>
       <w:r>
         <w:t>Introducción</w:t>
       </w:r>
     </w:p>
     <w:p>
       <w:r>
-        <w:t>El estilo de vida que se tiene en la actualidad ha propiciado la búsqueda de nuevas herramientas que permitan y faciliten las tareas que se realizan día</w:t>
-      </w:r>
-      <w:r>
-        <w:t xml:space="preserve"> a día. Un ejemplo claro, es la compra de productos básicos para el hogar, esta necesidad ha influido tanto en el mercado mundial que hoy en día existen diferentes aplicaciones que ofrecen el servicio de apoyo al consumidor para la elección de productos y </w:t>
-      </w:r>
-      <w:r>
-        <w:t>lugares.</w:t>
-      </w:r>
-    </w:p>
-    <w:p>
-      <w:r>
-        <w:t>En México, las herramientas que permiten hacer este tipo de búsqueda son escasas, ya que se cuenta únicamente con una aplicación desarrollada por la PROFECO. Aun cuando hay posibilidad de descargar aplicaciones desarrolladas en el extranjero, ésta</w:t>
-      </w:r>
-      <w:r>
-        <w:t>s aplicaciones se vuelven deficientes al intentar llevar a cabo algunas comparaciones debido a que su registro en las bases de datos no incluyen algunos productos que son de fabricación nacional.</w:t>
-      </w:r>
-    </w:p>
-    <w:p>
-      <w:r>
-        <w:t>En la actualidad los consumidores de productos y servicios s</w:t>
-      </w:r>
-      <w:r>
-        <w:t>on más exigentes, y buscan siempre mayor comodidad, accesibilidad y facilidad para realizar sus compras. Hoy en día, el consumidor busca el lugar más económico y cercano a su zona, además, busca productos de calidad y de confianza.</w:t>
-      </w:r>
-    </w:p>
-    <w:p>
-      <w:r>
-        <w:t>Los avances en la tecnol</w:t>
-      </w:r>
-      <w:r>
-        <w:t>ogía y los nuevos medios de comunicación permiten que todo esto se lleve a cabo de la manera más simple y accesible.</w:t>
-      </w:r>
-    </w:p>
-    <w:p>
-      <w:r>
-        <w:t>Los Sistemas de apoyo a los consumidores permiten establecer comunicación entre ellos, dando pie a que en dichos sistemas se compartan prec</w:t>
-      </w:r>
-      <w:r>
-        <w:t>ios, lugares, marcas, ofertas, nuevas tiendas, entre otros aspectos, y así cada consumidor elija la que considere como mejor opción.</w:t>
-      </w:r>
-    </w:p>
-    <w:p>
-      <w:r>
-        <w:t>Una plataforma social es una herramienta física, virtual o una combinación de ambas, que brinda la capacidad de interactuar</w:t>
-      </w:r>
-      <w:r>
-        <w:t xml:space="preserve"> con uno o varios usuarios con fines lucrativos, educativos o sociales.</w:t>
-      </w:r>
-    </w:p>
-    <w:p>
-      <w:r>
-        <w:t xml:space="preserve">Actualmente, la mayor parte de las plataformas sociales son programas computacionales (software), o equipos electrónicos (hardware) por medio de los cuales se puede tener una relación </w:t>
-      </w:r>
-      <w:r>
-        <w:t>entre los usuarios de la misma. Existen gran variedad de plataformas de apoyo al consumidor; sin embargo algunas de ellas no son conocidas entre la comunidad mexicana, esto se debe a que gran parte de ellas son de origen extranjero y en México existen apen</w:t>
-      </w:r>
-      <w:r>
-        <w:t>as algunas plataformas que aún no son muy populares.</w:t>
+        <w:t>El estilo de vida que se tiene en la actualidad ha propiciado la búsqueda de nuevas herramientas que permitan y faciliten las tareas que se realizan día a día. Un ejemplo claro, es la compra de productos básicos para el hogar, esta necesidad ha influido tanto en el mercado mundial que hoy en día existen diferentes aplicaciones que ofrecen el servicio de apoyo al consumidor para la elección de productos y lugares.</w:t>
+      </w:r>
+    </w:p>
+    <w:p>
+      <w:r>
+        <w:t>En México, las herramientas que permiten hacer este tipo de búsqueda son escasas, ya que se cuenta únicamente con una aplicación desarrollada por la PROFECO. Aun cuando hay posibilidad de descargar aplicaciones desarrolladas en el extranjero, éstas aplicaciones se vuelven deficientes al intentar llevar a cabo algunas comparaciones debido a que su registro en las bases de datos no incluyen algunos productos que son de fabricación nacional.</w:t>
+      </w:r>
+    </w:p>
+    <w:p>
+      <w:r>
+        <w:t>En la actualidad los consumidores de productos y servicios son más exigentes, y buscan siempre mayor comodidad, accesibilidad y facilidad para realizar sus compras. Hoy en día, el consumidor busca el lugar más económico y cercano a su zona, además, busca productos de calidad y de confianza.</w:t>
+      </w:r>
+    </w:p>
+    <w:p>
+      <w:r>
+        <w:t>Los avances en la tecnología y los nuevos medios de comunicación permiten que todo esto se lleve a cabo de la manera más simple y accesible.</w:t>
+      </w:r>
+    </w:p>
+    <w:p>
+      <w:r>
+        <w:t>Los Sistemas de apoyo a los consumidores permiten establecer comunicación entre ellos, dando pie a que en dichos sistemas se compartan precios, lugares, marcas, ofertas, nuevas tiendas, entre otros aspectos, y así cada consumidor elija la que considere como mejor opción.</w:t>
+      </w:r>
+    </w:p>
+    <w:p>
+      <w:r>
+        <w:t>Una plataforma social es una herramienta física, virtual o una combinación de ambas, que brinda la capacidad de interactuar con uno o varios usuarios con fines lucrativos, educativos o sociales.</w:t>
+      </w:r>
+    </w:p>
+    <w:p>
+      <w:r>
+        <w:t>Actualmente, la mayor parte de las plataformas sociales son programas computacionales (software), o equipos electrónicos (hardware) por medio de los cuales se puede tener una relación entre los usuarios de la misma. Existen gran variedad de plataformas de apoyo al consumidor; sin embargo algunas de ellas no son conocidas entre la comunidad mexicana, esto se debe a que gran parte de ellas son de origen extranjero y en México existen apenas algunas plataformas que aún no son muy populares.</w:t>
       </w:r>
     </w:p>
     <w:p>
       <w:pPr>
         <w:pStyle w:val="Encabezado1"/>
       </w:pPr>
-      <w:bookmarkStart w:id="2" w:name="_Toc426800484"/>
-      <w:bookmarkEnd w:id="2"/>
+      <w:bookmarkStart w:id="4" w:name="_Toc426800484"/>
+      <w:bookmarkEnd w:id="4"/>
       <w:r>
         <w:lastRenderedPageBreak/>
         <w:t>Objetivos</w:t>
@@ -4778,26 +4702,23 @@
       <w:pPr>
         <w:pStyle w:val="Encabezado3"/>
       </w:pPr>
-      <w:bookmarkStart w:id="3" w:name="_Toc426800485"/>
-      <w:bookmarkEnd w:id="3"/>
+      <w:bookmarkStart w:id="5" w:name="_Toc426800485"/>
+      <w:bookmarkEnd w:id="5"/>
       <w:r>
         <w:t>Objetivo general</w:t>
       </w:r>
     </w:p>
     <w:p>
       <w:r>
-        <w:t>Analizar, diseñar y desarrollar una plataforma de apoyo a consumidores de productos y servicios, que permita por medio de un esquema de colaboración el comparar productos y ser</w:t>
-      </w:r>
-      <w:r>
-        <w:t>vicios de diferentes proveedores, así como comparar los precios en diferentes tiendas ofreciendo además a los usuarios una gratificación por la colaboración al sistema.</w:t>
+        <w:t>Analizar, diseñar y desarrollar una plataforma de apoyo a consumidores de productos y servicios, que permita por medio de un esquema de colaboración el comparar productos y servicios de diferentes proveedores, así como comparar los precios en diferentes tiendas ofreciendo además a los usuarios una gratificación por la colaboración al sistema.</w:t>
       </w:r>
     </w:p>
     <w:p>
       <w:pPr>
         <w:pStyle w:val="Encabezado3"/>
       </w:pPr>
-      <w:bookmarkStart w:id="4" w:name="_Toc426800486"/>
-      <w:bookmarkEnd w:id="4"/>
+      <w:bookmarkStart w:id="6" w:name="_Toc426800486"/>
+      <w:bookmarkEnd w:id="6"/>
       <w:r>
         <w:t>Objetivos Particulares</w:t>
       </w:r>
@@ -4812,10 +4733,7 @@
         <w:jc w:val="both"/>
       </w:pPr>
       <w:r>
-        <w:t>Consultar los establecimientos para ver si pueden aportar inform</w:t>
-      </w:r>
-      <w:r>
-        <w:t>ación para dicho proyecto.</w:t>
+        <w:t>Consultar los establecimientos para ver si pueden aportar información para dicho proyecto.</w:t>
       </w:r>
     </w:p>
     <w:p>
@@ -4847,24 +4765,15 @@
       <w:pPr>
         <w:pStyle w:val="Encabezado1"/>
       </w:pPr>
-      <w:bookmarkStart w:id="5" w:name="_Toc426800487"/>
-      <w:bookmarkEnd w:id="5"/>
+      <w:bookmarkStart w:id="7" w:name="_Toc426800487"/>
+      <w:bookmarkEnd w:id="7"/>
       <w:r>
         <w:t>Justificación</w:t>
       </w:r>
     </w:p>
     <w:p>
       <w:r>
-        <w:t>En la actualidad sabemos que la economía de nuestro país no está en su mejor momento, es por eso que las personas buscan los mej</w:t>
-      </w:r>
-      <w:r>
-        <w:t>ores precios en los productos de necesidad básica. Realizar esta búsqueda visitando en persona cada establecimiento para verificar los precios sería realmente una tarea difícil y desgastante, ya que además de tomar mucho tiempo, genera un gasto económico y</w:t>
-      </w:r>
-      <w:r>
-        <w:t xml:space="preserve"> si a esto agregamos el caso en que sea una nueva zona, encontrar la opción óptima sería aún más complicado.  Realizar la búsqueda de esta manera resultaría contraproducente, pues en lugar de hacer un ahorro, se estaría produciendo un gasto extra de tiempo</w:t>
-      </w:r>
-      <w:r>
-        <w:t>, dinero y esfuerzo.</w:t>
+        <w:t>En la actualidad sabemos que la economía de nuestro país no está en su mejor momento, es por eso que las personas buscan los mejores precios en los productos de necesidad básica. Realizar esta búsqueda visitando en persona cada establecimiento para verificar los precios sería realmente una tarea difícil y desgastante, ya que además de tomar mucho tiempo, genera un gasto económico y si a esto agregamos el caso en que sea una nueva zona, encontrar la opción óptima sería aún más complicado.  Realizar la búsqueda de esta manera resultaría contraproducente, pues en lugar de hacer un ahorro, se estaría produciendo un gasto extra de tiempo, dinero y esfuerzo.</w:t>
       </w:r>
     </w:p>
     <w:p>
@@ -4874,8 +4783,8 @@
           <w:color w:val="FF0000"/>
         </w:rPr>
       </w:pPr>
-      <w:bookmarkStart w:id="6" w:name="_Toc426800488"/>
-      <w:bookmarkEnd w:id="6"/>
+      <w:bookmarkStart w:id="8" w:name="_Toc426800488"/>
+      <w:bookmarkEnd w:id="8"/>
       <w:r>
         <w:rPr>
           <w:color w:val="FF0000"/>
@@ -4887,47 +4796,35 @@
       <w:pPr>
         <w:pStyle w:val="Encabezado2"/>
       </w:pPr>
-      <w:bookmarkStart w:id="7" w:name="_Toc426800489"/>
-      <w:bookmarkEnd w:id="7"/>
+      <w:bookmarkStart w:id="9" w:name="_Toc426800489"/>
+      <w:bookmarkEnd w:id="9"/>
       <w:r>
         <w:t>Plataformas de Consumo Colaborativo</w:t>
       </w:r>
     </w:p>
     <w:p>
       <w:r>
-        <w:t xml:space="preserve">El consumo colaborativo consiste en un sistema en el que se intercambian bienes, servicios e información. Estos intercambios se realizan a través de plataformas web y </w:t>
-      </w:r>
-      <w:r>
-        <w:t>móviles, en las cuales el consumidor puede consultar sobre el precio, existencia o ubicación de algún bien o servicio existente.</w:t>
+        <w:t>El consumo colaborativo consiste en un sistema en el que se intercambian bienes, servicios e información. Estos intercambios se realizan a través de plataformas web y móviles, en las cuales el consumidor puede consultar sobre el precio, existencia o ubicación de algún bien o servicio existente.</w:t>
       </w:r>
     </w:p>
     <w:p/>
     <w:p>
       <w:r>
-        <w:t>En los últimos años este tipo de plataformas se han vuelto más populares y cada vez existen más usuarios que buscan estas plat</w:t>
-      </w:r>
-      <w:r>
-        <w:t>aformas. Las plataformas permiten hacer comparaciones de precio y calidad, permiten también conocer nuevos servicios o productos, y lo que es mejor, todo esto lo hacen de una forma más rápida y fácil, ya que con el uso de dispositivos móviles y el fácil ac</w:t>
-      </w:r>
-      <w:r>
-        <w:t>ceso a la web, sólo se requiere contar con usuarios en línea dentro las plataformas y que alguno de ellos comparta la información para que ésta sea divulgada en la plataforma y así, el resto de los usuarios conozca la información.</w:t>
+        <w:t>En los últimos años este tipo de plataformas se han vuelto más populares y cada vez existen más usuarios que buscan estas plataformas. Las plataformas permiten hacer comparaciones de precio y calidad, permiten también conocer nuevos servicios o productos, y lo que es mejor, todo esto lo hacen de una forma más rápida y fácil, ya que con el uso de dispositivos móviles y el fácil acceso a la web, sólo se requiere contar con usuarios en línea dentro las plataformas y que alguno de ellos comparta la información para que ésta sea divulgada en la plataforma y así, el resto de los usuarios conozca la información.</w:t>
       </w:r>
     </w:p>
     <w:p/>
     <w:p>
       <w:r>
-        <w:t xml:space="preserve">Desde un punto de vista </w:t>
-      </w:r>
-      <w:r>
-        <w:t>innovador las plataformas de consumo colaborativo, representan un complemento ventajoso para la economía de la producción y del consumo.</w:t>
+        <w:t>Desde un punto de vista innovador las plataformas de consumo colaborativo, representan un complemento ventajoso para la economía de la producción y del consumo.</w:t>
       </w:r>
     </w:p>
     <w:p>
       <w:pPr>
         <w:pStyle w:val="Encabezado2"/>
       </w:pPr>
-      <w:bookmarkStart w:id="8" w:name="_Toc426800490"/>
-      <w:bookmarkEnd w:id="8"/>
+      <w:bookmarkStart w:id="10" w:name="_Toc426800490"/>
+      <w:bookmarkEnd w:id="10"/>
       <w:r>
         <w:lastRenderedPageBreak/>
         <w:t>Redes sociales Colaborativas</w:t>
@@ -4935,10 +4832,7 @@
     </w:p>
     <w:p>
       <w:r>
-        <w:t>Como ya se sabe, las redes sociales se han popularizado en los últimos años y existen dife</w:t>
-      </w:r>
-      <w:r>
-        <w:t>rentes tipos de ellas. Todas las redes sociales permiten compartir algún tipo de dato; puede ser un mensaje de texto, una imagen, video, audio, llamada o video-llamada.</w:t>
+        <w:t>Como ya se sabe, las redes sociales se han popularizado en los últimos años y existen diferentes tipos de ellas. Todas las redes sociales permiten compartir algún tipo de dato; puede ser un mensaje de texto, una imagen, video, audio, llamada o video-llamada.</w:t>
       </w:r>
     </w:p>
     <w:p>
@@ -4951,10 +4845,7 @@
       </w:r>
       <w:proofErr w:type="gramEnd"/>
       <w:r>
-        <w:t xml:space="preserve"> los usuarios comparten a</w:t>
-      </w:r>
-      <w:r>
-        <w:t xml:space="preserve">lgún tipo de información, aunque no en todos los casos esta información es relevante para algún fin específico. </w:t>
+        <w:t xml:space="preserve"> los usuarios comparten algún tipo de información, aunque no en todos los casos esta información es relevante para algún fin específico. </w:t>
       </w:r>
     </w:p>
     <w:p>
@@ -4964,10 +4855,7 @@
       <w:proofErr w:type="spellStart"/>
       <w:proofErr w:type="gramStart"/>
       <w:r>
-        <w:t>e</w:t>
-      </w:r>
-      <w:r>
-        <w:t>specifico</w:t>
+        <w:t>especifico</w:t>
       </w:r>
       <w:proofErr w:type="spellEnd"/>
       <w:proofErr w:type="gramEnd"/>
@@ -4979,8 +4867,8 @@
       <w:pPr>
         <w:pStyle w:val="Encabezado2"/>
       </w:pPr>
-      <w:bookmarkStart w:id="9" w:name="_Toc426800491"/>
-      <w:bookmarkEnd w:id="9"/>
+      <w:bookmarkStart w:id="11" w:name="_Toc426800491"/>
+      <w:bookmarkEnd w:id="11"/>
       <w:r>
         <w:t>Plataformas Móviles de Consumo</w:t>
       </w:r>
@@ -5003,26 +4891,17 @@
       </w:r>
       <w:proofErr w:type="spellEnd"/>
       <w:r>
-        <w:t xml:space="preserve"> Bureau) México hizo público uno de sus estudios más detallados en su tipo: el “Estudio</w:t>
-      </w:r>
-      <w:r>
-        <w:t xml:space="preserve"> de Consumo de Medios entre Internautas Mexicanos”.</w:t>
-      </w:r>
-    </w:p>
-    <w:p>
-      <w:r>
-        <w:t>En este estudio se dan a conocer porcentajes sobre el uso de aparatos tecnológicos como lo son los Smartphone o Laptops. Señala que el uso de los Smartphone casi se duplicó de un año a otro (2011-2012) cr</w:t>
-      </w:r>
-      <w:r>
-        <w:t>eciendo de un 23% a un 41%. Contra el moderado incremento del uso de laptops de un 62% a un 70%.</w:t>
-      </w:r>
-    </w:p>
-    <w:p>
-      <w:r>
-        <w:t xml:space="preserve">Esto señala que los usuarios ya no se quedan en sus hogares, sentados en su habitación o en la sala con una computadora de grandes dimensiones, sino que están </w:t>
-      </w:r>
-      <w:r>
-        <w:t>llevando consigo, a la vida diaria, los contenidos, los comparten en sus redes y los hacen propios. “Esas son las nuevas reglas del consumo” Señala miguel Colunga.</w:t>
+        <w:t xml:space="preserve"> Bureau) México hizo público uno de sus estudios más detallados en su tipo: el “Estudio de Consumo de Medios entre Internautas Mexicanos”.</w:t>
+      </w:r>
+    </w:p>
+    <w:p>
+      <w:r>
+        <w:t>En este estudio se dan a conocer porcentajes sobre el uso de aparatos tecnológicos como lo son los Smartphone o Laptops. Señala que el uso de los Smartphone casi se duplicó de un año a otro (2011-2012) creciendo de un 23% a un 41%. Contra el moderado incremento del uso de laptops de un 62% a un 70%.</w:t>
+      </w:r>
+    </w:p>
+    <w:p>
+      <w:r>
+        <w:t>Esto señala que los usuarios ya no se quedan en sus hogares, sentados en su habitación o en la sala con una computadora de grandes dimensiones, sino que están llevando consigo, a la vida diaria, los contenidos, los comparten en sus redes y los hacen propios. “Esas son las nuevas reglas del consumo” Señala miguel Colunga.</w:t>
       </w:r>
     </w:p>
     <w:p>
@@ -5035,10 +4914,7 @@
       </w:r>
       <w:proofErr w:type="spellEnd"/>
       <w:r>
-        <w:t xml:space="preserve"> Brown presentan este estudio por quinto añ</w:t>
-      </w:r>
-      <w:r>
-        <w:t>o consecutivo con un enfoque especial en el comportamiento de los internautas a través de dispositivos móviles. Informa que el 42% no puede salir de su casa sin sus dispositivos móviles.</w:t>
+        <w:t xml:space="preserve"> Brown presentan este estudio por quinto año consecutivo con un enfoque especial en el comportamiento de los internautas a través de dispositivos móviles. Informa que el 42% no puede salir de su casa sin sus dispositivos móviles.</w:t>
       </w:r>
     </w:p>
     <w:p>
@@ -5059,13 +4935,7 @@
         <w:ind w:left="708"/>
       </w:pPr>
       <w:r>
-        <w:t>En 2014 los inter</w:t>
-      </w:r>
-      <w:r>
-        <w:t>nautas mexicanos interactúan con un mayor número de dispositivos, los encuestados declaran tener 4 dispositivos diferentes en promedio y utilizan 3 para conectarse: laptop (70%), Smartphone (62%) y Tablet (35%), mismos dispositivos que son la vía de conexi</w:t>
-      </w:r>
-      <w:r>
-        <w:t>ón preferida de los internautas con 34%, 30% y 9% respectivamente.</w:t>
+        <w:t>En 2014 los internautas mexicanos interactúan con un mayor número de dispositivos, los encuestados declaran tener 4 dispositivos diferentes en promedio y utilizan 3 para conectarse: laptop (70%), Smartphone (62%) y Tablet (35%), mismos dispositivos que son la vía de conexión preferida de los internautas con 34%, 30% y 9% respectivamente.</w:t>
       </w:r>
     </w:p>
     <w:p>
@@ -5133,18 +5003,15 @@
       <w:pPr>
         <w:pStyle w:val="Encabezado2"/>
       </w:pPr>
-      <w:bookmarkStart w:id="10" w:name="_Toc426800492"/>
-      <w:bookmarkEnd w:id="10"/>
+      <w:bookmarkStart w:id="12" w:name="_Toc426800492"/>
+      <w:bookmarkEnd w:id="12"/>
       <w:r>
         <w:t>Problemática del Consumo y Plataformas de Consumo</w:t>
       </w:r>
     </w:p>
     <w:p>
       <w:r>
-        <w:t>“El consumo colaborativo empi</w:t>
-      </w:r>
-      <w:r>
-        <w:t xml:space="preserve">eza a despertar mucho interés y lógicamente a más de uno le dan ganas de emprender dentro de este nuevo modelo” Señala Marc-Arthur </w:t>
+        <w:t xml:space="preserve">“El consumo colaborativo empieza a despertar mucho interés y lógicamente a más de uno le dan ganas de emprender dentro de este nuevo modelo” Señala Marc-Arthur </w:t>
       </w:r>
       <w:proofErr w:type="spellStart"/>
       <w:r>
@@ -5157,26 +5024,17 @@
     </w:p>
     <w:p>
       <w:r>
-        <w:t>La realidad es más dura de lo que se piensa para los emprendedores del consumo colaborativo. Se necesita mucha pacie</w:t>
-      </w:r>
-      <w:r>
-        <w:t>ncia para que el mercado se acostumbre a satisfacer alguna necesidad que tal vez ni siquiera esté identificada por un usuario.</w:t>
-      </w:r>
-    </w:p>
-    <w:p>
-      <w:r>
-        <w:t xml:space="preserve">Son pocos los emprendedores que realmente reflexionan la tesorería, la estrategia, el precio de adquisición y la rentabilidad de </w:t>
-      </w:r>
-      <w:r>
-        <w:t>las inversiones.</w:t>
-      </w:r>
-    </w:p>
-    <w:p>
-      <w:r>
-        <w:t>“Como consumidor, en el momento de comprar un producto o un servicio, hay tres criterios racionales que tienen más importancia a la hora de decidir entre diferentes alternativas: el precio, la comodidad y la seguridad” aclara Marc en su ar</w:t>
-      </w:r>
-      <w:r>
-        <w:t>tículo, es decir las plataformas tienen que tener una propuesta de valor muy clara y orientada a dar respuesta a una demanda específica.</w:t>
+        <w:t>La realidad es más dura de lo que se piensa para los emprendedores del consumo colaborativo. Se necesita mucha paciencia para que el mercado se acostumbre a satisfacer alguna necesidad que tal vez ni siquiera esté identificada por un usuario.</w:t>
+      </w:r>
+    </w:p>
+    <w:p>
+      <w:r>
+        <w:t>Son pocos los emprendedores que realmente reflexionan la tesorería, la estrategia, el precio de adquisición y la rentabilidad de las inversiones.</w:t>
+      </w:r>
+    </w:p>
+    <w:p>
+      <w:r>
+        <w:t>“Como consumidor, en el momento de comprar un producto o un servicio, hay tres criterios racionales que tienen más importancia a la hora de decidir entre diferentes alternativas: el precio, la comodidad y la seguridad” aclara Marc en su artículo, es decir las plataformas tienen que tener una propuesta de valor muy clara y orientada a dar respuesta a una demanda específica.</w:t>
       </w:r>
     </w:p>
     <w:p>
@@ -5189,18 +5047,15 @@
       </w:r>
       <w:proofErr w:type="spellEnd"/>
       <w:r>
-        <w:t xml:space="preserve"> que creó una necesidad donde menos lo esperaban, sin embarg</w:t>
-      </w:r>
-      <w:r>
-        <w:t>o en otros casos no siempre son válidas desde el punto de vista financiero.</w:t>
+        <w:t xml:space="preserve"> que creó una necesidad donde menos lo esperaban, sin embargo en otros casos no siempre son válidas desde el punto de vista financiero.</w:t>
       </w:r>
     </w:p>
     <w:p>
       <w:pPr>
         <w:pStyle w:val="Encabezado2"/>
       </w:pPr>
-      <w:bookmarkStart w:id="11" w:name="_Toc426800493"/>
-      <w:bookmarkEnd w:id="11"/>
+      <w:bookmarkStart w:id="13" w:name="_Toc426800493"/>
+      <w:bookmarkEnd w:id="13"/>
       <w:r>
         <w:t>Soluciones existentes</w:t>
       </w:r>
@@ -5216,20 +5071,11 @@
         <w:rPr>
           <w:b/>
         </w:rPr>
-        <w:t>Pro</w:t>
-      </w:r>
-      <w:r>
-        <w:rPr>
-          <w:b/>
-        </w:rPr>
-        <w:t>modescuentos</w:t>
+        <w:t>Promodescuentos</w:t>
       </w:r>
       <w:proofErr w:type="spellEnd"/>
       <w:r>
-        <w:t xml:space="preserve"> es una herramienta para la comunidad de compras inteligentes, permite encontrar de manera fácil las últimas promociones desde tu celular, hacer búsqueda por tiendas (Wal-Mart, Liverpool, Starbucks) o por categoría (tecnología, videojuegos, rop</w:t>
-      </w:r>
-      <w:r>
-        <w:t>a, abarrotes).</w:t>
+        <w:t xml:space="preserve"> es una herramienta para la comunidad de compras inteligentes, permite encontrar de manera fácil las últimas promociones desde tu celular, hacer búsqueda por tiendas (Wal-Mart, Liverpool, Starbucks) o por categoría (tecnología, videojuegos, ropa, abarrotes).</w:t>
       </w:r>
     </w:p>
     <w:p>
@@ -5246,10 +5092,7 @@
     <w:p>
       <w:r>
         <w:lastRenderedPageBreak/>
-        <w:t>En cost</w:t>
-      </w:r>
-      <w:r>
-        <w:t xml:space="preserve">a rica el equipo de ingenieros de </w:t>
+        <w:t xml:space="preserve">En costa rica el equipo de ingenieros de </w:t>
       </w:r>
       <w:proofErr w:type="spellStart"/>
       <w:r>
@@ -5266,10 +5109,7 @@
         <w:t>Ahorre Más</w:t>
       </w:r>
       <w:r>
-        <w:t>”. La aplicación informa el precio de los productos que se compran regularmente. Cuenta con detección de la ubicación del usuario y con base en eso muestra los pr</w:t>
-      </w:r>
-      <w:r>
-        <w:t>ecios de los productos de cada supermercado que se encuentre alrededor.</w:t>
+        <w:t>”. La aplicación informa el precio de los productos que se compran regularmente. Cuenta con detección de la ubicación del usuario y con base en eso muestra los precios de los productos de cada supermercado que se encuentre alrededor.</w:t>
       </w:r>
     </w:p>
     <w:p>
@@ -5284,11 +5124,11 @@
           <w:tab w:val="left" w:pos="3478"/>
         </w:tabs>
       </w:pPr>
-      <w:bookmarkStart w:id="12" w:name="_Toc426800494"/>
+      <w:bookmarkStart w:id="14" w:name="_Toc426800494"/>
       <w:r>
         <w:t>Comparativa</w:t>
       </w:r>
-      <w:bookmarkEnd w:id="12"/>
+      <w:bookmarkEnd w:id="14"/>
       <w:r>
         <w:tab/>
       </w:r>
@@ -5448,18 +5288,7 @@
                 <w:szCs w:val="24"/>
                 <w:lang w:eastAsia="zh-CN"/>
               </w:rPr>
-              <w:t>Base de datos de produ</w:t>
-            </w:r>
-            <w:r>
-              <w:rPr>
-                <w:rFonts w:ascii="Comic Sans MS" w:eastAsia="Calibri" w:hAnsi="Comic Sans MS" w:cs="Comic Sans MS"/>
-                <w:bCs/>
-                <w:color w:val="000000"/>
-                <w:sz w:val="24"/>
-                <w:szCs w:val="24"/>
-                <w:lang w:eastAsia="zh-CN"/>
-              </w:rPr>
-              <w:t>ctos</w:t>
+              <w:t>Base de datos de productos</w:t>
             </w:r>
           </w:p>
         </w:tc>
@@ -8573,37 +8402,25 @@
       <w:pPr>
         <w:pStyle w:val="Encabezado2"/>
       </w:pPr>
-      <w:bookmarkStart w:id="13" w:name="_Toc426800495"/>
-      <w:bookmarkEnd w:id="13"/>
+      <w:bookmarkStart w:id="15" w:name="_Toc426800495"/>
+      <w:bookmarkEnd w:id="15"/>
       <w:r>
         <w:t>Propuesta de Solución</w:t>
       </w:r>
     </w:p>
     <w:p>
       <w:r>
-        <w:t xml:space="preserve">Con base en la </w:t>
-      </w:r>
-      <w:r>
-        <w:t xml:space="preserve">problemática, se propone una plataforma social que permita a los consumidores ayudarse mutuamente compartiendo y consultando virtualmente los precios y productos de diferentes establecimientos en su ciudad o localidad. El potencial de la aplicación es que </w:t>
-      </w:r>
-      <w:r>
-        <w:t>se podría consultar información en tiempo real, y con la ayuda de la geolocalización podrían también saber en dónde se ubican los establecimientos correspondientes a dichos productos.</w:t>
-      </w:r>
-    </w:p>
-    <w:p>
-      <w:r>
-        <w:t xml:space="preserve">Como se había comentado antes, existen algunas aplicaciones móviles que </w:t>
-      </w:r>
-      <w:r>
-        <w:t>permiten ayudar a los consumidores; la mayoría de ellas son extranjeras.</w:t>
-      </w:r>
-    </w:p>
-    <w:p>
-      <w:r>
-        <w:t>Los beneficios que traería la aplicación desarrollada es, en primer lugar, brindar a la sociedad la oportunidad de comprar artículos de calidad con un precio mínimo en una zona determ</w:t>
-      </w:r>
-      <w:r>
-        <w:t>inada, en segundo lugar, la facilidad de poder realizar la búsqueda desde un dispositivo móvil que actualmente son tan populares y accesibles, y finalmente a consecuencia de esto se tendría un ahorro en la economía familiar.</w:t>
+        <w:t>Con base en la problemática, se propone una plataforma social que permita a los consumidores ayudarse mutuamente compartiendo y consultando virtualmente los precios y productos de diferentes establecimientos en su ciudad o localidad. El potencial de la aplicación es que se podría consultar información en tiempo real, y con la ayuda de la geolocalización podrían también saber en dónde se ubican los establecimientos correspondientes a dichos productos.</w:t>
+      </w:r>
+    </w:p>
+    <w:p>
+      <w:r>
+        <w:t>Como se había comentado antes, existen algunas aplicaciones móviles que permiten ayudar a los consumidores; la mayoría de ellas son extranjeras.</w:t>
+      </w:r>
+    </w:p>
+    <w:p>
+      <w:r>
+        <w:t>Los beneficios que traería la aplicación desarrollada es, en primer lugar, brindar a la sociedad la oportunidad de comprar artículos de calidad con un precio mínimo en una zona determinada, en segundo lugar, la facilidad de poder realizar la búsqueda desde un dispositivo móvil que actualmente son tan populares y accesibles, y finalmente a consecuencia de esto se tendría un ahorro en la economía familiar.</w:t>
       </w:r>
     </w:p>
     <w:p>
@@ -8613,28 +8430,22 @@
           <w:color w:val="FF0000"/>
         </w:rPr>
       </w:pPr>
-      <w:bookmarkStart w:id="14" w:name="_Toc426800496"/>
-      <w:bookmarkEnd w:id="14"/>
+      <w:bookmarkStart w:id="16" w:name="_Toc426800496"/>
+      <w:bookmarkEnd w:id="16"/>
       <w:r>
         <w:rPr>
           <w:color w:val="FF0000"/>
         </w:rPr>
         <w:lastRenderedPageBreak/>
-        <w:t xml:space="preserve">Capitulo II – Solución </w:t>
-      </w:r>
-      <w:r>
-        <w:rPr>
-          <w:color w:val="FF0000"/>
-        </w:rPr>
-        <w:t>propuesta</w:t>
+        <w:t>Capitulo II – Solución propuesta</w:t>
       </w:r>
     </w:p>
     <w:p>
       <w:pPr>
         <w:pStyle w:val="Encabezado2"/>
       </w:pPr>
-      <w:bookmarkStart w:id="15" w:name="_Toc426800497"/>
-      <w:bookmarkEnd w:id="15"/>
+      <w:bookmarkStart w:id="17" w:name="_Toc426800497"/>
+      <w:bookmarkEnd w:id="17"/>
       <w:r>
         <w:t>Descripción de Solución</w:t>
       </w:r>
@@ -8646,21 +8457,12 @@
     </w:p>
     <w:p>
       <w:r>
-        <w:t>Para</w:t>
-      </w:r>
-      <w:r>
-        <w:t xml:space="preserve"> ingresar a la aplicación se requiere una autenticación de usuario; para esto el usuario tendrá que haber realizado un registro previo en la base de datos, lo cual es posible mediante el módulo de captura de información. Una vez autenticado, el usuario pod</w:t>
-      </w:r>
-      <w:r>
-        <w:t>rá generar datos relevantes acerca de los productos con la ayuda de la cámara de su dispositivo y, además, se cuenta con que, por medio del GPS del dispositivo, detecte automáticamente la ubicación del establecimiento.</w:t>
-      </w:r>
-    </w:p>
-    <w:p>
-      <w:r>
-        <w:t>Una vez obtenida, la información pued</w:t>
-      </w:r>
-      <w:r>
-        <w:t>e ser compartida en la plataforma.</w:t>
+        <w:t>Para ingresar a la aplicación se requiere una autenticación de usuario; para esto el usuario tendrá que haber realizado un registro previo en la base de datos, lo cual es posible mediante el módulo de captura de información. Una vez autenticado, el usuario podrá generar datos relevantes acerca de los productos con la ayuda de la cámara de su dispositivo y, además, se cuenta con que, por medio del GPS del dispositivo, detecte automáticamente la ubicación del establecimiento.</w:t>
+      </w:r>
+    </w:p>
+    <w:p>
+      <w:r>
+        <w:t>Una vez obtenida, la información puede ser compartida en la plataforma.</w:t>
       </w:r>
     </w:p>
     <w:p>
@@ -8670,28 +8472,22 @@
     </w:p>
     <w:p>
       <w:r>
-        <w:t xml:space="preserve">Finalmente, en el módulo de consulta de información, se llevarán a </w:t>
-      </w:r>
-      <w:r>
-        <w:t>cabo las consultas de la información para responder a cada una de las búsquedas. Las búsquedas que puede realizar en la aplicación son acerca de los precios y los establecimientos en los que puede adquirir los productos.</w:t>
+        <w:t>Finalmente, en el módulo de consulta de información, se llevarán a cabo las consultas de la información para responder a cada una de las búsquedas. Las búsquedas que puede realizar en la aplicación son acerca de los precios y los establecimientos en los que puede adquirir los productos.</w:t>
       </w:r>
     </w:p>
     <w:p>
       <w:pPr>
         <w:pStyle w:val="Encabezado2"/>
       </w:pPr>
-      <w:bookmarkStart w:id="16" w:name="_Toc426800498"/>
-      <w:bookmarkEnd w:id="16"/>
+      <w:bookmarkStart w:id="18" w:name="_Toc426800498"/>
+      <w:bookmarkEnd w:id="18"/>
       <w:r>
         <w:t>Arquitectura</w:t>
       </w:r>
     </w:p>
     <w:p>
       <w:r>
-        <w:t>Para que la plataforma</w:t>
-      </w:r>
-      <w:r>
-        <w:t xml:space="preserve"> pueda realizar dichas acciones se propone la siguiente arquitectura en la cual podemos observar cómo interactúan los módulos entre sí.</w:t>
+        <w:t>Para que la plataforma pueda realizar dichas acciones se propone la siguiente arquitectura en la cual podemos observar cómo interactúan los módulos entre sí.</w:t>
       </w:r>
     </w:p>
     <w:p>
@@ -10740,21 +10536,15 @@
       <w:pPr>
         <w:pStyle w:val="Encabezado2"/>
       </w:pPr>
-      <w:bookmarkStart w:id="17" w:name="_Toc426800499"/>
-      <w:bookmarkEnd w:id="17"/>
+      <w:bookmarkStart w:id="19" w:name="_Toc426800499"/>
+      <w:bookmarkEnd w:id="19"/>
       <w:r>
         <w:t>Viabilidad</w:t>
       </w:r>
     </w:p>
     <w:p>
       <w:r>
-        <w:t>La evaluación de los proyectos de software se evalúa de tres maneras principales: operativ</w:t>
-      </w:r>
-      <w:r>
-        <w:t>a, técnica y económicamente. El estudio de la viabilidad no consiste en un estudio completo de los sistemas. Más bien, se trata de recopilar suficientes datos para que los directivos, a su vez, tengan los elementos necesarios para decidir si debe proceders</w:t>
-      </w:r>
-      <w:r>
-        <w:t>e a realizar un estudio de sistemas.</w:t>
+        <w:t>La evaluación de los proyectos de software se evalúa de tres maneras principales: operativa, técnica y económicamente. El estudio de la viabilidad no consiste en un estudio completo de los sistemas. Más bien, se trata de recopilar suficientes datos para que los directivos, a su vez, tengan los elementos necesarios para decidir si debe procederse a realizar un estudio de sistemas.</w:t>
       </w:r>
     </w:p>
     <w:p>
@@ -10763,10 +10553,7 @@
       </w:r>
       <w:proofErr w:type="gramStart"/>
       <w:r>
-        <w:t xml:space="preserve">el analista de </w:t>
-      </w:r>
-      <w:r>
-        <w:t>sistemas entrevista</w:t>
+        <w:t>el analista de sistemas entrevista</w:t>
       </w:r>
       <w:proofErr w:type="gramEnd"/>
       <w:r>
@@ -10786,8 +10573,8 @@
       <w:pPr>
         <w:pStyle w:val="Encabezado3"/>
       </w:pPr>
-      <w:bookmarkStart w:id="18" w:name="_Toc426800500"/>
-      <w:bookmarkEnd w:id="18"/>
+      <w:bookmarkStart w:id="20" w:name="_Toc426800500"/>
+      <w:bookmarkEnd w:id="20"/>
       <w:r>
         <w:lastRenderedPageBreak/>
         <w:t>Económica</w:t>
@@ -10811,21 +10598,15 @@
       <w:pPr>
         <w:pStyle w:val="Encabezado3"/>
       </w:pPr>
-      <w:bookmarkStart w:id="19" w:name="_Toc426800501"/>
-      <w:bookmarkEnd w:id="19"/>
+      <w:bookmarkStart w:id="21" w:name="_Toc426800501"/>
+      <w:bookmarkEnd w:id="21"/>
       <w:r>
         <w:t>Técnica</w:t>
       </w:r>
     </w:p>
     <w:p>
       <w:r>
-        <w:t>Gran parte de la determinación de recursos t</w:t>
-      </w:r>
-      <w:r>
-        <w:t>iene que ver con la evaluación de la viabilidad técnica la cual indica un estudio de los objetivos y el rendimiento del sistema frente a la tecnología con que se cuenta para producir los resultados que se requieren y la posibilidad de adquirir esa tecnolog</w:t>
-      </w:r>
-      <w:r>
-        <w:t>ía.</w:t>
+        <w:t>Gran parte de la determinación de recursos tiene que ver con la evaluación de la viabilidad técnica la cual indica un estudio de los objetivos y el rendimiento del sistema frente a la tecnología con que se cuenta para producir los resultados que se requieren y la posibilidad de adquirir esa tecnología.</w:t>
       </w:r>
     </w:p>
     <w:p>
@@ -10862,36 +10643,30 @@
       <w:pPr>
         <w:pStyle w:val="Encabezado3"/>
       </w:pPr>
-      <w:bookmarkStart w:id="20" w:name="_Toc426800502"/>
-      <w:bookmarkEnd w:id="20"/>
+      <w:bookmarkStart w:id="22" w:name="_Toc426800502"/>
+      <w:bookmarkEnd w:id="22"/>
       <w:r>
         <w:t>Legal</w:t>
       </w:r>
     </w:p>
     <w:p>
       <w:r>
-        <w:t>La aplicación tiene viabilidad legal, ya que en México no existe alguna ley que prohíba tomar fotografías, sin embargo si algún establecimiento tiene alguna política que prohíba la captura de imágene</w:t>
-      </w:r>
-      <w:r>
-        <w:t>s de sus productos, únicamente se considerará fuera del repertorio de tiendas, ya que el fin de la aplicación es únicamente difundir</w:t>
+        <w:t>La aplicación tiene viabilidad legal, ya que en México no existe alguna ley que prohíba tomar fotografías, sin embargo si algún establecimiento tiene alguna política que prohíba la captura de imágenes de sus productos, únicamente se considerará fuera del repertorio de tiendas, ya que el fin de la aplicación es únicamente difundir</w:t>
       </w:r>
     </w:p>
     <w:p>
       <w:pPr>
         <w:pStyle w:val="Encabezado2"/>
       </w:pPr>
-      <w:bookmarkStart w:id="21" w:name="_Toc426800503"/>
-      <w:bookmarkEnd w:id="21"/>
+      <w:bookmarkStart w:id="23" w:name="_Toc426800503"/>
+      <w:bookmarkEnd w:id="23"/>
       <w:r>
         <w:t>Requerimientos</w:t>
       </w:r>
     </w:p>
     <w:p>
       <w:r>
-        <w:t>La especificación de requerimientos es el insumo fundamental en el desarrollo de software ya que es la princ</w:t>
-      </w:r>
-      <w:r>
-        <w:t>ipal fuente de información de la cual se diseña, implementa y testea el sistema de software.</w:t>
+        <w:t>La especificación de requerimientos es el insumo fundamental en el desarrollo de software ya que es la principal fuente de información de la cual se diseña, implementa y testea el sistema de software.</w:t>
       </w:r>
     </w:p>
     <w:p>
@@ -10903,8 +10678,8 @@
       <w:pPr>
         <w:pStyle w:val="Encabezado3"/>
       </w:pPr>
-      <w:bookmarkStart w:id="22" w:name="_Toc426800504"/>
-      <w:bookmarkEnd w:id="22"/>
+      <w:bookmarkStart w:id="24" w:name="_Toc426800504"/>
+      <w:bookmarkEnd w:id="24"/>
       <w:r>
         <w:t>Funcionales</w:t>
       </w:r>
@@ -10916,10 +10691,7 @@
     </w:p>
     <w:p>
       <w:r>
-        <w:t>-Dispositivo móvil</w:t>
-      </w:r>
-      <w:r>
-        <w:t xml:space="preserve"> (con cámara*).</w:t>
+        <w:t>-Dispositivo móvil (con cámara*).</w:t>
       </w:r>
     </w:p>
     <w:p>
@@ -10964,8 +10736,8 @@
       <w:pPr>
         <w:pStyle w:val="Encabezado3"/>
       </w:pPr>
-      <w:bookmarkStart w:id="23" w:name="_Toc426800505"/>
-      <w:bookmarkEnd w:id="23"/>
+      <w:bookmarkStart w:id="25" w:name="_Toc426800505"/>
+      <w:bookmarkEnd w:id="25"/>
       <w:r>
         <w:lastRenderedPageBreak/>
         <w:t>No Funcionales</w:t>
@@ -10978,10 +10750,7 @@
     </w:p>
     <w:p>
       <w:r>
-        <w:t xml:space="preserve">-Entorno </w:t>
-      </w:r>
-      <w:r>
-        <w:t>intuitivo, fácil.</w:t>
+        <w:t>-Entorno intuitivo, fácil.</w:t>
       </w:r>
     </w:p>
     <w:p>
@@ -11008,8 +10777,8 @@
       <w:pPr>
         <w:pStyle w:val="Encabezado2"/>
       </w:pPr>
-      <w:bookmarkStart w:id="24" w:name="_Toc426800506"/>
-      <w:bookmarkEnd w:id="24"/>
+      <w:bookmarkStart w:id="26" w:name="_Toc426800506"/>
+      <w:bookmarkEnd w:id="26"/>
       <w:r>
         <w:t>Reglas de Negocio</w:t>
       </w:r>
@@ -11064,10 +10833,7 @@
         </w:numPr>
       </w:pPr>
       <w:r>
-        <w:t>El usuario también podrá hacer consultas aún s</w:t>
-      </w:r>
-      <w:r>
-        <w:t xml:space="preserve">in estar registrado y haber iniciado sesión, pero será lo único que podrá hacer hasta que se registre. </w:t>
+        <w:t xml:space="preserve">El usuario también podrá hacer consultas aún sin estar registrado y haber iniciado sesión, pero será lo único que podrá hacer hasta que se registre. </w:t>
       </w:r>
     </w:p>
     <w:p>
@@ -11102,8 +10868,8 @@
           <w:color w:val="FF0000"/>
         </w:rPr>
       </w:pPr>
-      <w:bookmarkStart w:id="25" w:name="_Toc426800507"/>
-      <w:bookmarkEnd w:id="25"/>
+      <w:bookmarkStart w:id="27" w:name="_Toc426800507"/>
+      <w:bookmarkEnd w:id="27"/>
       <w:r>
         <w:rPr>
           <w:color w:val="FF0000"/>
@@ -11115,21 +10881,18 @@
       <w:pPr>
         <w:pStyle w:val="Encabezado2"/>
       </w:pPr>
-      <w:bookmarkStart w:id="26" w:name="_Toc426800508"/>
-      <w:bookmarkEnd w:id="26"/>
-      <w:r>
-        <w:t>Análisis del Si</w:t>
-      </w:r>
-      <w:r>
-        <w:t>stema</w:t>
+      <w:bookmarkStart w:id="28" w:name="_Toc426800508"/>
+      <w:bookmarkEnd w:id="28"/>
+      <w:r>
+        <w:t>Análisis del Sistema</w:t>
       </w:r>
     </w:p>
     <w:p>
       <w:pPr>
         <w:pStyle w:val="Encabezado3"/>
       </w:pPr>
-      <w:bookmarkStart w:id="27" w:name="_Toc426800509"/>
-      <w:bookmarkEnd w:id="27"/>
+      <w:bookmarkStart w:id="29" w:name="_Toc426800509"/>
+      <w:bookmarkEnd w:id="29"/>
       <w:r>
         <w:t>Casos de Uso</w:t>
       </w:r>
@@ -11224,10 +10987,7 @@
     </w:p>
     <w:p>
       <w:r>
-        <w:t>Colaboración: Para que el us</w:t>
-      </w:r>
-      <w:r>
-        <w:t xml:space="preserve">uario pueda hacer una colaboración necesita tener su </w:t>
+        <w:t xml:space="preserve">Colaboración: Para que el usuario pueda hacer una colaboración necesita tener su </w:t>
       </w:r>
       <w:proofErr w:type="spellStart"/>
       <w:r>
@@ -11349,21 +11109,18 @@
       <w:pPr>
         <w:pStyle w:val="Encabezado3"/>
       </w:pPr>
-      <w:bookmarkStart w:id="28" w:name="_Toc426800510"/>
-      <w:bookmarkEnd w:id="28"/>
-      <w:r>
-        <w:t>Trayector</w:t>
-      </w:r>
-      <w:r>
-        <w:t>ias</w:t>
+      <w:bookmarkStart w:id="30" w:name="_Toc426800510"/>
+      <w:bookmarkEnd w:id="30"/>
+      <w:r>
+        <w:t>Trayectorias</w:t>
       </w:r>
     </w:p>
     <w:p>
       <w:pPr>
         <w:pStyle w:val="Encabezado3"/>
       </w:pPr>
-      <w:bookmarkStart w:id="29" w:name="_Toc426800511"/>
-      <w:bookmarkEnd w:id="29"/>
+      <w:bookmarkStart w:id="31" w:name="_Toc426800511"/>
+      <w:bookmarkEnd w:id="31"/>
       <w:r>
         <w:t>Secuencias</w:t>
       </w:r>
@@ -11372,8 +11129,8 @@
       <w:pPr>
         <w:pStyle w:val="Encabezado3"/>
       </w:pPr>
-      <w:bookmarkStart w:id="30" w:name="_Toc426800512"/>
-      <w:bookmarkEnd w:id="30"/>
+      <w:bookmarkStart w:id="32" w:name="_Toc426800512"/>
+      <w:bookmarkEnd w:id="32"/>
       <w:r>
         <w:t>Diagramas de Clases</w:t>
       </w:r>
@@ -11382,8 +11139,8 @@
       <w:pPr>
         <w:pStyle w:val="Encabezado3"/>
       </w:pPr>
-      <w:bookmarkStart w:id="31" w:name="_Toc426800513"/>
-      <w:bookmarkEnd w:id="31"/>
+      <w:bookmarkStart w:id="33" w:name="_Toc426800513"/>
+      <w:bookmarkEnd w:id="33"/>
       <w:r>
         <w:t>Diagramas de Estados</w:t>
       </w:r>
@@ -11392,8 +11149,8 @@
       <w:pPr>
         <w:pStyle w:val="Encabezado3"/>
       </w:pPr>
-      <w:bookmarkStart w:id="32" w:name="_Toc426800514"/>
-      <w:bookmarkEnd w:id="32"/>
+      <w:bookmarkStart w:id="34" w:name="_Toc426800514"/>
+      <w:bookmarkEnd w:id="34"/>
       <w:r>
         <w:t>Diagramas de Actividades</w:t>
       </w:r>
@@ -11402,8 +11159,8 @@
       <w:pPr>
         <w:pStyle w:val="Encabezado2"/>
       </w:pPr>
-      <w:bookmarkStart w:id="33" w:name="_Toc426800515"/>
-      <w:bookmarkEnd w:id="33"/>
+      <w:bookmarkStart w:id="35" w:name="_Toc426800515"/>
+      <w:bookmarkEnd w:id="35"/>
       <w:r>
         <w:t>Diseño del Sistema</w:t>
       </w:r>
@@ -11412,8 +11169,8 @@
       <w:pPr>
         <w:pStyle w:val="Encabezado3"/>
       </w:pPr>
-      <w:bookmarkStart w:id="34" w:name="_Toc426800516"/>
-      <w:bookmarkEnd w:id="34"/>
+      <w:bookmarkStart w:id="36" w:name="_Toc426800516"/>
+      <w:bookmarkEnd w:id="36"/>
       <w:r>
         <w:t>Diseño de la Base de Datos</w:t>
       </w:r>
@@ -11422,8 +11179,8 @@
       <w:pPr>
         <w:pStyle w:val="Encabezado3"/>
       </w:pPr>
-      <w:bookmarkStart w:id="35" w:name="_Toc426800517"/>
-      <w:bookmarkEnd w:id="35"/>
+      <w:bookmarkStart w:id="37" w:name="_Toc426800517"/>
+      <w:bookmarkEnd w:id="37"/>
       <w:r>
         <w:t>Diseño de Interfaces</w:t>
       </w:r>
@@ -11432,8 +11189,8 @@
       <w:pPr>
         <w:pStyle w:val="Encabezado3"/>
       </w:pPr>
-      <w:bookmarkStart w:id="36" w:name="_Toc426800518"/>
-      <w:bookmarkEnd w:id="36"/>
+      <w:bookmarkStart w:id="38" w:name="_Toc426800518"/>
+      <w:bookmarkEnd w:id="38"/>
       <w:r>
         <w:t>Diseño de Procesos</w:t>
       </w:r>
@@ -11442,8 +11199,8 @@
       <w:pPr>
         <w:pStyle w:val="Encabezado3"/>
       </w:pPr>
-      <w:bookmarkStart w:id="37" w:name="_Toc426800519"/>
-      <w:bookmarkEnd w:id="37"/>
+      <w:bookmarkStart w:id="39" w:name="_Toc426800519"/>
+      <w:bookmarkEnd w:id="39"/>
       <w:r>
         <w:t>Diseño de Usabilidad</w:t>
       </w:r>
@@ -11456,8 +11213,8 @@
           <w:color w:val="FF0000"/>
         </w:rPr>
       </w:pPr>
-      <w:bookmarkStart w:id="38" w:name="_Toc426800520"/>
-      <w:bookmarkEnd w:id="38"/>
+      <w:bookmarkStart w:id="40" w:name="_Toc426800520"/>
+      <w:bookmarkEnd w:id="40"/>
       <w:r>
         <w:rPr>
           <w:color w:val="FF0000"/>
@@ -11470,8 +11227,8 @@
       <w:pPr>
         <w:pStyle w:val="Encabezado2"/>
       </w:pPr>
-      <w:bookmarkStart w:id="39" w:name="_Toc426800521"/>
-      <w:bookmarkEnd w:id="39"/>
+      <w:bookmarkStart w:id="41" w:name="_Toc426800521"/>
+      <w:bookmarkEnd w:id="41"/>
       <w:r>
         <w:t>Tecnologías a emplear</w:t>
       </w:r>
@@ -11480,21 +11237,18 @@
       <w:pPr>
         <w:pStyle w:val="Encabezado2"/>
       </w:pPr>
-      <w:bookmarkStart w:id="40" w:name="_Toc426800522"/>
-      <w:bookmarkEnd w:id="40"/>
-      <w:r>
-        <w:t xml:space="preserve">Diseño </w:t>
-      </w:r>
-      <w:r>
-        <w:t>Modular</w:t>
+      <w:bookmarkStart w:id="42" w:name="_Toc426800522"/>
+      <w:bookmarkEnd w:id="42"/>
+      <w:r>
+        <w:t>Diseño Modular</w:t>
       </w:r>
     </w:p>
     <w:p>
       <w:pPr>
         <w:pStyle w:val="Encabezado2"/>
       </w:pPr>
-      <w:bookmarkStart w:id="41" w:name="_Toc426800523"/>
-      <w:bookmarkEnd w:id="41"/>
+      <w:bookmarkStart w:id="43" w:name="_Toc426800523"/>
+      <w:bookmarkEnd w:id="43"/>
       <w:r>
         <w:t>Implementación de Procesos</w:t>
       </w:r>
@@ -11503,8 +11257,8 @@
       <w:pPr>
         <w:pStyle w:val="Encabezado2"/>
       </w:pPr>
-      <w:bookmarkStart w:id="42" w:name="_Toc426800524"/>
-      <w:bookmarkEnd w:id="42"/>
+      <w:bookmarkStart w:id="44" w:name="_Toc426800524"/>
+      <w:bookmarkEnd w:id="44"/>
       <w:r>
         <w:t>Implementación de Usabilidad</w:t>
       </w:r>
@@ -11513,8 +11267,8 @@
       <w:pPr>
         <w:pStyle w:val="Encabezado2"/>
       </w:pPr>
-      <w:bookmarkStart w:id="43" w:name="_Toc426800525"/>
-      <w:bookmarkEnd w:id="43"/>
+      <w:bookmarkStart w:id="45" w:name="_Toc426800525"/>
+      <w:bookmarkEnd w:id="45"/>
       <w:r>
         <w:t>Implementación de la Base de Datos</w:t>
       </w:r>
@@ -11526,8 +11280,8 @@
           <w:color w:val="FF0000"/>
         </w:rPr>
       </w:pPr>
-      <w:bookmarkStart w:id="44" w:name="_Toc426800526"/>
-      <w:bookmarkEnd w:id="44"/>
+      <w:bookmarkStart w:id="46" w:name="_Toc426800526"/>
+      <w:bookmarkEnd w:id="46"/>
       <w:r>
         <w:rPr>
           <w:color w:val="FF0000"/>
@@ -11539,8 +11293,8 @@
       <w:pPr>
         <w:pStyle w:val="Encabezado2"/>
       </w:pPr>
-      <w:bookmarkStart w:id="45" w:name="_Toc426800527"/>
-      <w:bookmarkEnd w:id="45"/>
+      <w:bookmarkStart w:id="47" w:name="_Toc426800527"/>
+      <w:bookmarkEnd w:id="47"/>
       <w:r>
         <w:t>Descripción de Casos de Uso</w:t>
       </w:r>
@@ -11549,8 +11303,8 @@
       <w:pPr>
         <w:pStyle w:val="Encabezado3"/>
       </w:pPr>
-      <w:bookmarkStart w:id="46" w:name="_Toc426800528"/>
-      <w:bookmarkEnd w:id="46"/>
+      <w:bookmarkStart w:id="48" w:name="_Toc426800528"/>
+      <w:bookmarkEnd w:id="48"/>
       <w:r>
         <w:t>Características</w:t>
       </w:r>
@@ -11559,8 +11313,8 @@
       <w:pPr>
         <w:pStyle w:val="Encabezado2"/>
       </w:pPr>
-      <w:bookmarkStart w:id="47" w:name="_Toc426800529"/>
-      <w:bookmarkEnd w:id="47"/>
+      <w:bookmarkStart w:id="49" w:name="_Toc426800529"/>
+      <w:bookmarkEnd w:id="49"/>
       <w:r>
         <w:t>Tipos de Pruebas</w:t>
       </w:r>
@@ -11569,8 +11323,8 @@
       <w:pPr>
         <w:pStyle w:val="Encabezado3"/>
       </w:pPr>
-      <w:bookmarkStart w:id="48" w:name="_Toc426800530"/>
-      <w:bookmarkEnd w:id="48"/>
+      <w:bookmarkStart w:id="50" w:name="_Toc426800530"/>
+      <w:bookmarkEnd w:id="50"/>
       <w:r>
         <w:t>Caja Negra</w:t>
       </w:r>
@@ -11579,8 +11333,8 @@
       <w:pPr>
         <w:pStyle w:val="Encabezado3"/>
       </w:pPr>
-      <w:bookmarkStart w:id="49" w:name="_Toc426800531"/>
-      <w:bookmarkEnd w:id="49"/>
+      <w:bookmarkStart w:id="51" w:name="_Toc426800531"/>
+      <w:bookmarkEnd w:id="51"/>
       <w:r>
         <w:t>Caja Blanca</w:t>
       </w:r>
@@ -11589,8 +11343,8 @@
       <w:pPr>
         <w:pStyle w:val="Encabezado3"/>
       </w:pPr>
-      <w:bookmarkStart w:id="50" w:name="_Toc426800532"/>
-      <w:bookmarkEnd w:id="50"/>
+      <w:bookmarkStart w:id="52" w:name="_Toc426800532"/>
+      <w:bookmarkEnd w:id="52"/>
       <w:r>
         <w:t>Desempeño</w:t>
       </w:r>
@@ -11599,8 +11353,8 @@
       <w:pPr>
         <w:pStyle w:val="Encabezado3"/>
       </w:pPr>
-      <w:bookmarkStart w:id="51" w:name="_Toc426800533"/>
-      <w:bookmarkEnd w:id="51"/>
+      <w:bookmarkStart w:id="53" w:name="_Toc426800533"/>
+      <w:bookmarkEnd w:id="53"/>
       <w:r>
         <w:t>Disponibilidad</w:t>
       </w:r>
@@ -11609,8 +11363,8 @@
       <w:pPr>
         <w:pStyle w:val="Encabezado3"/>
       </w:pPr>
-      <w:bookmarkStart w:id="52" w:name="_Toc426800534"/>
-      <w:bookmarkEnd w:id="52"/>
+      <w:bookmarkStart w:id="54" w:name="_Toc426800534"/>
+      <w:bookmarkEnd w:id="54"/>
       <w:r>
         <w:t>Seguridad</w:t>
       </w:r>
@@ -11622,8 +11376,8 @@
           <w:color w:val="FF0000"/>
         </w:rPr>
       </w:pPr>
-      <w:bookmarkStart w:id="53" w:name="_Toc426800535"/>
-      <w:bookmarkEnd w:id="53"/>
+      <w:bookmarkStart w:id="55" w:name="_Toc426800535"/>
+      <w:bookmarkEnd w:id="55"/>
       <w:r>
         <w:rPr>
           <w:color w:val="FF0000"/>
@@ -11635,8 +11389,8 @@
       <w:pPr>
         <w:pStyle w:val="Encabezado1"/>
       </w:pPr>
-      <w:bookmarkStart w:id="54" w:name="_Toc426800536"/>
-      <w:bookmarkEnd w:id="54"/>
+      <w:bookmarkStart w:id="56" w:name="_Toc426800536"/>
+      <w:bookmarkEnd w:id="56"/>
       <w:r>
         <w:t>Referencias</w:t>
       </w:r>
@@ -11682,10 +11436,7 @@
         <w:t xml:space="preserve"> </w:t>
       </w:r>
       <w:r>
-        <w:t>[en línea] recuperado el 30 de Julio del 2015 de http://web.archive.org/web/20130514173126/http://www.oxygen-consulting.co.uk/docs/colla</w:t>
-      </w:r>
-      <w:r>
-        <w:t>borative-consumption.pdf</w:t>
+        <w:t>[en línea] recuperado el 30 de Julio del 2015 de http://web.archive.org/web/20130514173126/http://www.oxygen-consulting.co.uk/docs/collaborative-consumption.pdf</w:t>
       </w:r>
     </w:p>
     <w:p>
@@ -11736,10 +11487,7 @@
       </w:r>
       <w:proofErr w:type="spellEnd"/>
       <w:r>
-        <w:t xml:space="preserve"> (20</w:t>
-      </w:r>
-      <w:r>
-        <w:t xml:space="preserve">15, 15 de Enero), </w:t>
+        <w:t xml:space="preserve"> (2015, 15 de Enero), </w:t>
       </w:r>
       <w:r>
         <w:rPr>
@@ -11758,14 +11506,7 @@
           <w:i/>
           <w:u w:val="single"/>
         </w:rPr>
-        <w:t>Herramie</w:t>
-      </w:r>
-      <w:r>
-        <w:rPr>
-          <w:i/>
-          <w:u w:val="single"/>
-        </w:rPr>
-        <w:t>ntas Colaborativas. Redes Sociales</w:t>
+        <w:t>Herramientas Colaborativas. Redes Sociales</w:t>
       </w:r>
       <w:r>
         <w:t xml:space="preserve"> (</w:t>
@@ -13282,7 +13023,7 @@
 </file>
 
 <file path=customXml/itemProps2.xml><?xml version="1.0" encoding="utf-8"?>
-<ds:datastoreItem xmlns:ds="http://schemas.openxmlformats.org/officeDocument/2006/customXml" ds:itemID="{32C01C30-1471-48CB-A33C-DCB27FE1B659}">
+<ds:datastoreItem xmlns:ds="http://schemas.openxmlformats.org/officeDocument/2006/customXml" ds:itemID="{57F0863E-49EA-491E-A9C9-282195989BFD}">
   <ds:schemaRefs>
     <ds:schemaRef ds:uri="http://schemas.openxmlformats.org/officeDocument/2006/bibliography"/>
   </ds:schemaRefs>

</xml_diff>

<commit_message>
chicos ya tiene los riesgos, pero a uno no se me ocurre el plan de contingencia que tomaríamos, es el del mayor número de usuarios pensados en la aplicación. chequenlo porfa y diganme sus opiniones =)
</commit_message>
<xml_diff>
--- a/TT_2015-A018.docx
+++ b/TT_2015-A018.docx
@@ -274,7 +274,7 @@
               </mc:Choice>
               <mc:Fallback>
                 <w:pict>
-                  <v:group w14:anchorId="746929BF" id="Grupo 149" o:spid="_x0000_s1026" style="position:absolute;margin-left:0;margin-top:0;width:8in;height:95.7pt;z-index:251655680;mso-width-percent:941;mso-height-percent:121;mso-top-percent:23;mso-position-horizontal:center;mso-position-horizontal-relative:page;mso-position-vertical-relative:page;mso-width-percent:941;mso-height-percent:121;mso-top-percent:23" coordorigin="" coordsize="73152,12161" o:gfxdata="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">
+                  <v:group w14:anchorId="6B515058" id="Grupo 149" o:spid="_x0000_s1026" style="position:absolute;margin-left:0;margin-top:0;width:8in;height:95.7pt;z-index:251655680;mso-width-percent:941;mso-height-percent:121;mso-top-percent:23;mso-position-horizontal:center;mso-position-horizontal-relative:page;mso-position-vertical-relative:page;mso-width-percent:941;mso-height-percent:121;mso-top-percent:23" coordorigin="" coordsize="73152,12161" o:gfxdata="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">
                     <v:shape id="Rectángulo 51" o:spid="_x0000_s1027" style="position:absolute;width:73152;height:11303;visibility:visible;mso-wrap-style:square;v-text-anchor:middle" coordsize="7312660,1129665" o:gfxdata="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" path="m,l7312660,r,1129665l3619500,733425,,1091565,,xe" fillcolor="#5b9bd5 [3204]" stroked="f" strokeweight="1pt">
                       <v:stroke joinstyle="miter"/>
                       <v:path arrowok="t" o:connecttype="custom" o:connectlocs="0,0;7315200,0;7315200,1130373;3620757,733885;0,1092249;0,0" o:connectangles="0,0,0,0,0,0"/>
@@ -13282,66 +13282,983 @@
       <w:r>
         <w:t>Grado de insertidumbre de que se mantenga la calendarización del proyecto y de que el producto se entregue a tiempo.</w:t>
       </w:r>
+    </w:p>
+    <w:p>
+      <w:r>
+        <w:t>A continuación se presenta una tabla con los riesgos identificados para la aplicación:</w:t>
+      </w:r>
+    </w:p>
+    <w:tbl>
+      <w:tblPr>
+        <w:tblStyle w:val="Tabladecuadrcula4"/>
+        <w:tblW w:w="9426" w:type="dxa"/>
+        <w:tblLook w:val="04A0" w:firstRow="1" w:lastRow="0" w:firstColumn="1" w:lastColumn="0" w:noHBand="0" w:noVBand="1"/>
+      </w:tblPr>
+      <w:tblGrid>
+        <w:gridCol w:w="5495"/>
+        <w:gridCol w:w="1271"/>
+        <w:gridCol w:w="1532"/>
+        <w:gridCol w:w="1128"/>
+      </w:tblGrid>
+      <w:tr>
+        <w:trPr>
+          <w:cnfStyle w:val="100000000000" w:firstRow="1" w:lastRow="0" w:firstColumn="0" w:lastColumn="0" w:oddVBand="0" w:evenVBand="0" w:oddHBand="0" w:evenHBand="0" w:firstRowFirstColumn="0" w:firstRowLastColumn="0" w:lastRowFirstColumn="0" w:lastRowLastColumn="0"/>
+        </w:trPr>
+        <w:tc>
+          <w:tcPr>
+            <w:cnfStyle w:val="001000000000" w:firstRow="0" w:lastRow="0" w:firstColumn="1" w:lastColumn="0" w:oddVBand="0" w:evenVBand="0" w:oddHBand="0" w:evenHBand="0" w:firstRowFirstColumn="0" w:firstRowLastColumn="0" w:lastRowFirstColumn="0" w:lastRowLastColumn="0"/>
+            <w:tcW w:w="5495" w:type="dxa"/>
+          </w:tcPr>
+          <w:p>
+            <w:r>
+              <w:t>Riesgos</w:t>
+            </w:r>
+          </w:p>
+        </w:tc>
+        <w:tc>
+          <w:tcPr>
+            <w:tcW w:w="1271" w:type="dxa"/>
+          </w:tcPr>
+          <w:p>
+            <w:pPr>
+              <w:cnfStyle w:val="100000000000" w:firstRow="1" w:lastRow="0" w:firstColumn="0" w:lastColumn="0" w:oddVBand="0" w:evenVBand="0" w:oddHBand="0" w:evenHBand="0" w:firstRowFirstColumn="0" w:firstRowLastColumn="0" w:lastRowFirstColumn="0" w:lastRowLastColumn="0"/>
+            </w:pPr>
+            <w:r>
+              <w:t>Categoría</w:t>
+            </w:r>
+          </w:p>
+        </w:tc>
+        <w:tc>
+          <w:tcPr>
+            <w:tcW w:w="1532" w:type="dxa"/>
+          </w:tcPr>
+          <w:p>
+            <w:pPr>
+              <w:cnfStyle w:val="100000000000" w:firstRow="1" w:lastRow="0" w:firstColumn="0" w:lastColumn="0" w:oddVBand="0" w:evenVBand="0" w:oddHBand="0" w:evenHBand="0" w:firstRowFirstColumn="0" w:firstRowLastColumn="0" w:lastRowFirstColumn="0" w:lastRowLastColumn="0"/>
+            </w:pPr>
+            <w:r>
+              <w:t>Probabilidad</w:t>
+            </w:r>
+          </w:p>
+        </w:tc>
+        <w:tc>
+          <w:tcPr>
+            <w:tcW w:w="1128" w:type="dxa"/>
+          </w:tcPr>
+          <w:p>
+            <w:pPr>
+              <w:cnfStyle w:val="100000000000" w:firstRow="1" w:lastRow="0" w:firstColumn="0" w:lastColumn="0" w:oddVBand="0" w:evenVBand="0" w:oddHBand="0" w:evenHBand="0" w:firstRowFirstColumn="0" w:firstRowLastColumn="0" w:lastRowFirstColumn="0" w:lastRowLastColumn="0"/>
+            </w:pPr>
+            <w:r>
+              <w:t>Impacto</w:t>
+            </w:r>
+          </w:p>
+        </w:tc>
+      </w:tr>
+      <w:tr>
+        <w:trPr>
+          <w:cnfStyle w:val="000000100000" w:firstRow="0" w:lastRow="0" w:firstColumn="0" w:lastColumn="0" w:oddVBand="0" w:evenVBand="0" w:oddHBand="1" w:evenHBand="0" w:firstRowFirstColumn="0" w:firstRowLastColumn="0" w:lastRowFirstColumn="0" w:lastRowLastColumn="0"/>
+        </w:trPr>
+        <w:tc>
+          <w:tcPr>
+            <w:cnfStyle w:val="001000000000" w:firstRow="0" w:lastRow="0" w:firstColumn="1" w:lastColumn="0" w:oddVBand="0" w:evenVBand="0" w:oddHBand="0" w:evenHBand="0" w:firstRowFirstColumn="0" w:firstRowLastColumn="0" w:lastRowFirstColumn="0" w:lastRowLastColumn="0"/>
+            <w:tcW w:w="5495" w:type="dxa"/>
+          </w:tcPr>
+          <w:p>
+            <w:r>
+              <w:t>Inicio de la aplicación con poca información de productos y/o servicios</w:t>
+            </w:r>
+          </w:p>
+        </w:tc>
+        <w:tc>
+          <w:tcPr>
+            <w:tcW w:w="1271" w:type="dxa"/>
+          </w:tcPr>
+          <w:p>
+            <w:pPr>
+              <w:cnfStyle w:val="000000100000" w:firstRow="0" w:lastRow="0" w:firstColumn="0" w:lastColumn="0" w:oddVBand="0" w:evenVBand="0" w:oddHBand="1" w:evenHBand="0" w:firstRowFirstColumn="0" w:firstRowLastColumn="0" w:lastRowFirstColumn="0" w:lastRowLastColumn="0"/>
+            </w:pPr>
+            <w:r>
+              <w:t>TP</w:t>
+            </w:r>
+          </w:p>
+        </w:tc>
+        <w:tc>
+          <w:tcPr>
+            <w:tcW w:w="1532" w:type="dxa"/>
+          </w:tcPr>
+          <w:p>
+            <w:pPr>
+              <w:cnfStyle w:val="000000100000" w:firstRow="0" w:lastRow="0" w:firstColumn="0" w:lastColumn="0" w:oddVBand="0" w:evenVBand="0" w:oddHBand="1" w:evenHBand="0" w:firstRowFirstColumn="0" w:firstRowLastColumn="0" w:lastRowFirstColumn="0" w:lastRowLastColumn="0"/>
+              <w:rPr>
+                <w:noProof w:val="0"/>
+              </w:rPr>
+            </w:pPr>
+            <w:r>
+              <w:rPr>
+                <w:noProof w:val="0"/>
+              </w:rPr>
+              <w:t>8</w:t>
+            </w:r>
+            <w:r>
+              <w:rPr>
+                <w:noProof w:val="0"/>
+              </w:rPr>
+              <w:t>0%</w:t>
+            </w:r>
+          </w:p>
+        </w:tc>
+        <w:tc>
+          <w:tcPr>
+            <w:tcW w:w="1128" w:type="dxa"/>
+          </w:tcPr>
+          <w:p>
+            <w:pPr>
+              <w:cnfStyle w:val="000000100000" w:firstRow="0" w:lastRow="0" w:firstColumn="0" w:lastColumn="0" w:oddVBand="0" w:evenVBand="0" w:oddHBand="1" w:evenHBand="0" w:firstRowFirstColumn="0" w:firstRowLastColumn="0" w:lastRowFirstColumn="0" w:lastRowLastColumn="0"/>
+              <w:rPr>
+                <w:noProof w:val="0"/>
+              </w:rPr>
+            </w:pPr>
+            <w:r>
+              <w:rPr>
+                <w:noProof w:val="0"/>
+              </w:rPr>
+              <w:t>1</w:t>
+            </w:r>
+          </w:p>
+        </w:tc>
+      </w:tr>
+      <w:tr>
+        <w:tc>
+          <w:tcPr>
+            <w:cnfStyle w:val="001000000000" w:firstRow="0" w:lastRow="0" w:firstColumn="1" w:lastColumn="0" w:oddVBand="0" w:evenVBand="0" w:oddHBand="0" w:evenHBand="0" w:firstRowFirstColumn="0" w:firstRowLastColumn="0" w:lastRowFirstColumn="0" w:lastRowLastColumn="0"/>
+            <w:tcW w:w="5495" w:type="dxa"/>
+          </w:tcPr>
+          <w:p>
+            <w:pPr>
+              <w:rPr>
+                <w:noProof w:val="0"/>
+              </w:rPr>
+            </w:pPr>
+            <w:r>
+              <w:rPr>
+                <w:noProof w:val="0"/>
+              </w:rPr>
+              <w:t>Falta de entrenamiento acerca de las herramientas</w:t>
+            </w:r>
+          </w:p>
+        </w:tc>
+        <w:tc>
+          <w:tcPr>
+            <w:tcW w:w="1271" w:type="dxa"/>
+          </w:tcPr>
+          <w:p>
+            <w:pPr>
+              <w:cnfStyle w:val="000000000000" w:firstRow="0" w:lastRow="0" w:firstColumn="0" w:lastColumn="0" w:oddVBand="0" w:evenVBand="0" w:oddHBand="0" w:evenHBand="0" w:firstRowFirstColumn="0" w:firstRowLastColumn="0" w:lastRowFirstColumn="0" w:lastRowLastColumn="0"/>
+              <w:rPr>
+                <w:noProof w:val="0"/>
+              </w:rPr>
+            </w:pPr>
+            <w:r>
+              <w:rPr>
+                <w:noProof w:val="0"/>
+              </w:rPr>
+              <w:t>ED</w:t>
+            </w:r>
+          </w:p>
+        </w:tc>
+        <w:tc>
+          <w:tcPr>
+            <w:tcW w:w="1532" w:type="dxa"/>
+          </w:tcPr>
+          <w:p>
+            <w:pPr>
+              <w:cnfStyle w:val="000000000000" w:firstRow="0" w:lastRow="0" w:firstColumn="0" w:lastColumn="0" w:oddVBand="0" w:evenVBand="0" w:oddHBand="0" w:evenHBand="0" w:firstRowFirstColumn="0" w:firstRowLastColumn="0" w:lastRowFirstColumn="0" w:lastRowLastColumn="0"/>
+              <w:rPr>
+                <w:noProof w:val="0"/>
+              </w:rPr>
+            </w:pPr>
+            <w:r>
+              <w:rPr>
+                <w:noProof w:val="0"/>
+              </w:rPr>
+              <w:t>45%</w:t>
+            </w:r>
+          </w:p>
+        </w:tc>
+        <w:tc>
+          <w:tcPr>
+            <w:tcW w:w="1128" w:type="dxa"/>
+          </w:tcPr>
+          <w:p>
+            <w:pPr>
+              <w:cnfStyle w:val="000000000000" w:firstRow="0" w:lastRow="0" w:firstColumn="0" w:lastColumn="0" w:oddVBand="0" w:evenVBand="0" w:oddHBand="0" w:evenHBand="0" w:firstRowFirstColumn="0" w:firstRowLastColumn="0" w:lastRowFirstColumn="0" w:lastRowLastColumn="0"/>
+              <w:rPr>
+                <w:noProof w:val="0"/>
+              </w:rPr>
+            </w:pPr>
+            <w:r>
+              <w:rPr>
+                <w:noProof w:val="0"/>
+              </w:rPr>
+              <w:t>2</w:t>
+            </w:r>
+          </w:p>
+        </w:tc>
+      </w:tr>
+      <w:tr>
+        <w:trPr>
+          <w:cnfStyle w:val="000000100000" w:firstRow="0" w:lastRow="0" w:firstColumn="0" w:lastColumn="0" w:oddVBand="0" w:evenVBand="0" w:oddHBand="1" w:evenHBand="0" w:firstRowFirstColumn="0" w:firstRowLastColumn="0" w:lastRowFirstColumn="0" w:lastRowLastColumn="0"/>
+        </w:trPr>
+        <w:tc>
+          <w:tcPr>
+            <w:cnfStyle w:val="001000000000" w:firstRow="0" w:lastRow="0" w:firstColumn="1" w:lastColumn="0" w:oddVBand="0" w:evenVBand="0" w:oddHBand="0" w:evenHBand="0" w:firstRowFirstColumn="0" w:firstRowLastColumn="0" w:lastRowFirstColumn="0" w:lastRowLastColumn="0"/>
+            <w:tcW w:w="5495" w:type="dxa"/>
+          </w:tcPr>
+          <w:p>
+            <w:pPr>
+              <w:rPr>
+                <w:noProof w:val="0"/>
+              </w:rPr>
+            </w:pPr>
+            <w:r>
+              <w:rPr>
+                <w:noProof w:val="0"/>
+              </w:rPr>
+              <w:t>Mayor número de usuarios de los previstos</w:t>
+            </w:r>
+          </w:p>
+        </w:tc>
+        <w:tc>
+          <w:tcPr>
+            <w:tcW w:w="1271" w:type="dxa"/>
+          </w:tcPr>
+          <w:p>
+            <w:pPr>
+              <w:cnfStyle w:val="000000100000" w:firstRow="0" w:lastRow="0" w:firstColumn="0" w:lastColumn="0" w:oddVBand="0" w:evenVBand="0" w:oddHBand="1" w:evenHBand="0" w:firstRowFirstColumn="0" w:firstRowLastColumn="0" w:lastRowFirstColumn="0" w:lastRowLastColumn="0"/>
+              <w:rPr>
+                <w:noProof w:val="0"/>
+              </w:rPr>
+            </w:pPr>
+            <w:r>
+              <w:rPr>
+                <w:noProof w:val="0"/>
+              </w:rPr>
+              <w:t>TP</w:t>
+            </w:r>
+          </w:p>
+        </w:tc>
+        <w:tc>
+          <w:tcPr>
+            <w:tcW w:w="1532" w:type="dxa"/>
+          </w:tcPr>
+          <w:p>
+            <w:pPr>
+              <w:cnfStyle w:val="000000100000" w:firstRow="0" w:lastRow="0" w:firstColumn="0" w:lastColumn="0" w:oddVBand="0" w:evenVBand="0" w:oddHBand="1" w:evenHBand="0" w:firstRowFirstColumn="0" w:firstRowLastColumn="0" w:lastRowFirstColumn="0" w:lastRowLastColumn="0"/>
+              <w:rPr>
+                <w:noProof w:val="0"/>
+              </w:rPr>
+            </w:pPr>
+            <w:r>
+              <w:rPr>
+                <w:noProof w:val="0"/>
+              </w:rPr>
+              <w:t>30%</w:t>
+            </w:r>
+          </w:p>
+        </w:tc>
+        <w:tc>
+          <w:tcPr>
+            <w:tcW w:w="1128" w:type="dxa"/>
+          </w:tcPr>
+          <w:p>
+            <w:pPr>
+              <w:cnfStyle w:val="000000100000" w:firstRow="0" w:lastRow="0" w:firstColumn="0" w:lastColumn="0" w:oddVBand="0" w:evenVBand="0" w:oddHBand="1" w:evenHBand="0" w:firstRowFirstColumn="0" w:firstRowLastColumn="0" w:lastRowFirstColumn="0" w:lastRowLastColumn="0"/>
+              <w:rPr>
+                <w:noProof w:val="0"/>
+              </w:rPr>
+            </w:pPr>
+            <w:r>
+              <w:rPr>
+                <w:noProof w:val="0"/>
+              </w:rPr>
+              <w:t>2</w:t>
+            </w:r>
+          </w:p>
+        </w:tc>
+      </w:tr>
+      <w:tr>
+        <w:tc>
+          <w:tcPr>
+            <w:cnfStyle w:val="001000000000" w:firstRow="0" w:lastRow="0" w:firstColumn="1" w:lastColumn="0" w:oddVBand="0" w:evenVBand="0" w:oddHBand="0" w:evenHBand="0" w:firstRowFirstColumn="0" w:firstRowLastColumn="0" w:lastRowFirstColumn="0" w:lastRowLastColumn="0"/>
+            <w:tcW w:w="5495" w:type="dxa"/>
+          </w:tcPr>
+          <w:p>
+            <w:pPr>
+              <w:rPr>
+                <w:noProof w:val="0"/>
+              </w:rPr>
+            </w:pPr>
+            <w:r>
+              <w:rPr>
+                <w:noProof w:val="0"/>
+              </w:rPr>
+              <w:t>Actualización de la información de los productos</w:t>
+            </w:r>
+          </w:p>
+        </w:tc>
+        <w:tc>
+          <w:tcPr>
+            <w:tcW w:w="1271" w:type="dxa"/>
+          </w:tcPr>
+          <w:p>
+            <w:pPr>
+              <w:cnfStyle w:val="000000000000" w:firstRow="0" w:lastRow="0" w:firstColumn="0" w:lastColumn="0" w:oddVBand="0" w:evenVBand="0" w:oddHBand="0" w:evenHBand="0" w:firstRowFirstColumn="0" w:firstRowLastColumn="0" w:lastRowFirstColumn="0" w:lastRowLastColumn="0"/>
+              <w:rPr>
+                <w:noProof w:val="0"/>
+              </w:rPr>
+            </w:pPr>
+            <w:r>
+              <w:rPr>
+                <w:noProof w:val="0"/>
+              </w:rPr>
+              <w:t>TP</w:t>
+            </w:r>
+          </w:p>
+        </w:tc>
+        <w:tc>
+          <w:tcPr>
+            <w:tcW w:w="1532" w:type="dxa"/>
+          </w:tcPr>
+          <w:p>
+            <w:pPr>
+              <w:cnfStyle w:val="000000000000" w:firstRow="0" w:lastRow="0" w:firstColumn="0" w:lastColumn="0" w:oddVBand="0" w:evenVBand="0" w:oddHBand="0" w:evenHBand="0" w:firstRowFirstColumn="0" w:firstRowLastColumn="0" w:lastRowFirstColumn="0" w:lastRowLastColumn="0"/>
+              <w:rPr>
+                <w:noProof w:val="0"/>
+              </w:rPr>
+            </w:pPr>
+            <w:r>
+              <w:rPr>
+                <w:noProof w:val="0"/>
+              </w:rPr>
+              <w:t>50%</w:t>
+            </w:r>
+          </w:p>
+        </w:tc>
+        <w:tc>
+          <w:tcPr>
+            <w:tcW w:w="1128" w:type="dxa"/>
+          </w:tcPr>
+          <w:p>
+            <w:pPr>
+              <w:cnfStyle w:val="000000000000" w:firstRow="0" w:lastRow="0" w:firstColumn="0" w:lastColumn="0" w:oddVBand="0" w:evenVBand="0" w:oddHBand="0" w:evenHBand="0" w:firstRowFirstColumn="0" w:firstRowLastColumn="0" w:lastRowFirstColumn="0" w:lastRowLastColumn="0"/>
+              <w:rPr>
+                <w:noProof w:val="0"/>
+              </w:rPr>
+            </w:pPr>
+            <w:r>
+              <w:rPr>
+                <w:noProof w:val="0"/>
+              </w:rPr>
+              <w:t>3</w:t>
+            </w:r>
+          </w:p>
+        </w:tc>
+      </w:tr>
+      <w:tr>
+        <w:trPr>
+          <w:cnfStyle w:val="000000100000" w:firstRow="0" w:lastRow="0" w:firstColumn="0" w:lastColumn="0" w:oddVBand="0" w:evenVBand="0" w:oddHBand="1" w:evenHBand="0" w:firstRowFirstColumn="0" w:firstRowLastColumn="0" w:lastRowFirstColumn="0" w:lastRowLastColumn="0"/>
+        </w:trPr>
+        <w:tc>
+          <w:tcPr>
+            <w:cnfStyle w:val="001000000000" w:firstRow="0" w:lastRow="0" w:firstColumn="1" w:lastColumn="0" w:oddVBand="0" w:evenVBand="0" w:oddHBand="0" w:evenHBand="0" w:firstRowFirstColumn="0" w:firstRowLastColumn="0" w:lastRowFirstColumn="0" w:lastRowLastColumn="0"/>
+            <w:tcW w:w="5495" w:type="dxa"/>
+          </w:tcPr>
+          <w:p>
+            <w:pPr>
+              <w:rPr>
+                <w:noProof w:val="0"/>
+              </w:rPr>
+            </w:pPr>
+            <w:r>
+              <w:rPr>
+                <w:noProof w:val="0"/>
+              </w:rPr>
+              <w:t>Cambio de los requisitos por el cliente</w:t>
+            </w:r>
+          </w:p>
+        </w:tc>
+        <w:tc>
+          <w:tcPr>
+            <w:tcW w:w="1271" w:type="dxa"/>
+          </w:tcPr>
+          <w:p>
+            <w:pPr>
+              <w:cnfStyle w:val="000000100000" w:firstRow="0" w:lastRow="0" w:firstColumn="0" w:lastColumn="0" w:oddVBand="0" w:evenVBand="0" w:oddHBand="1" w:evenHBand="0" w:firstRowFirstColumn="0" w:firstRowLastColumn="0" w:lastRowFirstColumn="0" w:lastRowLastColumn="0"/>
+              <w:rPr>
+                <w:noProof w:val="0"/>
+              </w:rPr>
+            </w:pPr>
+            <w:r>
+              <w:rPr>
+                <w:noProof w:val="0"/>
+              </w:rPr>
+              <w:t>TP</w:t>
+            </w:r>
+          </w:p>
+        </w:tc>
+        <w:tc>
+          <w:tcPr>
+            <w:tcW w:w="1532" w:type="dxa"/>
+          </w:tcPr>
+          <w:p>
+            <w:pPr>
+              <w:cnfStyle w:val="000000100000" w:firstRow="0" w:lastRow="0" w:firstColumn="0" w:lastColumn="0" w:oddVBand="0" w:evenVBand="0" w:oddHBand="1" w:evenHBand="0" w:firstRowFirstColumn="0" w:firstRowLastColumn="0" w:lastRowFirstColumn="0" w:lastRowLastColumn="0"/>
+              <w:rPr>
+                <w:noProof w:val="0"/>
+              </w:rPr>
+            </w:pPr>
+            <w:r>
+              <w:rPr>
+                <w:noProof w:val="0"/>
+              </w:rPr>
+              <w:t>10%</w:t>
+            </w:r>
+          </w:p>
+        </w:tc>
+        <w:tc>
+          <w:tcPr>
+            <w:tcW w:w="1128" w:type="dxa"/>
+          </w:tcPr>
+          <w:p>
+            <w:pPr>
+              <w:cnfStyle w:val="000000100000" w:firstRow="0" w:lastRow="0" w:firstColumn="0" w:lastColumn="0" w:oddVBand="0" w:evenVBand="0" w:oddHBand="1" w:evenHBand="0" w:firstRowFirstColumn="0" w:firstRowLastColumn="0" w:lastRowFirstColumn="0" w:lastRowLastColumn="0"/>
+              <w:rPr>
+                <w:noProof w:val="0"/>
+              </w:rPr>
+            </w:pPr>
+            <w:r>
+              <w:rPr>
+                <w:noProof w:val="0"/>
+              </w:rPr>
+              <w:t>4</w:t>
+            </w:r>
+          </w:p>
+        </w:tc>
+      </w:tr>
+    </w:tbl>
+    <w:p>
+      <w:pPr>
+        <w:spacing w:after="0"/>
+      </w:pPr>
+      <w:r>
+        <w:t>TP – Tamaño del proyecto.</w:t>
+      </w:r>
+      <w:r>
+        <w:tab/>
+      </w:r>
+      <w:r>
+        <w:tab/>
+      </w:r>
+    </w:p>
+    <w:p>
+      <w:pPr>
+        <w:spacing w:after="0"/>
+      </w:pPr>
+      <w:r>
+        <w:t>ED – Entorno de desarrollo.</w:t>
+      </w:r>
+    </w:p>
+    <w:p>
+      <w:r>
+        <w:t>Impacto: 1)C</w:t>
+      </w:r>
+      <w:r>
+        <w:t>atastrófico, 2)</w:t>
+      </w:r>
+      <w:r>
+        <w:t>Crítico, 3)Marginal, 4)Despreciable.</w:t>
+      </w:r>
       <w:bookmarkStart w:id="33" w:name="_GoBack"/>
       <w:bookmarkEnd w:id="33"/>
     </w:p>
-    <w:p/>
-    <w:p/>
-    <w:p/>
+    <w:tbl>
+      <w:tblPr>
+        <w:tblStyle w:val="Tablaconcuadrcula"/>
+        <w:tblW w:w="0" w:type="auto"/>
+        <w:tblLook w:val="04A0" w:firstRow="1" w:lastRow="0" w:firstColumn="1" w:lastColumn="0" w:noHBand="0" w:noVBand="1"/>
+      </w:tblPr>
+      <w:tblGrid>
+        <w:gridCol w:w="2244"/>
+        <w:gridCol w:w="2244"/>
+        <w:gridCol w:w="2245"/>
+        <w:gridCol w:w="2245"/>
+      </w:tblGrid>
+      <w:tr>
+        <w:tc>
+          <w:tcPr>
+            <w:tcW w:w="8978" w:type="dxa"/>
+            <w:gridSpan w:val="4"/>
+            <w:vAlign w:val="center"/>
+          </w:tcPr>
+          <w:p>
+            <w:pPr>
+              <w:jc w:val="center"/>
+            </w:pPr>
+            <w:r>
+              <w:t>Información del Riesgo</w:t>
+            </w:r>
+          </w:p>
+        </w:tc>
+      </w:tr>
+      <w:tr>
+        <w:tc>
+          <w:tcPr>
+            <w:tcW w:w="2244" w:type="dxa"/>
+            <w:vAlign w:val="center"/>
+          </w:tcPr>
+          <w:p>
+            <w:pPr>
+              <w:jc w:val="center"/>
+            </w:pPr>
+            <w:r>
+              <w:t>ID del riesgo: R1</w:t>
+            </w:r>
+          </w:p>
+        </w:tc>
+        <w:tc>
+          <w:tcPr>
+            <w:tcW w:w="2244" w:type="dxa"/>
+            <w:vAlign w:val="center"/>
+          </w:tcPr>
+          <w:p>
+            <w:pPr>
+              <w:jc w:val="center"/>
+            </w:pPr>
+            <w:r>
+              <w:t>Fecha:</w:t>
+            </w:r>
+            <w:r>
+              <w:t xml:space="preserve"> 17/10/2015</w:t>
+            </w:r>
+          </w:p>
+        </w:tc>
+        <w:tc>
+          <w:tcPr>
+            <w:tcW w:w="2245" w:type="dxa"/>
+            <w:vAlign w:val="center"/>
+          </w:tcPr>
+          <w:p>
+            <w:pPr>
+              <w:jc w:val="center"/>
+            </w:pPr>
+            <w:r>
+              <w:t>Prob:</w:t>
+            </w:r>
+            <w:r>
+              <w:t xml:space="preserve"> 8</w:t>
+            </w:r>
+            <w:r>
+              <w:t>0%</w:t>
+            </w:r>
+          </w:p>
+        </w:tc>
+        <w:tc>
+          <w:tcPr>
+            <w:tcW w:w="2245" w:type="dxa"/>
+            <w:vAlign w:val="center"/>
+          </w:tcPr>
+          <w:p>
+            <w:pPr>
+              <w:jc w:val="center"/>
+            </w:pPr>
+            <w:r>
+              <w:t>Impacto: Catastrófica</w:t>
+            </w:r>
+          </w:p>
+        </w:tc>
+      </w:tr>
+      <w:tr>
+        <w:tc>
+          <w:tcPr>
+            <w:tcW w:w="8978" w:type="dxa"/>
+            <w:gridSpan w:val="4"/>
+            <w:vAlign w:val="center"/>
+          </w:tcPr>
+          <w:p>
+            <w:pPr>
+              <w:rPr>
+                <w:b/>
+              </w:rPr>
+            </w:pPr>
+            <w:r>
+              <w:rPr>
+                <w:b/>
+              </w:rPr>
+              <w:t>Descripción:</w:t>
+            </w:r>
+          </w:p>
+          <w:p>
+            <w:r>
+              <w:t>Al inicio, la</w:t>
+            </w:r>
+            <w:r>
+              <w:t xml:space="preserve"> aplicación no contendrá o conte</w:t>
+            </w:r>
+            <w:r>
+              <w:t>ndrá muy poca información de algún producto, por lo cual la población podría calificarla como mala.</w:t>
+            </w:r>
+          </w:p>
+        </w:tc>
+      </w:tr>
+      <w:tr>
+        <w:tc>
+          <w:tcPr>
+            <w:tcW w:w="8978" w:type="dxa"/>
+            <w:gridSpan w:val="4"/>
+            <w:vAlign w:val="center"/>
+          </w:tcPr>
+          <w:p>
+            <w:pPr>
+              <w:rPr>
+                <w:b/>
+              </w:rPr>
+            </w:pPr>
+            <w:r>
+              <w:rPr>
+                <w:b/>
+              </w:rPr>
+              <w:t>Reducción/Supervisión:</w:t>
+            </w:r>
+          </w:p>
+          <w:p>
+            <w:pPr>
+              <w:pStyle w:val="Prrafodelista"/>
+              <w:numPr>
+                <w:ilvl w:val="0"/>
+                <w:numId w:val="5"/>
+              </w:numPr>
+              <w:spacing w:line="240" w:lineRule="auto"/>
+            </w:pPr>
+            <w:r>
+              <w:t>Realizar convenios con Tiendas departamentales como</w:t>
+            </w:r>
+            <w:r>
+              <w:t xml:space="preserve"> por ejemplo</w:t>
+            </w:r>
+            <w:r>
+              <w:t xml:space="preserve"> Walmart ayudándonos con la base de datos de sus productos, esto para que la tienda tenga más ventas y nosotros tengamos información de más productos y/o servicios para la aplicación.</w:t>
+            </w:r>
+          </w:p>
+          <w:p>
+            <w:pPr>
+              <w:pStyle w:val="Prrafodelista"/>
+              <w:numPr>
+                <w:ilvl w:val="0"/>
+                <w:numId w:val="5"/>
+              </w:numPr>
+              <w:spacing w:line="240" w:lineRule="auto"/>
+            </w:pPr>
+            <w:r>
+              <w:t>Supervisión de la respuesta de los usuarios de la aplicación.</w:t>
+            </w:r>
+          </w:p>
+        </w:tc>
+      </w:tr>
+      <w:tr>
+        <w:tc>
+          <w:tcPr>
+            <w:tcW w:w="8978" w:type="dxa"/>
+            <w:gridSpan w:val="4"/>
+            <w:vAlign w:val="center"/>
+          </w:tcPr>
+          <w:p>
+            <w:pPr>
+              <w:rPr>
+                <w:b/>
+              </w:rPr>
+            </w:pPr>
+            <w:r>
+              <w:rPr>
+                <w:b/>
+              </w:rPr>
+              <w:t>Gestión/Plan de contingencia:</w:t>
+            </w:r>
+          </w:p>
+          <w:p>
+            <w:r>
+              <w:t>Contactar a personal especificamente para realizar esta acción inicial de llenar manualmente nuestra base de datos con productos que ellos capturen.</w:t>
+            </w:r>
+          </w:p>
+        </w:tc>
+      </w:tr>
+      <w:tr>
+        <w:tc>
+          <w:tcPr>
+            <w:tcW w:w="8978" w:type="dxa"/>
+            <w:gridSpan w:val="4"/>
+            <w:vAlign w:val="center"/>
+          </w:tcPr>
+          <w:p>
+            <w:pPr>
+              <w:rPr>
+                <w:b/>
+              </w:rPr>
+            </w:pPr>
+            <w:r>
+              <w:rPr>
+                <w:b/>
+              </w:rPr>
+              <w:t>Estado actual:</w:t>
+            </w:r>
+          </w:p>
+          <w:p>
+            <w:r>
+              <w:t>01/2016</w:t>
+            </w:r>
+            <w:r>
+              <w:t>: Inician los pasos de reducción.</w:t>
+            </w:r>
+          </w:p>
+        </w:tc>
+      </w:tr>
+    </w:tbl>
+    <w:p>
+      <w:pPr>
+        <w:pStyle w:val="Ttulo2"/>
+        <w:rPr>
+          <w:noProof w:val="0"/>
+        </w:rPr>
+      </w:pPr>
+      <w:bookmarkStart w:id="34" w:name="_Toc426800515"/>
+    </w:p>
+    <w:tbl>
+      <w:tblPr>
+        <w:tblStyle w:val="Tablaconcuadrcula"/>
+        <w:tblW w:w="0" w:type="auto"/>
+        <w:tblLook w:val="04A0" w:firstRow="1" w:lastRow="0" w:firstColumn="1" w:lastColumn="0" w:noHBand="0" w:noVBand="1"/>
+      </w:tblPr>
+      <w:tblGrid>
+        <w:gridCol w:w="2244"/>
+        <w:gridCol w:w="2244"/>
+        <w:gridCol w:w="2245"/>
+        <w:gridCol w:w="2245"/>
+      </w:tblGrid>
+      <w:tr>
+        <w:tc>
+          <w:tcPr>
+            <w:tcW w:w="8978" w:type="dxa"/>
+            <w:gridSpan w:val="4"/>
+            <w:vAlign w:val="center"/>
+          </w:tcPr>
+          <w:p>
+            <w:pPr>
+              <w:jc w:val="center"/>
+            </w:pPr>
+            <w:r>
+              <w:t>Información del Riesgo</w:t>
+            </w:r>
+          </w:p>
+        </w:tc>
+      </w:tr>
+      <w:tr>
+        <w:tc>
+          <w:tcPr>
+            <w:tcW w:w="2244" w:type="dxa"/>
+            <w:vAlign w:val="center"/>
+          </w:tcPr>
+          <w:p>
+            <w:pPr>
+              <w:jc w:val="center"/>
+            </w:pPr>
+            <w:r>
+              <w:t>ID del riesgo: R2</w:t>
+            </w:r>
+          </w:p>
+        </w:tc>
+        <w:tc>
+          <w:tcPr>
+            <w:tcW w:w="2244" w:type="dxa"/>
+            <w:vAlign w:val="center"/>
+          </w:tcPr>
+          <w:p>
+            <w:pPr>
+              <w:jc w:val="center"/>
+            </w:pPr>
+            <w:r>
+              <w:t>Fecha:</w:t>
+            </w:r>
+            <w:r>
+              <w:t>17/10/2015</w:t>
+            </w:r>
+          </w:p>
+        </w:tc>
+        <w:tc>
+          <w:tcPr>
+            <w:tcW w:w="2245" w:type="dxa"/>
+            <w:vAlign w:val="center"/>
+          </w:tcPr>
+          <w:p>
+            <w:pPr>
+              <w:jc w:val="center"/>
+            </w:pPr>
+            <w:r>
+              <w:t>Prob: 45%</w:t>
+            </w:r>
+          </w:p>
+        </w:tc>
+        <w:tc>
+          <w:tcPr>
+            <w:tcW w:w="2245" w:type="dxa"/>
+            <w:vAlign w:val="center"/>
+          </w:tcPr>
+          <w:p>
+            <w:pPr>
+              <w:jc w:val="center"/>
+            </w:pPr>
+            <w:r>
+              <w:t>Impacto: Crítica</w:t>
+            </w:r>
+          </w:p>
+        </w:tc>
+      </w:tr>
+      <w:tr>
+        <w:tc>
+          <w:tcPr>
+            <w:tcW w:w="8978" w:type="dxa"/>
+            <w:gridSpan w:val="4"/>
+            <w:vAlign w:val="center"/>
+          </w:tcPr>
+          <w:p>
+            <w:pPr>
+              <w:rPr>
+                <w:b/>
+              </w:rPr>
+            </w:pPr>
+            <w:r>
+              <w:rPr>
+                <w:b/>
+              </w:rPr>
+              <w:t>Descripción:</w:t>
+            </w:r>
+          </w:p>
+          <w:p>
+            <w:r>
+              <w:t>Falta de experiencia en las herramientas para el desarrollo del proyecto como son: ruby o hibernet.</w:t>
+            </w:r>
+          </w:p>
+        </w:tc>
+      </w:tr>
+      <w:tr>
+        <w:tc>
+          <w:tcPr>
+            <w:tcW w:w="8978" w:type="dxa"/>
+            <w:gridSpan w:val="4"/>
+            <w:vAlign w:val="center"/>
+          </w:tcPr>
+          <w:p>
+            <w:pPr>
+              <w:rPr>
+                <w:b/>
+              </w:rPr>
+            </w:pPr>
+            <w:r>
+              <w:rPr>
+                <w:b/>
+              </w:rPr>
+              <w:t>Reducción/Supervisión:</w:t>
+            </w:r>
+          </w:p>
+          <w:p>
+            <w:pPr>
+              <w:pStyle w:val="Prrafodelista"/>
+              <w:numPr>
+                <w:ilvl w:val="0"/>
+                <w:numId w:val="6"/>
+              </w:numPr>
+              <w:spacing w:line="240" w:lineRule="auto"/>
+            </w:pPr>
+            <w:r>
+              <w:t>Ver cursos online sobre las herramientas.</w:t>
+            </w:r>
+          </w:p>
+        </w:tc>
+      </w:tr>
+      <w:tr>
+        <w:tc>
+          <w:tcPr>
+            <w:tcW w:w="8978" w:type="dxa"/>
+            <w:gridSpan w:val="4"/>
+            <w:vAlign w:val="center"/>
+          </w:tcPr>
+          <w:p>
+            <w:pPr>
+              <w:rPr>
+                <w:b/>
+              </w:rPr>
+            </w:pPr>
+            <w:r>
+              <w:rPr>
+                <w:b/>
+              </w:rPr>
+              <w:t>Gestión/Plan de contingencia:</w:t>
+            </w:r>
+          </w:p>
+          <w:p>
+            <w:r>
+              <w:t xml:space="preserve"> Contactar con un profesional en el tema en busca de regulariozación en el tema.</w:t>
+            </w:r>
+          </w:p>
+        </w:tc>
+      </w:tr>
+      <w:tr>
+        <w:tc>
+          <w:tcPr>
+            <w:tcW w:w="8978" w:type="dxa"/>
+            <w:gridSpan w:val="4"/>
+            <w:vAlign w:val="center"/>
+          </w:tcPr>
+          <w:p>
+            <w:pPr>
+              <w:rPr>
+                <w:b/>
+              </w:rPr>
+            </w:pPr>
+            <w:r>
+              <w:rPr>
+                <w:b/>
+              </w:rPr>
+              <w:t>Estado actual:</w:t>
+            </w:r>
+          </w:p>
+          <w:p>
+            <w:r>
+              <w:t>30/10/2015: Inician los pasos de reducción.</w:t>
+            </w:r>
+          </w:p>
+        </w:tc>
+      </w:tr>
+    </w:tbl>
     <w:p/>
     <w:p/>
     <w:p/>
     <w:tbl>
       <w:tblPr>
         <w:tblStyle w:val="Tablaconcuadrcula"/>
-        <w:tblW w:w="10939" w:type="dxa"/>
-        <w:tblInd w:w="-743" w:type="dxa"/>
+        <w:tblW w:w="0" w:type="auto"/>
         <w:tblLook w:val="04A0" w:firstRow="1" w:lastRow="0" w:firstColumn="1" w:lastColumn="0" w:noHBand="0" w:noVBand="1"/>
       </w:tblPr>
       <w:tblGrid>
-        <w:gridCol w:w="1826"/>
-        <w:gridCol w:w="354"/>
-        <w:gridCol w:w="2215"/>
-        <w:gridCol w:w="1934"/>
-        <w:gridCol w:w="1934"/>
-        <w:gridCol w:w="2676"/>
+        <w:gridCol w:w="2244"/>
+        <w:gridCol w:w="2244"/>
+        <w:gridCol w:w="2245"/>
+        <w:gridCol w:w="2245"/>
       </w:tblGrid>
       <w:tr>
-        <w:trPr>
-          <w:cantSplit/>
-          <w:trHeight w:val="1686"/>
-        </w:trPr>
         <w:tc>
           <w:tcPr>
-            <w:tcW w:w="2180" w:type="dxa"/>
-            <w:gridSpan w:val="2"/>
-            <w:tcBorders>
-              <w:tl2br w:val="single" w:sz="4" w:space="0" w:color="auto"/>
-            </w:tcBorders>
-          </w:tcPr>
-          <w:p>
-            <w:r>
-              <w:t xml:space="preserve">  </w:t>
-            </w:r>
-            <w:r>
-              <w:t xml:space="preserve">      Componentes</w:t>
-            </w:r>
-          </w:p>
-          <w:p/>
-          <w:p/>
-          <w:p/>
-          <w:p/>
-          <w:p/>
-          <w:p/>
-          <w:p>
-            <w:r>
-              <w:t>Categoría</w:t>
-            </w:r>
-          </w:p>
-        </w:tc>
-        <w:tc>
-          <w:tcPr>
-            <w:tcW w:w="2215" w:type="dxa"/>
+            <w:tcW w:w="8978" w:type="dxa"/>
+            <w:gridSpan w:val="4"/>
             <w:vAlign w:val="center"/>
           </w:tcPr>
           <w:p>
@@ -13349,13 +14266,15 @@
               <w:jc w:val="center"/>
             </w:pPr>
             <w:r>
-              <w:t>Desempeño</w:t>
+              <w:t>Información del Riesgo</w:t>
             </w:r>
           </w:p>
         </w:tc>
+      </w:tr>
+      <w:tr>
         <w:tc>
           <w:tcPr>
-            <w:tcW w:w="1934" w:type="dxa"/>
+            <w:tcW w:w="2244" w:type="dxa"/>
             <w:vAlign w:val="center"/>
           </w:tcPr>
           <w:p>
@@ -13363,13 +14282,13 @@
               <w:jc w:val="center"/>
             </w:pPr>
             <w:r>
-              <w:t>Soporte</w:t>
+              <w:t>ID del riesgo: R3</w:t>
             </w:r>
           </w:p>
         </w:tc>
         <w:tc>
           <w:tcPr>
-            <w:tcW w:w="1934" w:type="dxa"/>
+            <w:tcW w:w="2244" w:type="dxa"/>
             <w:vAlign w:val="center"/>
           </w:tcPr>
           <w:p>
@@ -13377,13 +14296,16 @@
               <w:jc w:val="center"/>
             </w:pPr>
             <w:r>
-              <w:t>Costo</w:t>
+              <w:t>Fecha:</w:t>
+            </w:r>
+            <w:r>
+              <w:t>17/10/2015</w:t>
             </w:r>
           </w:p>
         </w:tc>
         <w:tc>
           <w:tcPr>
-            <w:tcW w:w="2676" w:type="dxa"/>
+            <w:tcW w:w="2245" w:type="dxa"/>
             <w:vAlign w:val="center"/>
           </w:tcPr>
           <w:p>
@@ -13391,19 +14313,13 @@
               <w:jc w:val="center"/>
             </w:pPr>
             <w:r>
-              <w:t>Calendarización</w:t>
+              <w:t>Prob: 30%</w:t>
             </w:r>
           </w:p>
         </w:tc>
-      </w:tr>
-      <w:tr>
-        <w:trPr>
-          <w:trHeight w:val="621"/>
-        </w:trPr>
         <w:tc>
           <w:tcPr>
-            <w:tcW w:w="1826" w:type="dxa"/>
-            <w:vMerge w:val="restart"/>
+            <w:tcW w:w="2245" w:type="dxa"/>
             <w:vAlign w:val="center"/>
           </w:tcPr>
           <w:p>
@@ -13411,111 +14327,173 @@
               <w:jc w:val="center"/>
             </w:pPr>
             <w:r>
-              <w:t>Catastrófico</w:t>
+              <w:t>Impacto: Crítica</w:t>
             </w:r>
           </w:p>
-        </w:tc>
-        <w:tc>
-          <w:tcPr>
-            <w:tcW w:w="354" w:type="dxa"/>
-          </w:tcPr>
-          <w:p>
-            <w:r>
-              <w:t>1</w:t>
-            </w:r>
-          </w:p>
-        </w:tc>
-        <w:tc>
-          <w:tcPr>
-            <w:tcW w:w="2215" w:type="dxa"/>
-          </w:tcPr>
-          <w:p>
-            <w:r>
-              <w:t xml:space="preserve">Fracaso en </w:t>
-            </w:r>
-            <w:r>
-              <w:t>la espectativa de los usuarios al inicio de la aplicación (Porque la aplicación tendría pocos productos al inicio)</w:t>
-            </w:r>
-          </w:p>
-        </w:tc>
-        <w:tc>
-          <w:tcPr>
-            <w:tcW w:w="1934" w:type="dxa"/>
-          </w:tcPr>
-          <w:p/>
-        </w:tc>
-        <w:tc>
-          <w:tcPr>
-            <w:tcW w:w="1934" w:type="dxa"/>
-          </w:tcPr>
-          <w:p/>
-        </w:tc>
-        <w:tc>
-          <w:tcPr>
-            <w:tcW w:w="2676" w:type="dxa"/>
-          </w:tcPr>
-          <w:p/>
         </w:tc>
       </w:tr>
       <w:tr>
-        <w:trPr>
-          <w:trHeight w:val="676"/>
-        </w:trPr>
         <w:tc>
           <w:tcPr>
-            <w:tcW w:w="1826" w:type="dxa"/>
-            <w:vMerge/>
+            <w:tcW w:w="8978" w:type="dxa"/>
+            <w:gridSpan w:val="4"/>
+            <w:vAlign w:val="center"/>
+          </w:tcPr>
+          <w:p>
+            <w:pPr>
+              <w:rPr>
+                <w:b/>
+              </w:rPr>
+            </w:pPr>
+            <w:r>
+              <w:rPr>
+                <w:b/>
+              </w:rPr>
+              <w:t>Descripción:</w:t>
+            </w:r>
+          </w:p>
+          <w:p>
+            <w:r>
+              <w:t>El número de usuarios es mayor al que se tenía pensado para la aplicación</w:t>
+            </w:r>
+          </w:p>
+        </w:tc>
+      </w:tr>
+      <w:tr>
+        <w:tc>
+          <w:tcPr>
+            <w:tcW w:w="8978" w:type="dxa"/>
+            <w:gridSpan w:val="4"/>
+            <w:vAlign w:val="center"/>
+          </w:tcPr>
+          <w:p>
+            <w:pPr>
+              <w:rPr>
+                <w:b/>
+              </w:rPr>
+            </w:pPr>
+            <w:r>
+              <w:rPr>
+                <w:b/>
+              </w:rPr>
+              <w:t>Reducción/Supervisión:</w:t>
+            </w:r>
+          </w:p>
+          <w:p>
+            <w:pPr>
+              <w:pStyle w:val="Prrafodelista"/>
+              <w:numPr>
+                <w:ilvl w:val="0"/>
+                <w:numId w:val="8"/>
+              </w:numPr>
+              <w:spacing w:line="240" w:lineRule="auto"/>
+            </w:pPr>
+            <w:r>
+              <w:t>Realizar las pruebas necesarias de disponibilidad para mitigar los posibles bloqueos en la aplicación debido a un alto ingreso de usuarios a la misma.</w:t>
+            </w:r>
+          </w:p>
+        </w:tc>
+      </w:tr>
+      <w:tr>
+        <w:tc>
+          <w:tcPr>
+            <w:tcW w:w="8978" w:type="dxa"/>
+            <w:gridSpan w:val="4"/>
+            <w:vAlign w:val="center"/>
+          </w:tcPr>
+          <w:p>
+            <w:pPr>
+              <w:rPr>
+                <w:b/>
+              </w:rPr>
+            </w:pPr>
+            <w:r>
+              <w:rPr>
+                <w:b/>
+              </w:rPr>
+              <w:t>Gestión/Plan de contingencia:</w:t>
+            </w:r>
+          </w:p>
+          <w:p>
+            <w:pPr>
+              <w:rPr>
+                <w:b/>
+              </w:rPr>
+            </w:pPr>
+            <w:r>
+              <w:rPr>
+                <w:b/>
+              </w:rPr>
+              <w:t>&lt;&lt;FALTA PLAN DE CONTINGENCIA&gt;&gt;</w:t>
+            </w:r>
+          </w:p>
+        </w:tc>
+      </w:tr>
+      <w:tr>
+        <w:tc>
+          <w:tcPr>
+            <w:tcW w:w="8978" w:type="dxa"/>
+            <w:gridSpan w:val="4"/>
+            <w:vAlign w:val="center"/>
+          </w:tcPr>
+          <w:p>
+            <w:pPr>
+              <w:rPr>
+                <w:b/>
+              </w:rPr>
+            </w:pPr>
+            <w:r>
+              <w:rPr>
+                <w:b/>
+              </w:rPr>
+              <w:t>Estado actual:</w:t>
+            </w:r>
+          </w:p>
+          <w:p>
+            <w:r>
+              <w:t>12/2016:</w:t>
+            </w:r>
+            <w:r>
+              <w:t xml:space="preserve"> Inician los pasos de reducción.</w:t>
+            </w:r>
+          </w:p>
+        </w:tc>
+      </w:tr>
+    </w:tbl>
+    <w:p/>
+    <w:tbl>
+      <w:tblPr>
+        <w:tblStyle w:val="Tablaconcuadrcula"/>
+        <w:tblW w:w="0" w:type="auto"/>
+        <w:tblLook w:val="04A0" w:firstRow="1" w:lastRow="0" w:firstColumn="1" w:lastColumn="0" w:noHBand="0" w:noVBand="1"/>
+      </w:tblPr>
+      <w:tblGrid>
+        <w:gridCol w:w="2244"/>
+        <w:gridCol w:w="2244"/>
+        <w:gridCol w:w="2245"/>
+        <w:gridCol w:w="2245"/>
+      </w:tblGrid>
+      <w:tr>
+        <w:tc>
+          <w:tcPr>
+            <w:tcW w:w="8978" w:type="dxa"/>
+            <w:gridSpan w:val="4"/>
             <w:vAlign w:val="center"/>
           </w:tcPr>
           <w:p>
             <w:pPr>
               <w:jc w:val="center"/>
             </w:pPr>
+            <w:r>
+              <w:t>Información del Riesgo</w:t>
+            </w:r>
           </w:p>
-        </w:tc>
-        <w:tc>
-          <w:tcPr>
-            <w:tcW w:w="354" w:type="dxa"/>
-          </w:tcPr>
-          <w:p>
-            <w:r>
-              <w:t>2</w:t>
-            </w:r>
-          </w:p>
-        </w:tc>
-        <w:tc>
-          <w:tcPr>
-            <w:tcW w:w="2215" w:type="dxa"/>
-          </w:tcPr>
-          <w:p/>
-        </w:tc>
-        <w:tc>
-          <w:tcPr>
-            <w:tcW w:w="1934" w:type="dxa"/>
-          </w:tcPr>
-          <w:p/>
-        </w:tc>
-        <w:tc>
-          <w:tcPr>
-            <w:tcW w:w="1934" w:type="dxa"/>
-          </w:tcPr>
-          <w:p/>
-        </w:tc>
-        <w:tc>
-          <w:tcPr>
-            <w:tcW w:w="2676" w:type="dxa"/>
-          </w:tcPr>
-          <w:p/>
         </w:tc>
       </w:tr>
       <w:tr>
-        <w:trPr>
-          <w:trHeight w:val="621"/>
-        </w:trPr>
         <w:tc>
           <w:tcPr>
-            <w:tcW w:w="1826" w:type="dxa"/>
-            <w:vMerge w:val="restart"/>
+            <w:tcW w:w="2244" w:type="dxa"/>
             <w:vAlign w:val="center"/>
           </w:tcPr>
           <w:p>
@@ -13523,104 +14501,27 @@
               <w:jc w:val="center"/>
             </w:pPr>
             <w:r>
-              <w:t>Crítica</w:t>
+              <w:t>ID del riesgo: R4</w:t>
             </w:r>
           </w:p>
         </w:tc>
         <w:tc>
           <w:tcPr>
-            <w:tcW w:w="354" w:type="dxa"/>
-          </w:tcPr>
-          <w:p>
-            <w:r>
-              <w:t>1</w:t>
-            </w:r>
-          </w:p>
-        </w:tc>
-        <w:tc>
-          <w:tcPr>
-            <w:tcW w:w="2215" w:type="dxa"/>
-          </w:tcPr>
-          <w:p/>
-        </w:tc>
-        <w:tc>
-          <w:tcPr>
-            <w:tcW w:w="1934" w:type="dxa"/>
-          </w:tcPr>
-          <w:p/>
-        </w:tc>
-        <w:tc>
-          <w:tcPr>
-            <w:tcW w:w="1934" w:type="dxa"/>
-          </w:tcPr>
-          <w:p/>
-        </w:tc>
-        <w:tc>
-          <w:tcPr>
-            <w:tcW w:w="2676" w:type="dxa"/>
-          </w:tcPr>
-          <w:p/>
-        </w:tc>
-      </w:tr>
-      <w:tr>
-        <w:trPr>
-          <w:trHeight w:val="647"/>
-        </w:trPr>
-        <w:tc>
-          <w:tcPr>
-            <w:tcW w:w="1826" w:type="dxa"/>
-            <w:vMerge/>
+            <w:tcW w:w="2244" w:type="dxa"/>
             <w:vAlign w:val="center"/>
           </w:tcPr>
           <w:p>
             <w:pPr>
               <w:jc w:val="center"/>
             </w:pPr>
+            <w:r>
+              <w:t>Fecha:</w:t>
+            </w:r>
           </w:p>
         </w:tc>
         <w:tc>
           <w:tcPr>
-            <w:tcW w:w="354" w:type="dxa"/>
-          </w:tcPr>
-          <w:p>
-            <w:r>
-              <w:t>2</w:t>
-            </w:r>
-          </w:p>
-        </w:tc>
-        <w:tc>
-          <w:tcPr>
-            <w:tcW w:w="2215" w:type="dxa"/>
-          </w:tcPr>
-          <w:p/>
-        </w:tc>
-        <w:tc>
-          <w:tcPr>
-            <w:tcW w:w="1934" w:type="dxa"/>
-          </w:tcPr>
-          <w:p/>
-        </w:tc>
-        <w:tc>
-          <w:tcPr>
-            <w:tcW w:w="1934" w:type="dxa"/>
-          </w:tcPr>
-          <w:p/>
-        </w:tc>
-        <w:tc>
-          <w:tcPr>
-            <w:tcW w:w="2676" w:type="dxa"/>
-          </w:tcPr>
-          <w:p/>
-        </w:tc>
-      </w:tr>
-      <w:tr>
-        <w:trPr>
-          <w:trHeight w:val="621"/>
-        </w:trPr>
-        <w:tc>
-          <w:tcPr>
-            <w:tcW w:w="1826" w:type="dxa"/>
-            <w:vMerge w:val="restart"/>
+            <w:tcW w:w="2245" w:type="dxa"/>
             <w:vAlign w:val="center"/>
           </w:tcPr>
           <w:p>
@@ -13628,104 +14529,178 @@
               <w:jc w:val="center"/>
             </w:pPr>
             <w:r>
-              <w:t>Marginal</w:t>
+              <w:t>Prob: 50%</w:t>
             </w:r>
           </w:p>
         </w:tc>
         <w:tc>
           <w:tcPr>
-            <w:tcW w:w="354" w:type="dxa"/>
-          </w:tcPr>
-          <w:p>
-            <w:r>
-              <w:t>1</w:t>
-            </w:r>
-          </w:p>
-        </w:tc>
-        <w:tc>
-          <w:tcPr>
-            <w:tcW w:w="2215" w:type="dxa"/>
-          </w:tcPr>
-          <w:p/>
-        </w:tc>
-        <w:tc>
-          <w:tcPr>
-            <w:tcW w:w="1934" w:type="dxa"/>
-          </w:tcPr>
-          <w:p/>
-        </w:tc>
-        <w:tc>
-          <w:tcPr>
-            <w:tcW w:w="1934" w:type="dxa"/>
-          </w:tcPr>
-          <w:p/>
-        </w:tc>
-        <w:tc>
-          <w:tcPr>
-            <w:tcW w:w="2676" w:type="dxa"/>
-          </w:tcPr>
-          <w:p/>
-        </w:tc>
-      </w:tr>
-      <w:tr>
-        <w:trPr>
-          <w:trHeight w:val="647"/>
-        </w:trPr>
-        <w:tc>
-          <w:tcPr>
-            <w:tcW w:w="1826" w:type="dxa"/>
-            <w:vMerge/>
+            <w:tcW w:w="2245" w:type="dxa"/>
             <w:vAlign w:val="center"/>
           </w:tcPr>
           <w:p>
             <w:pPr>
               <w:jc w:val="center"/>
             </w:pPr>
+            <w:r>
+              <w:t>Impacto:</w:t>
+            </w:r>
+            <w:r>
+              <w:t xml:space="preserve"> Marginal</w:t>
+            </w:r>
           </w:p>
-        </w:tc>
-        <w:tc>
-          <w:tcPr>
-            <w:tcW w:w="354" w:type="dxa"/>
-          </w:tcPr>
-          <w:p>
-            <w:r>
-              <w:t>2</w:t>
-            </w:r>
-          </w:p>
-        </w:tc>
-        <w:tc>
-          <w:tcPr>
-            <w:tcW w:w="2215" w:type="dxa"/>
-          </w:tcPr>
-          <w:p/>
-        </w:tc>
-        <w:tc>
-          <w:tcPr>
-            <w:tcW w:w="1934" w:type="dxa"/>
-          </w:tcPr>
-          <w:p/>
-        </w:tc>
-        <w:tc>
-          <w:tcPr>
-            <w:tcW w:w="1934" w:type="dxa"/>
-          </w:tcPr>
-          <w:p/>
-        </w:tc>
-        <w:tc>
-          <w:tcPr>
-            <w:tcW w:w="2676" w:type="dxa"/>
-          </w:tcPr>
-          <w:p/>
         </w:tc>
       </w:tr>
       <w:tr>
-        <w:trPr>
-          <w:trHeight w:val="647"/>
-        </w:trPr>
         <w:tc>
           <w:tcPr>
-            <w:tcW w:w="1826" w:type="dxa"/>
-            <w:vMerge w:val="restart"/>
+            <w:tcW w:w="8978" w:type="dxa"/>
+            <w:gridSpan w:val="4"/>
+            <w:vAlign w:val="center"/>
+          </w:tcPr>
+          <w:p>
+            <w:pPr>
+              <w:rPr>
+                <w:b/>
+              </w:rPr>
+            </w:pPr>
+            <w:r>
+              <w:rPr>
+                <w:b/>
+              </w:rPr>
+              <w:t>Descripción:</w:t>
+            </w:r>
+          </w:p>
+          <w:p>
+            <w:r>
+              <w:t xml:space="preserve">En varios casos será necesario </w:t>
+            </w:r>
+            <w:r>
+              <w:t>actualizar</w:t>
+            </w:r>
+            <w:r>
+              <w:t xml:space="preserve"> los precios y ofertas de los productos que se tengan en la base</w:t>
+            </w:r>
+            <w:r>
+              <w:t xml:space="preserve"> por la causa de que los precios indicados en la aplicación ya no apliquen después de una cierta fecha</w:t>
+            </w:r>
+            <w:r>
+              <w:t>.</w:t>
+            </w:r>
+          </w:p>
+        </w:tc>
+      </w:tr>
+      <w:tr>
+        <w:tc>
+          <w:tcPr>
+            <w:tcW w:w="8978" w:type="dxa"/>
+            <w:gridSpan w:val="4"/>
+            <w:vAlign w:val="center"/>
+          </w:tcPr>
+          <w:p>
+            <w:pPr>
+              <w:rPr>
+                <w:b/>
+              </w:rPr>
+            </w:pPr>
+            <w:r>
+              <w:rPr>
+                <w:b/>
+              </w:rPr>
+              <w:t>Reducción/Supervisión:</w:t>
+            </w:r>
+          </w:p>
+          <w:p>
+            <w:pPr>
+              <w:pStyle w:val="Prrafodelista"/>
+              <w:numPr>
+                <w:ilvl w:val="0"/>
+                <w:numId w:val="7"/>
+              </w:numPr>
+              <w:spacing w:line="240" w:lineRule="auto"/>
+            </w:pPr>
+            <w:r>
+              <w:t>Tener un campo en cada información del producto donde se ponga si es una oferta y hasta cuándo será válida en la tienda departamental.</w:t>
+            </w:r>
+          </w:p>
+        </w:tc>
+      </w:tr>
+      <w:tr>
+        <w:tc>
+          <w:tcPr>
+            <w:tcW w:w="8978" w:type="dxa"/>
+            <w:gridSpan w:val="4"/>
+            <w:vAlign w:val="center"/>
+          </w:tcPr>
+          <w:p>
+            <w:pPr>
+              <w:rPr>
+                <w:b/>
+              </w:rPr>
+            </w:pPr>
+            <w:r>
+              <w:rPr>
+                <w:b/>
+              </w:rPr>
+              <w:t>Gestión/Plan de contingencia:</w:t>
+            </w:r>
+          </w:p>
+          <w:p>
+            <w:r>
+              <w:t xml:space="preserve">El administrador tendrá que </w:t>
+            </w:r>
+            <w:r>
+              <w:t>encargarse de enviar alertas después de un determinado tiempo a los usuarios para que continuamente revisen los precios de los productos y/o servicios que comparten en la plataforma para corroborar que sigan en los precios indicados en la aplicación y sino es así, actualizar los mismos.</w:t>
+            </w:r>
+          </w:p>
+        </w:tc>
+      </w:tr>
+      <w:tr>
+        <w:tc>
+          <w:tcPr>
+            <w:tcW w:w="8978" w:type="dxa"/>
+            <w:gridSpan w:val="4"/>
+            <w:vAlign w:val="center"/>
+          </w:tcPr>
+          <w:p>
+            <w:pPr>
+              <w:rPr>
+                <w:b/>
+              </w:rPr>
+            </w:pPr>
+            <w:r>
+              <w:rPr>
+                <w:b/>
+              </w:rPr>
+              <w:t>Estado actual:</w:t>
+            </w:r>
+          </w:p>
+          <w:p>
+            <w:r>
+              <w:t>12/2015: inician los pasos de reducción.</w:t>
+            </w:r>
+          </w:p>
+        </w:tc>
+      </w:tr>
+    </w:tbl>
+    <w:p/>
+    <w:tbl>
+      <w:tblPr>
+        <w:tblStyle w:val="Tablaconcuadrcula"/>
+        <w:tblW w:w="0" w:type="auto"/>
+        <w:tblLook w:val="04A0" w:firstRow="1" w:lastRow="0" w:firstColumn="1" w:lastColumn="0" w:noHBand="0" w:noVBand="1"/>
+      </w:tblPr>
+      <w:tblGrid>
+        <w:gridCol w:w="2244"/>
+        <w:gridCol w:w="2244"/>
+        <w:gridCol w:w="2245"/>
+        <w:gridCol w:w="2245"/>
+      </w:tblGrid>
+      <w:tr>
+        <w:tc>
+          <w:tcPr>
+            <w:tcW w:w="8978" w:type="dxa"/>
+            <w:gridSpan w:val="4"/>
             <w:vAlign w:val="center"/>
           </w:tcPr>
           <w:p>
@@ -13733,89 +14708,192 @@
               <w:jc w:val="center"/>
             </w:pPr>
             <w:r>
-              <w:t>Despreciable</w:t>
+              <w:t>Información del Riesgo</w:t>
+            </w:r>
+          </w:p>
+        </w:tc>
+      </w:tr>
+      <w:tr>
+        <w:tc>
+          <w:tcPr>
+            <w:tcW w:w="2244" w:type="dxa"/>
+            <w:vAlign w:val="center"/>
+          </w:tcPr>
+          <w:p>
+            <w:pPr>
+              <w:jc w:val="center"/>
+            </w:pPr>
+            <w:r>
+              <w:t>ID del riesgo: R5</w:t>
             </w:r>
           </w:p>
         </w:tc>
         <w:tc>
           <w:tcPr>
-            <w:tcW w:w="354" w:type="dxa"/>
+            <w:tcW w:w="2244" w:type="dxa"/>
+            <w:vAlign w:val="center"/>
           </w:tcPr>
           <w:p>
-            <w:r>
-              <w:t>1</w:t>
+            <w:pPr>
+              <w:jc w:val="center"/>
+            </w:pPr>
+            <w:r>
+              <w:t>Fecha:</w:t>
             </w:r>
           </w:p>
         </w:tc>
         <w:tc>
           <w:tcPr>
-            <w:tcW w:w="2215" w:type="dxa"/>
-          </w:tcPr>
-          <w:p/>
-        </w:tc>
-        <w:tc>
-          <w:tcPr>
-            <w:tcW w:w="1934" w:type="dxa"/>
-          </w:tcPr>
-          <w:p/>
-        </w:tc>
-        <w:tc>
-          <w:tcPr>
-            <w:tcW w:w="1934" w:type="dxa"/>
-          </w:tcPr>
-          <w:p/>
-        </w:tc>
-        <w:tc>
-          <w:tcPr>
-            <w:tcW w:w="2676" w:type="dxa"/>
-          </w:tcPr>
-          <w:p/>
-        </w:tc>
-      </w:tr>
-      <w:tr>
-        <w:trPr>
-          <w:trHeight w:val="676"/>
-        </w:trPr>
-        <w:tc>
-          <w:tcPr>
-            <w:tcW w:w="1826" w:type="dxa"/>
-            <w:vMerge/>
-          </w:tcPr>
-          <w:p/>
-        </w:tc>
-        <w:tc>
-          <w:tcPr>
-            <w:tcW w:w="354" w:type="dxa"/>
+            <w:tcW w:w="2245" w:type="dxa"/>
+            <w:vAlign w:val="center"/>
           </w:tcPr>
           <w:p>
-            <w:r>
-              <w:t>2</w:t>
+            <w:pPr>
+              <w:jc w:val="center"/>
+            </w:pPr>
+            <w:r>
+              <w:t>Prob: 10%</w:t>
             </w:r>
           </w:p>
         </w:tc>
         <w:tc>
           <w:tcPr>
-            <w:tcW w:w="2215" w:type="dxa"/>
+            <w:tcW w:w="2245" w:type="dxa"/>
+            <w:vAlign w:val="center"/>
           </w:tcPr>
-          <w:p/>
+          <w:p>
+            <w:pPr>
+              <w:jc w:val="center"/>
+            </w:pPr>
+            <w:r>
+              <w:t>Impacto:</w:t>
+            </w:r>
+            <w:r>
+              <w:t xml:space="preserve"> Despreciable</w:t>
+            </w:r>
+          </w:p>
         </w:tc>
+      </w:tr>
+      <w:tr>
         <w:tc>
           <w:tcPr>
-            <w:tcW w:w="1934" w:type="dxa"/>
+            <w:tcW w:w="8978" w:type="dxa"/>
+            <w:gridSpan w:val="4"/>
+            <w:vAlign w:val="center"/>
           </w:tcPr>
-          <w:p/>
+          <w:p>
+            <w:pPr>
+              <w:rPr>
+                <w:b/>
+              </w:rPr>
+            </w:pPr>
+            <w:r>
+              <w:rPr>
+                <w:b/>
+              </w:rPr>
+              <w:t>Descripción:</w:t>
+            </w:r>
+          </w:p>
+          <w:p>
+            <w:r>
+              <w:t xml:space="preserve">El caso de que se presente que a los usuarios no les guste cómo es que funciona la aplicación </w:t>
+            </w:r>
+            <w:r>
+              <w:t>o quieran cosas adicionales.</w:t>
+            </w:r>
+          </w:p>
         </w:tc>
+      </w:tr>
+      <w:tr>
         <w:tc>
           <w:tcPr>
-            <w:tcW w:w="1934" w:type="dxa"/>
+            <w:tcW w:w="8978" w:type="dxa"/>
+            <w:gridSpan w:val="4"/>
+            <w:vAlign w:val="center"/>
           </w:tcPr>
-          <w:p/>
+          <w:p>
+            <w:pPr>
+              <w:rPr>
+                <w:b/>
+              </w:rPr>
+            </w:pPr>
+            <w:r>
+              <w:rPr>
+                <w:b/>
+              </w:rPr>
+              <w:t>Reducción/Supervisión:</w:t>
+            </w:r>
+          </w:p>
+          <w:p>
+            <w:pPr>
+              <w:rPr>
+                <w:b/>
+              </w:rPr>
+            </w:pPr>
+            <w:r>
+              <w:t>Tener diseño que permita la adición</w:t>
+            </w:r>
+            <w:r>
+              <w:t xml:space="preserve"> de módulos</w:t>
+            </w:r>
+            <w:r>
+              <w:t>.</w:t>
+            </w:r>
+          </w:p>
         </w:tc>
+      </w:tr>
+      <w:tr>
         <w:tc>
           <w:tcPr>
-            <w:tcW w:w="2676" w:type="dxa"/>
+            <w:tcW w:w="8978" w:type="dxa"/>
+            <w:gridSpan w:val="4"/>
+            <w:vAlign w:val="center"/>
           </w:tcPr>
-          <w:p/>
+          <w:p>
+            <w:pPr>
+              <w:rPr>
+                <w:b/>
+              </w:rPr>
+            </w:pPr>
+            <w:r>
+              <w:rPr>
+                <w:b/>
+              </w:rPr>
+              <w:t>Gestión/Plan de contingencia:</w:t>
+            </w:r>
+          </w:p>
+          <w:p>
+            <w:r>
+              <w:t>Crear los módulos correspondientes a las demandas de los usuarios.</w:t>
+            </w:r>
+          </w:p>
+        </w:tc>
+      </w:tr>
+      <w:tr>
+        <w:tc>
+          <w:tcPr>
+            <w:tcW w:w="8978" w:type="dxa"/>
+            <w:gridSpan w:val="4"/>
+            <w:vAlign w:val="center"/>
+          </w:tcPr>
+          <w:p>
+            <w:pPr>
+              <w:rPr>
+                <w:b/>
+              </w:rPr>
+            </w:pPr>
+            <w:r>
+              <w:rPr>
+                <w:b/>
+              </w:rPr>
+              <w:t>Estado actual:</w:t>
+            </w:r>
+          </w:p>
+          <w:p>
+            <w:r>
+              <w:t>11/2015: inician los pasos de reducción.</w:t>
+            </w:r>
+          </w:p>
         </w:tc>
       </w:tr>
     </w:tbl>
@@ -13827,7 +14905,6 @@
           <w:noProof w:val="0"/>
         </w:rPr>
       </w:pPr>
-      <w:bookmarkStart w:id="34" w:name="_Toc426800515"/>
       <w:r>
         <w:rPr>
           <w:noProof w:val="0"/>
@@ -14450,6 +15527,184 @@
 <file path=word/numbering.xml><?xml version="1.0" encoding="utf-8"?>
 <w:numbering xmlns:wpc="http://schemas.microsoft.com/office/word/2010/wordprocessingCanvas" xmlns:mc="http://schemas.openxmlformats.org/markup-compatibility/2006" xmlns:o="urn:schemas-microsoft-com:office:office" xmlns:r="http://schemas.openxmlformats.org/officeDocument/2006/relationships" xmlns:m="http://schemas.openxmlformats.org/officeDocument/2006/math" xmlns:v="urn:schemas-microsoft-com:vml" xmlns:wp14="http://schemas.microsoft.com/office/word/2010/wordprocessingDrawing" xmlns:wp="http://schemas.openxmlformats.org/drawingml/2006/wordprocessingDrawing" xmlns:w10="urn:schemas-microsoft-com:office:word" xmlns:w="http://schemas.openxmlformats.org/wordprocessingml/2006/main" xmlns:w14="http://schemas.microsoft.com/office/word/2010/wordml" xmlns:w15="http://schemas.microsoft.com/office/word/2012/wordml" xmlns:wpg="http://schemas.microsoft.com/office/word/2010/wordprocessingGroup" xmlns:wpi="http://schemas.microsoft.com/office/word/2010/wordprocessingInk" xmlns:wne="http://schemas.microsoft.com/office/word/2006/wordml" xmlns:wps="http://schemas.microsoft.com/office/word/2010/wordprocessingShape" mc:Ignorable="w14 w15 wp14">
   <w:abstractNum w:abstractNumId="0" w15:restartNumberingAfterBreak="0">
+    <w:nsid w:val="17654418"/>
+    <w:multiLevelType w:val="hybridMultilevel"/>
+    <w:tmpl w:val="1D9A11EE"/>
+    <w:lvl w:ilvl="0" w:tplc="080A000F">
+      <w:start w:val="1"/>
+      <w:numFmt w:val="decimal"/>
+      <w:lvlText w:val="%1."/>
+      <w:lvlJc w:val="left"/>
+      <w:pPr>
+        <w:ind w:left="720" w:hanging="360"/>
+      </w:pPr>
+      <w:rPr>
+        <w:rFonts w:hint="default"/>
+      </w:rPr>
+    </w:lvl>
+    <w:lvl w:ilvl="1" w:tplc="080A0019" w:tentative="1">
+      <w:start w:val="1"/>
+      <w:numFmt w:val="lowerLetter"/>
+      <w:lvlText w:val="%2."/>
+      <w:lvlJc w:val="left"/>
+      <w:pPr>
+        <w:ind w:left="1440" w:hanging="360"/>
+      </w:pPr>
+    </w:lvl>
+    <w:lvl w:ilvl="2" w:tplc="080A001B" w:tentative="1">
+      <w:start w:val="1"/>
+      <w:numFmt w:val="lowerRoman"/>
+      <w:lvlText w:val="%3."/>
+      <w:lvlJc w:val="right"/>
+      <w:pPr>
+        <w:ind w:left="2160" w:hanging="180"/>
+      </w:pPr>
+    </w:lvl>
+    <w:lvl w:ilvl="3" w:tplc="080A000F" w:tentative="1">
+      <w:start w:val="1"/>
+      <w:numFmt w:val="decimal"/>
+      <w:lvlText w:val="%4."/>
+      <w:lvlJc w:val="left"/>
+      <w:pPr>
+        <w:ind w:left="2880" w:hanging="360"/>
+      </w:pPr>
+    </w:lvl>
+    <w:lvl w:ilvl="4" w:tplc="080A0019" w:tentative="1">
+      <w:start w:val="1"/>
+      <w:numFmt w:val="lowerLetter"/>
+      <w:lvlText w:val="%5."/>
+      <w:lvlJc w:val="left"/>
+      <w:pPr>
+        <w:ind w:left="3600" w:hanging="360"/>
+      </w:pPr>
+    </w:lvl>
+    <w:lvl w:ilvl="5" w:tplc="080A001B" w:tentative="1">
+      <w:start w:val="1"/>
+      <w:numFmt w:val="lowerRoman"/>
+      <w:lvlText w:val="%6."/>
+      <w:lvlJc w:val="right"/>
+      <w:pPr>
+        <w:ind w:left="4320" w:hanging="180"/>
+      </w:pPr>
+    </w:lvl>
+    <w:lvl w:ilvl="6" w:tplc="080A000F" w:tentative="1">
+      <w:start w:val="1"/>
+      <w:numFmt w:val="decimal"/>
+      <w:lvlText w:val="%7."/>
+      <w:lvlJc w:val="left"/>
+      <w:pPr>
+        <w:ind w:left="5040" w:hanging="360"/>
+      </w:pPr>
+    </w:lvl>
+    <w:lvl w:ilvl="7" w:tplc="080A0019" w:tentative="1">
+      <w:start w:val="1"/>
+      <w:numFmt w:val="lowerLetter"/>
+      <w:lvlText w:val="%8."/>
+      <w:lvlJc w:val="left"/>
+      <w:pPr>
+        <w:ind w:left="5760" w:hanging="360"/>
+      </w:pPr>
+    </w:lvl>
+    <w:lvl w:ilvl="8" w:tplc="080A001B" w:tentative="1">
+      <w:start w:val="1"/>
+      <w:numFmt w:val="lowerRoman"/>
+      <w:lvlText w:val="%9."/>
+      <w:lvlJc w:val="right"/>
+      <w:pPr>
+        <w:ind w:left="6480" w:hanging="180"/>
+      </w:pPr>
+    </w:lvl>
+  </w:abstractNum>
+  <w:abstractNum w:abstractNumId="1" w15:restartNumberingAfterBreak="0">
+    <w:nsid w:val="1C6E6D5B"/>
+    <w:multiLevelType w:val="hybridMultilevel"/>
+    <w:tmpl w:val="B47EDAEE"/>
+    <w:lvl w:ilvl="0" w:tplc="080A000F">
+      <w:start w:val="1"/>
+      <w:numFmt w:val="decimal"/>
+      <w:lvlText w:val="%1."/>
+      <w:lvlJc w:val="left"/>
+      <w:pPr>
+        <w:ind w:left="720" w:hanging="360"/>
+      </w:pPr>
+      <w:rPr>
+        <w:rFonts w:hint="default"/>
+      </w:rPr>
+    </w:lvl>
+    <w:lvl w:ilvl="1" w:tplc="080A0019" w:tentative="1">
+      <w:start w:val="1"/>
+      <w:numFmt w:val="lowerLetter"/>
+      <w:lvlText w:val="%2."/>
+      <w:lvlJc w:val="left"/>
+      <w:pPr>
+        <w:ind w:left="1440" w:hanging="360"/>
+      </w:pPr>
+    </w:lvl>
+    <w:lvl w:ilvl="2" w:tplc="080A001B" w:tentative="1">
+      <w:start w:val="1"/>
+      <w:numFmt w:val="lowerRoman"/>
+      <w:lvlText w:val="%3."/>
+      <w:lvlJc w:val="right"/>
+      <w:pPr>
+        <w:ind w:left="2160" w:hanging="180"/>
+      </w:pPr>
+    </w:lvl>
+    <w:lvl w:ilvl="3" w:tplc="080A000F" w:tentative="1">
+      <w:start w:val="1"/>
+      <w:numFmt w:val="decimal"/>
+      <w:lvlText w:val="%4."/>
+      <w:lvlJc w:val="left"/>
+      <w:pPr>
+        <w:ind w:left="2880" w:hanging="360"/>
+      </w:pPr>
+    </w:lvl>
+    <w:lvl w:ilvl="4" w:tplc="080A0019" w:tentative="1">
+      <w:start w:val="1"/>
+      <w:numFmt w:val="lowerLetter"/>
+      <w:lvlText w:val="%5."/>
+      <w:lvlJc w:val="left"/>
+      <w:pPr>
+        <w:ind w:left="3600" w:hanging="360"/>
+      </w:pPr>
+    </w:lvl>
+    <w:lvl w:ilvl="5" w:tplc="080A001B" w:tentative="1">
+      <w:start w:val="1"/>
+      <w:numFmt w:val="lowerRoman"/>
+      <w:lvlText w:val="%6."/>
+      <w:lvlJc w:val="right"/>
+      <w:pPr>
+        <w:ind w:left="4320" w:hanging="180"/>
+      </w:pPr>
+    </w:lvl>
+    <w:lvl w:ilvl="6" w:tplc="080A000F" w:tentative="1">
+      <w:start w:val="1"/>
+      <w:numFmt w:val="decimal"/>
+      <w:lvlText w:val="%7."/>
+      <w:lvlJc w:val="left"/>
+      <w:pPr>
+        <w:ind w:left="5040" w:hanging="360"/>
+      </w:pPr>
+    </w:lvl>
+    <w:lvl w:ilvl="7" w:tplc="080A0019" w:tentative="1">
+      <w:start w:val="1"/>
+      <w:numFmt w:val="lowerLetter"/>
+      <w:lvlText w:val="%8."/>
+      <w:lvlJc w:val="left"/>
+      <w:pPr>
+        <w:ind w:left="5760" w:hanging="360"/>
+      </w:pPr>
+    </w:lvl>
+    <w:lvl w:ilvl="8" w:tplc="080A001B" w:tentative="1">
+      <w:start w:val="1"/>
+      <w:numFmt w:val="lowerRoman"/>
+      <w:lvlText w:val="%9."/>
+      <w:lvlJc w:val="right"/>
+      <w:pPr>
+        <w:ind w:left="6480" w:hanging="180"/>
+      </w:pPr>
+    </w:lvl>
+  </w:abstractNum>
+  <w:abstractNum w:abstractNumId="2" w15:restartNumberingAfterBreak="0">
     <w:nsid w:val="1D6725F0"/>
     <w:multiLevelType w:val="hybridMultilevel"/>
     <w:tmpl w:val="2DEAB0F8"/>
@@ -14562,7 +15817,7 @@
       </w:rPr>
     </w:lvl>
   </w:abstractNum>
-  <w:abstractNum w:abstractNumId="1" w15:restartNumberingAfterBreak="0">
+  <w:abstractNum w:abstractNumId="3" w15:restartNumberingAfterBreak="0">
     <w:nsid w:val="2C8D4897"/>
     <w:multiLevelType w:val="hybridMultilevel"/>
     <w:tmpl w:val="F4EA7A3E"/>
@@ -14675,7 +15930,185 @@
       </w:rPr>
     </w:lvl>
   </w:abstractNum>
-  <w:abstractNum w:abstractNumId="2" w15:restartNumberingAfterBreak="0">
+  <w:abstractNum w:abstractNumId="4" w15:restartNumberingAfterBreak="0">
+    <w:nsid w:val="30E61EDC"/>
+    <w:multiLevelType w:val="hybridMultilevel"/>
+    <w:tmpl w:val="91D40E8A"/>
+    <w:lvl w:ilvl="0" w:tplc="080A000F">
+      <w:start w:val="1"/>
+      <w:numFmt w:val="decimal"/>
+      <w:lvlText w:val="%1."/>
+      <w:lvlJc w:val="left"/>
+      <w:pPr>
+        <w:ind w:left="720" w:hanging="360"/>
+      </w:pPr>
+      <w:rPr>
+        <w:rFonts w:hint="default"/>
+      </w:rPr>
+    </w:lvl>
+    <w:lvl w:ilvl="1" w:tplc="080A0019" w:tentative="1">
+      <w:start w:val="1"/>
+      <w:numFmt w:val="lowerLetter"/>
+      <w:lvlText w:val="%2."/>
+      <w:lvlJc w:val="left"/>
+      <w:pPr>
+        <w:ind w:left="1440" w:hanging="360"/>
+      </w:pPr>
+    </w:lvl>
+    <w:lvl w:ilvl="2" w:tplc="080A001B" w:tentative="1">
+      <w:start w:val="1"/>
+      <w:numFmt w:val="lowerRoman"/>
+      <w:lvlText w:val="%3."/>
+      <w:lvlJc w:val="right"/>
+      <w:pPr>
+        <w:ind w:left="2160" w:hanging="180"/>
+      </w:pPr>
+    </w:lvl>
+    <w:lvl w:ilvl="3" w:tplc="080A000F" w:tentative="1">
+      <w:start w:val="1"/>
+      <w:numFmt w:val="decimal"/>
+      <w:lvlText w:val="%4."/>
+      <w:lvlJc w:val="left"/>
+      <w:pPr>
+        <w:ind w:left="2880" w:hanging="360"/>
+      </w:pPr>
+    </w:lvl>
+    <w:lvl w:ilvl="4" w:tplc="080A0019" w:tentative="1">
+      <w:start w:val="1"/>
+      <w:numFmt w:val="lowerLetter"/>
+      <w:lvlText w:val="%5."/>
+      <w:lvlJc w:val="left"/>
+      <w:pPr>
+        <w:ind w:left="3600" w:hanging="360"/>
+      </w:pPr>
+    </w:lvl>
+    <w:lvl w:ilvl="5" w:tplc="080A001B" w:tentative="1">
+      <w:start w:val="1"/>
+      <w:numFmt w:val="lowerRoman"/>
+      <w:lvlText w:val="%6."/>
+      <w:lvlJc w:val="right"/>
+      <w:pPr>
+        <w:ind w:left="4320" w:hanging="180"/>
+      </w:pPr>
+    </w:lvl>
+    <w:lvl w:ilvl="6" w:tplc="080A000F" w:tentative="1">
+      <w:start w:val="1"/>
+      <w:numFmt w:val="decimal"/>
+      <w:lvlText w:val="%7."/>
+      <w:lvlJc w:val="left"/>
+      <w:pPr>
+        <w:ind w:left="5040" w:hanging="360"/>
+      </w:pPr>
+    </w:lvl>
+    <w:lvl w:ilvl="7" w:tplc="080A0019" w:tentative="1">
+      <w:start w:val="1"/>
+      <w:numFmt w:val="lowerLetter"/>
+      <w:lvlText w:val="%8."/>
+      <w:lvlJc w:val="left"/>
+      <w:pPr>
+        <w:ind w:left="5760" w:hanging="360"/>
+      </w:pPr>
+    </w:lvl>
+    <w:lvl w:ilvl="8" w:tplc="080A001B" w:tentative="1">
+      <w:start w:val="1"/>
+      <w:numFmt w:val="lowerRoman"/>
+      <w:lvlText w:val="%9."/>
+      <w:lvlJc w:val="right"/>
+      <w:pPr>
+        <w:ind w:left="6480" w:hanging="180"/>
+      </w:pPr>
+    </w:lvl>
+  </w:abstractNum>
+  <w:abstractNum w:abstractNumId="5" w15:restartNumberingAfterBreak="0">
+    <w:nsid w:val="49E4673E"/>
+    <w:multiLevelType w:val="hybridMultilevel"/>
+    <w:tmpl w:val="17E28976"/>
+    <w:lvl w:ilvl="0" w:tplc="080A000F">
+      <w:start w:val="1"/>
+      <w:numFmt w:val="decimal"/>
+      <w:lvlText w:val="%1."/>
+      <w:lvlJc w:val="left"/>
+      <w:pPr>
+        <w:ind w:left="720" w:hanging="360"/>
+      </w:pPr>
+      <w:rPr>
+        <w:rFonts w:hint="default"/>
+      </w:rPr>
+    </w:lvl>
+    <w:lvl w:ilvl="1" w:tplc="080A0019" w:tentative="1">
+      <w:start w:val="1"/>
+      <w:numFmt w:val="lowerLetter"/>
+      <w:lvlText w:val="%2."/>
+      <w:lvlJc w:val="left"/>
+      <w:pPr>
+        <w:ind w:left="1440" w:hanging="360"/>
+      </w:pPr>
+    </w:lvl>
+    <w:lvl w:ilvl="2" w:tplc="080A001B" w:tentative="1">
+      <w:start w:val="1"/>
+      <w:numFmt w:val="lowerRoman"/>
+      <w:lvlText w:val="%3."/>
+      <w:lvlJc w:val="right"/>
+      <w:pPr>
+        <w:ind w:left="2160" w:hanging="180"/>
+      </w:pPr>
+    </w:lvl>
+    <w:lvl w:ilvl="3" w:tplc="080A000F" w:tentative="1">
+      <w:start w:val="1"/>
+      <w:numFmt w:val="decimal"/>
+      <w:lvlText w:val="%4."/>
+      <w:lvlJc w:val="left"/>
+      <w:pPr>
+        <w:ind w:left="2880" w:hanging="360"/>
+      </w:pPr>
+    </w:lvl>
+    <w:lvl w:ilvl="4" w:tplc="080A0019" w:tentative="1">
+      <w:start w:val="1"/>
+      <w:numFmt w:val="lowerLetter"/>
+      <w:lvlText w:val="%5."/>
+      <w:lvlJc w:val="left"/>
+      <w:pPr>
+        <w:ind w:left="3600" w:hanging="360"/>
+      </w:pPr>
+    </w:lvl>
+    <w:lvl w:ilvl="5" w:tplc="080A001B" w:tentative="1">
+      <w:start w:val="1"/>
+      <w:numFmt w:val="lowerRoman"/>
+      <w:lvlText w:val="%6."/>
+      <w:lvlJc w:val="right"/>
+      <w:pPr>
+        <w:ind w:left="4320" w:hanging="180"/>
+      </w:pPr>
+    </w:lvl>
+    <w:lvl w:ilvl="6" w:tplc="080A000F" w:tentative="1">
+      <w:start w:val="1"/>
+      <w:numFmt w:val="decimal"/>
+      <w:lvlText w:val="%7."/>
+      <w:lvlJc w:val="left"/>
+      <w:pPr>
+        <w:ind w:left="5040" w:hanging="360"/>
+      </w:pPr>
+    </w:lvl>
+    <w:lvl w:ilvl="7" w:tplc="080A0019" w:tentative="1">
+      <w:start w:val="1"/>
+      <w:numFmt w:val="lowerLetter"/>
+      <w:lvlText w:val="%8."/>
+      <w:lvlJc w:val="left"/>
+      <w:pPr>
+        <w:ind w:left="5760" w:hanging="360"/>
+      </w:pPr>
+    </w:lvl>
+    <w:lvl w:ilvl="8" w:tplc="080A001B" w:tentative="1">
+      <w:start w:val="1"/>
+      <w:numFmt w:val="lowerRoman"/>
+      <w:lvlText w:val="%9."/>
+      <w:lvlJc w:val="right"/>
+      <w:pPr>
+        <w:ind w:left="6480" w:hanging="180"/>
+      </w:pPr>
+    </w:lvl>
+  </w:abstractNum>
+  <w:abstractNum w:abstractNumId="6" w15:restartNumberingAfterBreak="0">
     <w:nsid w:val="4D700611"/>
     <w:multiLevelType w:val="hybridMultilevel"/>
     <w:tmpl w:val="B00EB87E"/>
@@ -14788,7 +16221,7 @@
       </w:rPr>
     </w:lvl>
   </w:abstractNum>
-  <w:abstractNum w:abstractNumId="3" w15:restartNumberingAfterBreak="0">
+  <w:abstractNum w:abstractNumId="7" w15:restartNumberingAfterBreak="0">
     <w:nsid w:val="709A17D9"/>
     <w:multiLevelType w:val="multilevel"/>
     <w:tmpl w:val="29145980"/>
@@ -14903,16 +16336,28 @@
     </w:lvl>
   </w:abstractNum>
   <w:num w:numId="1">
+    <w:abstractNumId w:val="7"/>
+  </w:num>
+  <w:num w:numId="2">
+    <w:abstractNumId w:val="2"/>
+  </w:num>
+  <w:num w:numId="3">
+    <w:abstractNumId w:val="6"/>
+  </w:num>
+  <w:num w:numId="4">
     <w:abstractNumId w:val="3"/>
   </w:num>
-  <w:num w:numId="2">
+  <w:num w:numId="5">
     <w:abstractNumId w:val="0"/>
   </w:num>
-  <w:num w:numId="3">
-    <w:abstractNumId w:val="2"/>
+  <w:num w:numId="6">
+    <w:abstractNumId w:val="4"/>
   </w:num>
-  <w:num w:numId="4">
+  <w:num w:numId="7">
     <w:abstractNumId w:val="1"/>
+  </w:num>
+  <w:num w:numId="8">
+    <w:abstractNumId w:val="5"/>
   </w:num>
 </w:numbering>
 </file>
@@ -15698,6 +17143,82 @@
       </w:tblBorders>
     </w:tblPr>
   </w:style>
+  <w:style w:type="table" w:styleId="Tabladecuadrcula4">
+    <w:name w:val="Grid Table 4"/>
+    <w:basedOn w:val="Tablanormal"/>
+    <w:uiPriority w:val="49"/>
+    <w:rsid w:val="00132E9C"/>
+    <w:pPr>
+      <w:spacing w:after="0" w:line="240" w:lineRule="auto"/>
+    </w:pPr>
+    <w:tblPr>
+      <w:tblStyleRowBandSize w:val="1"/>
+      <w:tblStyleColBandSize w:val="1"/>
+      <w:tblBorders>
+        <w:top w:val="single" w:sz="4" w:space="0" w:color="666666" w:themeColor="text1" w:themeTint="99"/>
+        <w:left w:val="single" w:sz="4" w:space="0" w:color="666666" w:themeColor="text1" w:themeTint="99"/>
+        <w:bottom w:val="single" w:sz="4" w:space="0" w:color="666666" w:themeColor="text1" w:themeTint="99"/>
+        <w:right w:val="single" w:sz="4" w:space="0" w:color="666666" w:themeColor="text1" w:themeTint="99"/>
+        <w:insideH w:val="single" w:sz="4" w:space="0" w:color="666666" w:themeColor="text1" w:themeTint="99"/>
+        <w:insideV w:val="single" w:sz="4" w:space="0" w:color="666666" w:themeColor="text1" w:themeTint="99"/>
+      </w:tblBorders>
+    </w:tblPr>
+    <w:tblStylePr w:type="firstRow">
+      <w:rPr>
+        <w:b/>
+        <w:bCs/>
+        <w:color w:val="FFFFFF" w:themeColor="background1"/>
+      </w:rPr>
+      <w:tblPr/>
+      <w:tcPr>
+        <w:tcBorders>
+          <w:top w:val="single" w:sz="4" w:space="0" w:color="000000" w:themeColor="text1"/>
+          <w:left w:val="single" w:sz="4" w:space="0" w:color="000000" w:themeColor="text1"/>
+          <w:bottom w:val="single" w:sz="4" w:space="0" w:color="000000" w:themeColor="text1"/>
+          <w:right w:val="single" w:sz="4" w:space="0" w:color="000000" w:themeColor="text1"/>
+          <w:insideH w:val="nil"/>
+          <w:insideV w:val="nil"/>
+        </w:tcBorders>
+        <w:shd w:val="clear" w:color="auto" w:fill="000000" w:themeFill="text1"/>
+      </w:tcPr>
+    </w:tblStylePr>
+    <w:tblStylePr w:type="lastRow">
+      <w:rPr>
+        <w:b/>
+        <w:bCs/>
+      </w:rPr>
+      <w:tblPr/>
+      <w:tcPr>
+        <w:tcBorders>
+          <w:top w:val="double" w:sz="4" w:space="0" w:color="000000" w:themeColor="text1"/>
+        </w:tcBorders>
+      </w:tcPr>
+    </w:tblStylePr>
+    <w:tblStylePr w:type="firstCol">
+      <w:rPr>
+        <w:b/>
+        <w:bCs/>
+      </w:rPr>
+    </w:tblStylePr>
+    <w:tblStylePr w:type="lastCol">
+      <w:rPr>
+        <w:b/>
+        <w:bCs/>
+      </w:rPr>
+    </w:tblStylePr>
+    <w:tblStylePr w:type="band1Vert">
+      <w:tblPr/>
+      <w:tcPr>
+        <w:shd w:val="clear" w:color="auto" w:fill="CCCCCC" w:themeFill="text1" w:themeFillTint="33"/>
+      </w:tcPr>
+    </w:tblStylePr>
+    <w:tblStylePr w:type="band1Horz">
+      <w:tblPr/>
+      <w:tcPr>
+        <w:shd w:val="clear" w:color="auto" w:fill="CCCCCC" w:themeFill="text1" w:themeFillTint="33"/>
+      </w:tcPr>
+    </w:tblStylePr>
+  </w:style>
 </w:styles>
 </file>
 
@@ -15986,7 +17507,7 @@
 </file>
 
 <file path=customXml/itemProps2.xml><?xml version="1.0" encoding="utf-8"?>
-<ds:datastoreItem xmlns:ds="http://schemas.openxmlformats.org/officeDocument/2006/customXml" ds:itemID="{52B336E3-D4DA-4906-BE9A-DC8600488957}">
+<ds:datastoreItem xmlns:ds="http://schemas.openxmlformats.org/officeDocument/2006/customXml" ds:itemID="{ECEABA4F-06CF-48E1-9373-261CD4EF85A9}">
   <ds:schemaRefs>
     <ds:schemaRef ds:uri="http://schemas.openxmlformats.org/officeDocument/2006/bibliography"/>
   </ds:schemaRefs>

</xml_diff>

<commit_message>
pase los riesgos al inicio del cap 3 =) chequenlo porfa a ver si ya lo pueden ver
</commit_message>
<xml_diff>
--- a/TT_2015-A018.docx
+++ b/TT_2015-A018.docx
@@ -13,6 +13,7 @@
           <w:docPartUnique/>
         </w:docPartObj>
       </w:sdtPr>
+      <w:sdtEndPr/>
       <w:sdtContent>
         <w:p>
           <w:pPr>
@@ -274,7 +275,7 @@
               </mc:Choice>
               <mc:Fallback>
                 <w:pict>
-                  <v:group w14:anchorId="6B515058" id="Grupo 149" o:spid="_x0000_s1026" style="position:absolute;margin-left:0;margin-top:0;width:8in;height:95.7pt;z-index:251655680;mso-width-percent:941;mso-height-percent:121;mso-top-percent:23;mso-position-horizontal:center;mso-position-horizontal-relative:page;mso-position-vertical-relative:page;mso-width-percent:941;mso-height-percent:121;mso-top-percent:23" coordorigin="" coordsize="73152,12161" o:gfxdata="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">
+                  <v:group w14:anchorId="4A3A1C9C" id="Grupo 149" o:spid="_x0000_s1026" style="position:absolute;margin-left:0;margin-top:0;width:8in;height:95.7pt;z-index:251655680;mso-width-percent:941;mso-height-percent:121;mso-top-percent:23;mso-position-horizontal:center;mso-position-horizontal-relative:page;mso-position-vertical-relative:page;mso-width-percent:941;mso-height-percent:121;mso-top-percent:23" coordorigin="" coordsize="73152,12161" o:gfxdata="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">
                     <v:shape id="Rectángulo 51" o:spid="_x0000_s1027" style="position:absolute;width:73152;height:11303;visibility:visible;mso-wrap-style:square;v-text-anchor:middle" coordsize="7312660,1129665" o:gfxdata="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" path="m,l7312660,r,1129665l3619500,733425,,1091565,,xe" fillcolor="#5b9bd5 [3204]" stroked="f" strokeweight="1pt">
                       <v:stroke joinstyle="miter"/>
                       <v:path arrowok="t" o:connecttype="custom" o:connectlocs="0,0;7315200,0;7315200,1130373;3620757,733885;0,1092249;0,0" o:connectangles="0,0,0,0,0,0"/>
@@ -394,6 +395,7 @@
                                     <w:dataBinding w:prefixMappings="xmlns:ns0='http://schemas.microsoft.com/office/2006/coverPageProps' " w:xpath="/ns0:CoverPageProperties[1]/ns0:Abstract[1]" w:storeItemID="{55AF091B-3C7A-41E3-B477-F2FDAA23CFDA}"/>
                                     <w:text w:multiLine="1"/>
                                   </w:sdtPr>
+                                  <w:sdtEndPr/>
                                   <w:sdtContent>
                                     <w:r>
                                       <w:rPr>
@@ -534,6 +536,7 @@
                               <w:dataBinding w:prefixMappings="xmlns:ns0='http://schemas.microsoft.com/office/2006/coverPageProps' " w:xpath="/ns0:CoverPageProperties[1]/ns0:Abstract[1]" w:storeItemID="{55AF091B-3C7A-41E3-B477-F2FDAA23CFDA}"/>
                               <w:text w:multiLine="1"/>
                             </w:sdtPr>
+                            <w:sdtEndPr/>
                             <w:sdtContent>
                               <w:r>
                                 <w:rPr>
@@ -727,6 +730,7 @@
                                   <w:dataBinding w:prefixMappings="xmlns:ns0='http://purl.org/dc/elements/1.1/' xmlns:ns1='http://schemas.openxmlformats.org/package/2006/metadata/core-properties' " w:xpath="/ns1:coreProperties[1]/ns0:subject[1]" w:storeItemID="{6C3C8BC8-F283-45AE-878A-BAB7291924A1}"/>
                                   <w:text/>
                                 </w:sdtPr>
+                                <w:sdtEndPr/>
                                 <w:sdtContent>
                                   <w:p>
                                     <w:pPr>
@@ -828,6 +832,7 @@
                             <w:dataBinding w:prefixMappings="xmlns:ns0='http://purl.org/dc/elements/1.1/' xmlns:ns1='http://schemas.openxmlformats.org/package/2006/metadata/core-properties' " w:xpath="/ns1:coreProperties[1]/ns0:subject[1]" w:storeItemID="{6C3C8BC8-F283-45AE-878A-BAB7291924A1}"/>
                             <w:text/>
                           </w:sdtPr>
+                          <w:sdtEndPr/>
                           <w:sdtContent>
                             <w:p>
                               <w:pPr>
@@ -958,13 +963,41 @@
                                     <w:szCs w:val="28"/>
                                   </w:rPr>
                                 </w:pPr>
+                                <w:proofErr w:type="spellStart"/>
                                 <w:r>
                                   <w:rPr>
                                     <w:color w:val="595959" w:themeColor="text1" w:themeTint="A6"/>
                                     <w:sz w:val="28"/>
                                     <w:szCs w:val="28"/>
                                   </w:rPr>
-                                  <w:t>Mechaca Mendez Rolando</w:t>
+                                  <w:t>Mechaca</w:t>
+                                </w:r>
+                                <w:proofErr w:type="spellEnd"/>
+                                <w:r>
+                                  <w:rPr>
+                                    <w:color w:val="595959" w:themeColor="text1" w:themeTint="A6"/>
+                                    <w:sz w:val="28"/>
+                                    <w:szCs w:val="28"/>
+                                  </w:rPr>
+                                  <w:t xml:space="preserve"> </w:t>
+                                </w:r>
+                                <w:proofErr w:type="spellStart"/>
+                                <w:r>
+                                  <w:rPr>
+                                    <w:color w:val="595959" w:themeColor="text1" w:themeTint="A6"/>
+                                    <w:sz w:val="28"/>
+                                    <w:szCs w:val="28"/>
+                                  </w:rPr>
+                                  <w:t>Mendez</w:t>
+                                </w:r>
+                                <w:proofErr w:type="spellEnd"/>
+                                <w:r>
+                                  <w:rPr>
+                                    <w:color w:val="595959" w:themeColor="text1" w:themeTint="A6"/>
+                                    <w:sz w:val="28"/>
+                                    <w:szCs w:val="28"/>
+                                  </w:rPr>
+                                  <w:t xml:space="preserve"> Rolando</w:t>
                                 </w:r>
                               </w:p>
                             </w:txbxContent>
@@ -1034,13 +1067,41 @@
                               <w:szCs w:val="28"/>
                             </w:rPr>
                           </w:pPr>
+                          <w:proofErr w:type="spellStart"/>
                           <w:r>
                             <w:rPr>
                               <w:color w:val="595959" w:themeColor="text1" w:themeTint="A6"/>
                               <w:sz w:val="28"/>
                               <w:szCs w:val="28"/>
                             </w:rPr>
-                            <w:t>Mechaca Mendez Rolando</w:t>
+                            <w:t>Mechaca</w:t>
+                          </w:r>
+                          <w:proofErr w:type="spellEnd"/>
+                          <w:r>
+                            <w:rPr>
+                              <w:color w:val="595959" w:themeColor="text1" w:themeTint="A6"/>
+                              <w:sz w:val="28"/>
+                              <w:szCs w:val="28"/>
+                            </w:rPr>
+                            <w:t xml:space="preserve"> </w:t>
+                          </w:r>
+                          <w:proofErr w:type="spellStart"/>
+                          <w:r>
+                            <w:rPr>
+                              <w:color w:val="595959" w:themeColor="text1" w:themeTint="A6"/>
+                              <w:sz w:val="28"/>
+                              <w:szCs w:val="28"/>
+                            </w:rPr>
+                            <w:t>Mendez</w:t>
+                          </w:r>
+                          <w:proofErr w:type="spellEnd"/>
+                          <w:r>
+                            <w:rPr>
+                              <w:color w:val="595959" w:themeColor="text1" w:themeTint="A6"/>
+                              <w:sz w:val="28"/>
+                              <w:szCs w:val="28"/>
+                            </w:rPr>
+                            <w:t xml:space="preserve"> Rolando</w:t>
                           </w:r>
                         </w:p>
                       </w:txbxContent>
@@ -5309,7 +5370,35 @@
         <w:rPr>
           <w:noProof w:val="0"/>
         </w:rPr>
-        <w:t>El consumo en las plataformas móviles está creciendo de forma constante. A inicios del año 2013 el IAB (Interactive Adversiting Bureau) México hizo público uno de sus estudios más detallados en su tipo: el “Estudio de Consumo de Medios entre Internautas Mexicanos”.</w:t>
+        <w:t>El consumo en las plataformas móviles está creciendo de forma constante. A inicios del año 2013 el IAB (</w:t>
+      </w:r>
+      <w:proofErr w:type="spellStart"/>
+      <w:r>
+        <w:rPr>
+          <w:noProof w:val="0"/>
+        </w:rPr>
+        <w:t>Interactive</w:t>
+      </w:r>
+      <w:proofErr w:type="spellEnd"/>
+      <w:r>
+        <w:rPr>
+          <w:noProof w:val="0"/>
+        </w:rPr>
+        <w:t xml:space="preserve"> </w:t>
+      </w:r>
+      <w:proofErr w:type="spellStart"/>
+      <w:r>
+        <w:rPr>
+          <w:noProof w:val="0"/>
+        </w:rPr>
+        <w:t>Adversiting</w:t>
+      </w:r>
+      <w:proofErr w:type="spellEnd"/>
+      <w:r>
+        <w:rPr>
+          <w:noProof w:val="0"/>
+        </w:rPr>
+        <w:t xml:space="preserve"> Bureau) México hizo público uno de sus estudios más detallados en su tipo: el “Estudio de Consumo de Medios entre Internautas Mexicanos”.</w:t>
       </w:r>
     </w:p>
     <w:p>
@@ -5414,7 +5503,21 @@
         <w:rPr>
           <w:noProof w:val="0"/>
         </w:rPr>
-        <w:t>En Marzo de este año (2015) IAB México y Millward Brown presentan este estudio por quinto año consecutivo con un enfoque especial en el comportamiento de los internautas a través de dispositivos móviles. Informa que el 42% no puede salir de su casa sin sus dispositivos móviles.</w:t>
+        <w:t xml:space="preserve">En Marzo de este año (2015) IAB México y </w:t>
+      </w:r>
+      <w:proofErr w:type="spellStart"/>
+      <w:r>
+        <w:rPr>
+          <w:noProof w:val="0"/>
+        </w:rPr>
+        <w:t>Millward</w:t>
+      </w:r>
+      <w:proofErr w:type="spellEnd"/>
+      <w:r>
+        <w:rPr>
+          <w:noProof w:val="0"/>
+        </w:rPr>
+        <w:t xml:space="preserve"> Brown presentan este estudio por quinto año consecutivo con un enfoque especial en el comportamiento de los internautas a través de dispositivos móviles. Informa que el 42% no puede salir de su casa sin sus dispositivos móviles.</w:t>
       </w:r>
     </w:p>
     <w:p>
@@ -5439,7 +5542,21 @@
         <w:rPr>
           <w:noProof w:val="0"/>
         </w:rPr>
-        <w:t xml:space="preserve">de IAB México y Millward se escribe: </w:t>
+        <w:t xml:space="preserve">de IAB México y </w:t>
+      </w:r>
+      <w:proofErr w:type="spellStart"/>
+      <w:r>
+        <w:rPr>
+          <w:noProof w:val="0"/>
+        </w:rPr>
+        <w:t>Millward</w:t>
+      </w:r>
+      <w:proofErr w:type="spellEnd"/>
+      <w:r>
+        <w:rPr>
+          <w:noProof w:val="0"/>
+        </w:rPr>
+        <w:t xml:space="preserve"> se escribe: </w:t>
       </w:r>
     </w:p>
     <w:p>
@@ -5592,7 +5709,21 @@
         <w:rPr>
           <w:noProof w:val="0"/>
         </w:rPr>
-        <w:t>der dentro de este nuevo modelo” Señala Marc-Arthur Gauthey.</w:t>
+        <w:t xml:space="preserve">der dentro de este nuevo modelo” Señala Marc-Arthur </w:t>
+      </w:r>
+      <w:proofErr w:type="spellStart"/>
+      <w:r>
+        <w:rPr>
+          <w:noProof w:val="0"/>
+        </w:rPr>
+        <w:t>Gauthey</w:t>
+      </w:r>
+      <w:proofErr w:type="spellEnd"/>
+      <w:r>
+        <w:rPr>
+          <w:noProof w:val="0"/>
+        </w:rPr>
+        <w:t>.</w:t>
       </w:r>
     </w:p>
     <w:p>
@@ -5680,7 +5811,21 @@
         <w:rPr>
           <w:noProof w:val="0"/>
         </w:rPr>
-        <w:t>A veces las ideas son geniales, veamos el caso de Faceboook que creó una necesidad donde menos lo esperaban, sin embargo en otros casos no siempre son válidas desde el punto de vista financiero.</w:t>
+        <w:t xml:space="preserve">A veces las ideas son geniales, veamos el caso de </w:t>
+      </w:r>
+      <w:proofErr w:type="spellStart"/>
+      <w:r>
+        <w:rPr>
+          <w:noProof w:val="0"/>
+        </w:rPr>
+        <w:t>Faceboook</w:t>
+      </w:r>
+      <w:proofErr w:type="spellEnd"/>
+      <w:r>
+        <w:rPr>
+          <w:noProof w:val="0"/>
+        </w:rPr>
+        <w:t xml:space="preserve"> que creó una necesidad donde menos lo esperaban, sin embargo en otros casos no siempre son válidas desde el punto de vista financiero.</w:t>
       </w:r>
     </w:p>
     <w:p>
@@ -5718,6 +5863,7 @@
           <w:noProof w:val="0"/>
         </w:rPr>
       </w:pPr>
+      <w:proofErr w:type="spellStart"/>
       <w:r>
         <w:rPr>
           <w:b/>
@@ -5725,6 +5871,7 @@
         </w:rPr>
         <w:t>Promodescuentos</w:t>
       </w:r>
+      <w:proofErr w:type="spellEnd"/>
       <w:r>
         <w:rPr>
           <w:noProof w:val="0"/>
@@ -5839,6 +5986,7 @@
                                 <w:dataBinding w:prefixMappings="xmlns:ns0='http://purl.org/dc/elements/1.1/' xmlns:ns1='http://schemas.openxmlformats.org/package/2006/metadata/core-properties' " w:xpath="/ns1:coreProperties[1]/ns0:creator[1]" w:storeItemID="{6C3C8BC8-F283-45AE-878A-BAB7291924A1}"/>
                                 <w:text/>
                               </w:sdtPr>
+                              <w:sdtEndPr/>
                               <w:sdtContent>
                                 <w:r>
                                   <w:rPr>
@@ -5953,6 +6101,7 @@
                                 <w:dataBinding w:prefixMappings="xmlns:ns0='http://schemas.microsoft.com/office/2006/coverPageProps' " w:xpath="/ns0:CoverPageProperties[1]/ns0:CompanyEmail[1]" w:storeItemID="{55AF091B-3C7A-41E3-B477-F2FDAA23CFDA}"/>
                                 <w:text/>
                               </w:sdtPr>
+                              <w:sdtEndPr/>
                               <w:sdtContent>
                                 <w:r>
                                   <w:rPr>
@@ -6016,6 +6165,7 @@
                           <w:dataBinding w:prefixMappings="xmlns:ns0='http://purl.org/dc/elements/1.1/' xmlns:ns1='http://schemas.openxmlformats.org/package/2006/metadata/core-properties' " w:xpath="/ns1:coreProperties[1]/ns0:creator[1]" w:storeItemID="{6C3C8BC8-F283-45AE-878A-BAB7291924A1}"/>
                           <w:text/>
                         </w:sdtPr>
+                        <w:sdtEndPr/>
                         <w:sdtContent>
                           <w:r>
                             <w:rPr>
@@ -6130,6 +6280,7 @@
                           <w:dataBinding w:prefixMappings="xmlns:ns0='http://schemas.microsoft.com/office/2006/coverPageProps' " w:xpath="/ns0:CoverPageProperties[1]/ns0:CompanyEmail[1]" w:storeItemID="{55AF091B-3C7A-41E3-B477-F2FDAA23CFDA}"/>
                           <w:text/>
                         </w:sdtPr>
+                        <w:sdtEndPr/>
                         <w:sdtContent>
                           <w:r>
                             <w:rPr>
@@ -6166,7 +6317,21 @@
         <w:rPr>
           <w:noProof w:val="0"/>
         </w:rPr>
-        <w:t xml:space="preserve">de Codeeze </w:t>
+        <w:t xml:space="preserve">de </w:t>
+      </w:r>
+      <w:proofErr w:type="spellStart"/>
+      <w:r>
+        <w:rPr>
+          <w:noProof w:val="0"/>
+        </w:rPr>
+        <w:t>Codeeze</w:t>
+      </w:r>
+      <w:proofErr w:type="spellEnd"/>
+      <w:r>
+        <w:rPr>
+          <w:noProof w:val="0"/>
+        </w:rPr>
+        <w:t xml:space="preserve"> </w:t>
       </w:r>
       <w:r>
         <w:rPr>
@@ -7165,6 +7330,7 @@
                 <w:lang w:eastAsia="zh-CN"/>
               </w:rPr>
             </w:pPr>
+            <w:proofErr w:type="spellStart"/>
             <w:r>
               <w:rPr>
                 <w:rFonts w:ascii="Comic Sans MS" w:eastAsia="Calibri" w:hAnsi="Comic Sans MS" w:cs="Comic Sans MS"/>
@@ -7189,6 +7355,7 @@
               </w:rPr>
               <w:t>s</w:t>
             </w:r>
+            <w:proofErr w:type="spellEnd"/>
           </w:p>
         </w:tc>
         <w:tc>
@@ -8465,8 +8632,22 @@
                 <w:szCs w:val="24"/>
                 <w:lang w:eastAsia="zh-CN"/>
               </w:rPr>
-              <w:t>Lista de compra -Myshopi</w:t>
-            </w:r>
+              <w:t>Lista de compra -</w:t>
+            </w:r>
+            <w:proofErr w:type="spellStart"/>
+            <w:r>
+              <w:rPr>
+                <w:rFonts w:ascii="Comic Sans MS" w:eastAsia="Calibri" w:hAnsi="Comic Sans MS" w:cs="Comic Sans MS"/>
+                <w:bCs/>
+                <w:noProof w:val="0"/>
+                <w:color w:val="000000"/>
+                <w:sz w:val="24"/>
+                <w:szCs w:val="24"/>
+                <w:lang w:eastAsia="zh-CN"/>
+              </w:rPr>
+              <w:t>Myshopi</w:t>
+            </w:r>
+            <w:proofErr w:type="spellEnd"/>
           </w:p>
         </w:tc>
         <w:tc>
@@ -9307,6 +9488,7 @@
                 <w:lang w:eastAsia="zh-CN"/>
               </w:rPr>
             </w:pPr>
+            <w:proofErr w:type="spellStart"/>
             <w:r>
               <w:rPr>
                 <w:rFonts w:ascii="Comic Sans MS" w:eastAsia="Calibri" w:hAnsi="Comic Sans MS" w:cs="Comic Sans MS"/>
@@ -9319,6 +9501,7 @@
               </w:rPr>
               <w:t>Ofertia</w:t>
             </w:r>
+            <w:proofErr w:type="spellEnd"/>
           </w:p>
         </w:tc>
         <w:tc>
@@ -12940,43 +13123,1664 @@
     <w:p>
       <w:pPr>
         <w:pStyle w:val="Ttulo3"/>
-        <w:rPr>
-          <w:noProof w:val="0"/>
-        </w:rPr>
-      </w:pPr>
-      <w:bookmarkStart w:id="27" w:name="_Toc426800509"/>
-      <w:r>
-        <w:rPr>
-          <w:noProof w:val="0"/>
-        </w:rPr>
-        <w:t>Casos de Uso</w:t>
-      </w:r>
+      </w:pPr>
+      <w:r>
+        <w:t>Análisis de Riesgos</w:t>
+      </w:r>
+    </w:p>
+    <w:p>
+      <w:r>
+        <w:t>El análisis y la gestión de riesgos son una serie de pasos que ayudan a un equipo de software a comprender y manejar la insertidumbre. Un riesgo es un problema potencial : puede ocurrir o no.</w:t>
+      </w:r>
+    </w:p>
+    <w:p>
+      <w:r>
+        <w:t>Componentes del riesgo del Software:</w:t>
+      </w:r>
+    </w:p>
+    <w:p>
+      <w:r>
+        <w:rPr>
+          <w:b/>
+        </w:rPr>
+        <w:t>Riesgo de desempeño:</w:t>
+      </w:r>
+      <w:r>
+        <w:t xml:space="preserve"> grado de incertidumbre de que el producto satisfaga los requisitos y se ajuste al uso que se pretende darle.</w:t>
+      </w:r>
+    </w:p>
+    <w:p>
+      <w:r>
+        <w:rPr>
+          <w:b/>
+        </w:rPr>
+        <w:t xml:space="preserve">Riesgo de Costo: </w:t>
+      </w:r>
+      <w:r>
+        <w:t>Grado de incertidumbre de que se mantenga el presupuesto del proyecto.</w:t>
+      </w:r>
+    </w:p>
+    <w:p>
+      <w:r>
+        <w:rPr>
+          <w:b/>
+        </w:rPr>
+        <w:t xml:space="preserve">Reisgo de soporte: </w:t>
+      </w:r>
+      <w:r>
+        <w:t>Grado de incertidumbre de que el software resultante será fácil de corregir, adaptar y mejorar.</w:t>
+      </w:r>
+    </w:p>
+    <w:p>
+      <w:r>
+        <w:rPr>
+          <w:b/>
+        </w:rPr>
+        <w:t xml:space="preserve">Riesgo de Calerandización: </w:t>
+      </w:r>
+      <w:r>
+        <w:t>Grado de insertidumbre de que se mantenga la calendarización del proyecto y de que el producto se entregue a tiempo.</w:t>
+      </w:r>
+    </w:p>
+    <w:p/>
+    <w:p>
+      <w:r>
+        <w:lastRenderedPageBreak/>
+        <w:t>A continuación se presenta una tabla con los riesgos identificados para la aplicación:</w:t>
+      </w:r>
+    </w:p>
+    <w:tbl>
+      <w:tblPr>
+        <w:tblStyle w:val="Tabladecuadrcula4"/>
+        <w:tblW w:w="9426" w:type="dxa"/>
+        <w:tblLook w:val="04A0" w:firstRow="1" w:lastRow="0" w:firstColumn="1" w:lastColumn="0" w:noHBand="0" w:noVBand="1"/>
+      </w:tblPr>
+      <w:tblGrid>
+        <w:gridCol w:w="5495"/>
+        <w:gridCol w:w="1271"/>
+        <w:gridCol w:w="1532"/>
+        <w:gridCol w:w="1128"/>
+      </w:tblGrid>
+      <w:tr>
+        <w:trPr>
+          <w:cnfStyle w:val="100000000000" w:firstRow="1" w:lastRow="0" w:firstColumn="0" w:lastColumn="0" w:oddVBand="0" w:evenVBand="0" w:oddHBand="0" w:evenHBand="0" w:firstRowFirstColumn="0" w:firstRowLastColumn="0" w:lastRowFirstColumn="0" w:lastRowLastColumn="0"/>
+        </w:trPr>
+        <w:tc>
+          <w:tcPr>
+            <w:cnfStyle w:val="001000000000" w:firstRow="0" w:lastRow="0" w:firstColumn="1" w:lastColumn="0" w:oddVBand="0" w:evenVBand="0" w:oddHBand="0" w:evenHBand="0" w:firstRowFirstColumn="0" w:firstRowLastColumn="0" w:lastRowFirstColumn="0" w:lastRowLastColumn="0"/>
+            <w:tcW w:w="5495" w:type="dxa"/>
+          </w:tcPr>
+          <w:p>
+            <w:r>
+              <w:t>Riesgos</w:t>
+            </w:r>
+          </w:p>
+        </w:tc>
+        <w:tc>
+          <w:tcPr>
+            <w:tcW w:w="1271" w:type="dxa"/>
+          </w:tcPr>
+          <w:p>
+            <w:pPr>
+              <w:cnfStyle w:val="100000000000" w:firstRow="1" w:lastRow="0" w:firstColumn="0" w:lastColumn="0" w:oddVBand="0" w:evenVBand="0" w:oddHBand="0" w:evenHBand="0" w:firstRowFirstColumn="0" w:firstRowLastColumn="0" w:lastRowFirstColumn="0" w:lastRowLastColumn="0"/>
+            </w:pPr>
+            <w:r>
+              <w:t>Categoría</w:t>
+            </w:r>
+          </w:p>
+        </w:tc>
+        <w:tc>
+          <w:tcPr>
+            <w:tcW w:w="1532" w:type="dxa"/>
+          </w:tcPr>
+          <w:p>
+            <w:pPr>
+              <w:cnfStyle w:val="100000000000" w:firstRow="1" w:lastRow="0" w:firstColumn="0" w:lastColumn="0" w:oddVBand="0" w:evenVBand="0" w:oddHBand="0" w:evenHBand="0" w:firstRowFirstColumn="0" w:firstRowLastColumn="0" w:lastRowFirstColumn="0" w:lastRowLastColumn="0"/>
+            </w:pPr>
+            <w:r>
+              <w:t>Probabilidad</w:t>
+            </w:r>
+          </w:p>
+        </w:tc>
+        <w:tc>
+          <w:tcPr>
+            <w:tcW w:w="1128" w:type="dxa"/>
+          </w:tcPr>
+          <w:p>
+            <w:pPr>
+              <w:cnfStyle w:val="100000000000" w:firstRow="1" w:lastRow="0" w:firstColumn="0" w:lastColumn="0" w:oddVBand="0" w:evenVBand="0" w:oddHBand="0" w:evenHBand="0" w:firstRowFirstColumn="0" w:firstRowLastColumn="0" w:lastRowFirstColumn="0" w:lastRowLastColumn="0"/>
+            </w:pPr>
+            <w:r>
+              <w:t>Impacto</w:t>
+            </w:r>
+          </w:p>
+        </w:tc>
+      </w:tr>
+      <w:tr>
+        <w:trPr>
+          <w:cnfStyle w:val="000000100000" w:firstRow="0" w:lastRow="0" w:firstColumn="0" w:lastColumn="0" w:oddVBand="0" w:evenVBand="0" w:oddHBand="1" w:evenHBand="0" w:firstRowFirstColumn="0" w:firstRowLastColumn="0" w:lastRowFirstColumn="0" w:lastRowLastColumn="0"/>
+        </w:trPr>
+        <w:tc>
+          <w:tcPr>
+            <w:cnfStyle w:val="001000000000" w:firstRow="0" w:lastRow="0" w:firstColumn="1" w:lastColumn="0" w:oddVBand="0" w:evenVBand="0" w:oddHBand="0" w:evenHBand="0" w:firstRowFirstColumn="0" w:firstRowLastColumn="0" w:lastRowFirstColumn="0" w:lastRowLastColumn="0"/>
+            <w:tcW w:w="5495" w:type="dxa"/>
+          </w:tcPr>
+          <w:p>
+            <w:r>
+              <w:t>Inicio de la aplicación con poca información de productos y/o servicios</w:t>
+            </w:r>
+          </w:p>
+        </w:tc>
+        <w:tc>
+          <w:tcPr>
+            <w:tcW w:w="1271" w:type="dxa"/>
+          </w:tcPr>
+          <w:p>
+            <w:pPr>
+              <w:cnfStyle w:val="000000100000" w:firstRow="0" w:lastRow="0" w:firstColumn="0" w:lastColumn="0" w:oddVBand="0" w:evenVBand="0" w:oddHBand="1" w:evenHBand="0" w:firstRowFirstColumn="0" w:firstRowLastColumn="0" w:lastRowFirstColumn="0" w:lastRowLastColumn="0"/>
+            </w:pPr>
+            <w:r>
+              <w:t>TP</w:t>
+            </w:r>
+          </w:p>
+        </w:tc>
+        <w:tc>
+          <w:tcPr>
+            <w:tcW w:w="1532" w:type="dxa"/>
+          </w:tcPr>
+          <w:p>
+            <w:pPr>
+              <w:cnfStyle w:val="000000100000" w:firstRow="0" w:lastRow="0" w:firstColumn="0" w:lastColumn="0" w:oddVBand="0" w:evenVBand="0" w:oddHBand="1" w:evenHBand="0" w:firstRowFirstColumn="0" w:firstRowLastColumn="0" w:lastRowFirstColumn="0" w:lastRowLastColumn="0"/>
+              <w:rPr>
+                <w:noProof w:val="0"/>
+              </w:rPr>
+            </w:pPr>
+            <w:r>
+              <w:rPr>
+                <w:noProof w:val="0"/>
+              </w:rPr>
+              <w:t>80%</w:t>
+            </w:r>
+          </w:p>
+        </w:tc>
+        <w:tc>
+          <w:tcPr>
+            <w:tcW w:w="1128" w:type="dxa"/>
+          </w:tcPr>
+          <w:p>
+            <w:pPr>
+              <w:cnfStyle w:val="000000100000" w:firstRow="0" w:lastRow="0" w:firstColumn="0" w:lastColumn="0" w:oddVBand="0" w:evenVBand="0" w:oddHBand="1" w:evenHBand="0" w:firstRowFirstColumn="0" w:firstRowLastColumn="0" w:lastRowFirstColumn="0" w:lastRowLastColumn="0"/>
+              <w:rPr>
+                <w:noProof w:val="0"/>
+              </w:rPr>
+            </w:pPr>
+            <w:r>
+              <w:rPr>
+                <w:noProof w:val="0"/>
+              </w:rPr>
+              <w:t>1</w:t>
+            </w:r>
+          </w:p>
+        </w:tc>
+      </w:tr>
+      <w:tr>
+        <w:tc>
+          <w:tcPr>
+            <w:cnfStyle w:val="001000000000" w:firstRow="0" w:lastRow="0" w:firstColumn="1" w:lastColumn="0" w:oddVBand="0" w:evenVBand="0" w:oddHBand="0" w:evenHBand="0" w:firstRowFirstColumn="0" w:firstRowLastColumn="0" w:lastRowFirstColumn="0" w:lastRowLastColumn="0"/>
+            <w:tcW w:w="5495" w:type="dxa"/>
+          </w:tcPr>
+          <w:p>
+            <w:pPr>
+              <w:rPr>
+                <w:noProof w:val="0"/>
+              </w:rPr>
+            </w:pPr>
+            <w:r>
+              <w:rPr>
+                <w:noProof w:val="0"/>
+              </w:rPr>
+              <w:t>Falta de entrenamiento acerca de las herramientas</w:t>
+            </w:r>
+          </w:p>
+        </w:tc>
+        <w:tc>
+          <w:tcPr>
+            <w:tcW w:w="1271" w:type="dxa"/>
+          </w:tcPr>
+          <w:p>
+            <w:pPr>
+              <w:cnfStyle w:val="000000000000" w:firstRow="0" w:lastRow="0" w:firstColumn="0" w:lastColumn="0" w:oddVBand="0" w:evenVBand="0" w:oddHBand="0" w:evenHBand="0" w:firstRowFirstColumn="0" w:firstRowLastColumn="0" w:lastRowFirstColumn="0" w:lastRowLastColumn="0"/>
+              <w:rPr>
+                <w:noProof w:val="0"/>
+              </w:rPr>
+            </w:pPr>
+            <w:r>
+              <w:rPr>
+                <w:noProof w:val="0"/>
+              </w:rPr>
+              <w:t>ED</w:t>
+            </w:r>
+          </w:p>
+        </w:tc>
+        <w:tc>
+          <w:tcPr>
+            <w:tcW w:w="1532" w:type="dxa"/>
+          </w:tcPr>
+          <w:p>
+            <w:pPr>
+              <w:cnfStyle w:val="000000000000" w:firstRow="0" w:lastRow="0" w:firstColumn="0" w:lastColumn="0" w:oddVBand="0" w:evenVBand="0" w:oddHBand="0" w:evenHBand="0" w:firstRowFirstColumn="0" w:firstRowLastColumn="0" w:lastRowFirstColumn="0" w:lastRowLastColumn="0"/>
+              <w:rPr>
+                <w:noProof w:val="0"/>
+              </w:rPr>
+            </w:pPr>
+            <w:r>
+              <w:rPr>
+                <w:noProof w:val="0"/>
+              </w:rPr>
+              <w:t>45%</w:t>
+            </w:r>
+          </w:p>
+        </w:tc>
+        <w:tc>
+          <w:tcPr>
+            <w:tcW w:w="1128" w:type="dxa"/>
+          </w:tcPr>
+          <w:p>
+            <w:pPr>
+              <w:cnfStyle w:val="000000000000" w:firstRow="0" w:lastRow="0" w:firstColumn="0" w:lastColumn="0" w:oddVBand="0" w:evenVBand="0" w:oddHBand="0" w:evenHBand="0" w:firstRowFirstColumn="0" w:firstRowLastColumn="0" w:lastRowFirstColumn="0" w:lastRowLastColumn="0"/>
+              <w:rPr>
+                <w:noProof w:val="0"/>
+              </w:rPr>
+            </w:pPr>
+            <w:r>
+              <w:rPr>
+                <w:noProof w:val="0"/>
+              </w:rPr>
+              <w:t>2</w:t>
+            </w:r>
+          </w:p>
+        </w:tc>
+      </w:tr>
+      <w:tr>
+        <w:trPr>
+          <w:cnfStyle w:val="000000100000" w:firstRow="0" w:lastRow="0" w:firstColumn="0" w:lastColumn="0" w:oddVBand="0" w:evenVBand="0" w:oddHBand="1" w:evenHBand="0" w:firstRowFirstColumn="0" w:firstRowLastColumn="0" w:lastRowFirstColumn="0" w:lastRowLastColumn="0"/>
+        </w:trPr>
+        <w:tc>
+          <w:tcPr>
+            <w:cnfStyle w:val="001000000000" w:firstRow="0" w:lastRow="0" w:firstColumn="1" w:lastColumn="0" w:oddVBand="0" w:evenVBand="0" w:oddHBand="0" w:evenHBand="0" w:firstRowFirstColumn="0" w:firstRowLastColumn="0" w:lastRowFirstColumn="0" w:lastRowLastColumn="0"/>
+            <w:tcW w:w="5495" w:type="dxa"/>
+          </w:tcPr>
+          <w:p>
+            <w:pPr>
+              <w:rPr>
+                <w:noProof w:val="0"/>
+              </w:rPr>
+            </w:pPr>
+            <w:r>
+              <w:rPr>
+                <w:noProof w:val="0"/>
+              </w:rPr>
+              <w:t>Mayor número de usuarios de los previstos</w:t>
+            </w:r>
+          </w:p>
+        </w:tc>
+        <w:tc>
+          <w:tcPr>
+            <w:tcW w:w="1271" w:type="dxa"/>
+          </w:tcPr>
+          <w:p>
+            <w:pPr>
+              <w:cnfStyle w:val="000000100000" w:firstRow="0" w:lastRow="0" w:firstColumn="0" w:lastColumn="0" w:oddVBand="0" w:evenVBand="0" w:oddHBand="1" w:evenHBand="0" w:firstRowFirstColumn="0" w:firstRowLastColumn="0" w:lastRowFirstColumn="0" w:lastRowLastColumn="0"/>
+              <w:rPr>
+                <w:noProof w:val="0"/>
+              </w:rPr>
+            </w:pPr>
+            <w:r>
+              <w:rPr>
+                <w:noProof w:val="0"/>
+              </w:rPr>
+              <w:t>TP</w:t>
+            </w:r>
+          </w:p>
+        </w:tc>
+        <w:tc>
+          <w:tcPr>
+            <w:tcW w:w="1532" w:type="dxa"/>
+          </w:tcPr>
+          <w:p>
+            <w:pPr>
+              <w:cnfStyle w:val="000000100000" w:firstRow="0" w:lastRow="0" w:firstColumn="0" w:lastColumn="0" w:oddVBand="0" w:evenVBand="0" w:oddHBand="1" w:evenHBand="0" w:firstRowFirstColumn="0" w:firstRowLastColumn="0" w:lastRowFirstColumn="0" w:lastRowLastColumn="0"/>
+              <w:rPr>
+                <w:noProof w:val="0"/>
+              </w:rPr>
+            </w:pPr>
+            <w:r>
+              <w:rPr>
+                <w:noProof w:val="0"/>
+              </w:rPr>
+              <w:t>30%</w:t>
+            </w:r>
+          </w:p>
+        </w:tc>
+        <w:tc>
+          <w:tcPr>
+            <w:tcW w:w="1128" w:type="dxa"/>
+          </w:tcPr>
+          <w:p>
+            <w:pPr>
+              <w:cnfStyle w:val="000000100000" w:firstRow="0" w:lastRow="0" w:firstColumn="0" w:lastColumn="0" w:oddVBand="0" w:evenVBand="0" w:oddHBand="1" w:evenHBand="0" w:firstRowFirstColumn="0" w:firstRowLastColumn="0" w:lastRowFirstColumn="0" w:lastRowLastColumn="0"/>
+              <w:rPr>
+                <w:noProof w:val="0"/>
+              </w:rPr>
+            </w:pPr>
+            <w:r>
+              <w:rPr>
+                <w:noProof w:val="0"/>
+              </w:rPr>
+              <w:t>2</w:t>
+            </w:r>
+          </w:p>
+        </w:tc>
+      </w:tr>
+      <w:tr>
+        <w:tc>
+          <w:tcPr>
+            <w:cnfStyle w:val="001000000000" w:firstRow="0" w:lastRow="0" w:firstColumn="1" w:lastColumn="0" w:oddVBand="0" w:evenVBand="0" w:oddHBand="0" w:evenHBand="0" w:firstRowFirstColumn="0" w:firstRowLastColumn="0" w:lastRowFirstColumn="0" w:lastRowLastColumn="0"/>
+            <w:tcW w:w="5495" w:type="dxa"/>
+          </w:tcPr>
+          <w:p>
+            <w:pPr>
+              <w:rPr>
+                <w:noProof w:val="0"/>
+              </w:rPr>
+            </w:pPr>
+            <w:r>
+              <w:rPr>
+                <w:noProof w:val="0"/>
+              </w:rPr>
+              <w:t>Actualización de la información de los productos</w:t>
+            </w:r>
+          </w:p>
+        </w:tc>
+        <w:tc>
+          <w:tcPr>
+            <w:tcW w:w="1271" w:type="dxa"/>
+          </w:tcPr>
+          <w:p>
+            <w:pPr>
+              <w:cnfStyle w:val="000000000000" w:firstRow="0" w:lastRow="0" w:firstColumn="0" w:lastColumn="0" w:oddVBand="0" w:evenVBand="0" w:oddHBand="0" w:evenHBand="0" w:firstRowFirstColumn="0" w:firstRowLastColumn="0" w:lastRowFirstColumn="0" w:lastRowLastColumn="0"/>
+              <w:rPr>
+                <w:noProof w:val="0"/>
+              </w:rPr>
+            </w:pPr>
+            <w:r>
+              <w:rPr>
+                <w:noProof w:val="0"/>
+              </w:rPr>
+              <w:t>TP</w:t>
+            </w:r>
+          </w:p>
+        </w:tc>
+        <w:tc>
+          <w:tcPr>
+            <w:tcW w:w="1532" w:type="dxa"/>
+          </w:tcPr>
+          <w:p>
+            <w:pPr>
+              <w:cnfStyle w:val="000000000000" w:firstRow="0" w:lastRow="0" w:firstColumn="0" w:lastColumn="0" w:oddVBand="0" w:evenVBand="0" w:oddHBand="0" w:evenHBand="0" w:firstRowFirstColumn="0" w:firstRowLastColumn="0" w:lastRowFirstColumn="0" w:lastRowLastColumn="0"/>
+              <w:rPr>
+                <w:noProof w:val="0"/>
+              </w:rPr>
+            </w:pPr>
+            <w:r>
+              <w:rPr>
+                <w:noProof w:val="0"/>
+              </w:rPr>
+              <w:t>50%</w:t>
+            </w:r>
+          </w:p>
+        </w:tc>
+        <w:tc>
+          <w:tcPr>
+            <w:tcW w:w="1128" w:type="dxa"/>
+          </w:tcPr>
+          <w:p>
+            <w:pPr>
+              <w:cnfStyle w:val="000000000000" w:firstRow="0" w:lastRow="0" w:firstColumn="0" w:lastColumn="0" w:oddVBand="0" w:evenVBand="0" w:oddHBand="0" w:evenHBand="0" w:firstRowFirstColumn="0" w:firstRowLastColumn="0" w:lastRowFirstColumn="0" w:lastRowLastColumn="0"/>
+              <w:rPr>
+                <w:noProof w:val="0"/>
+              </w:rPr>
+            </w:pPr>
+            <w:r>
+              <w:rPr>
+                <w:noProof w:val="0"/>
+              </w:rPr>
+              <w:t>3</w:t>
+            </w:r>
+          </w:p>
+        </w:tc>
+      </w:tr>
+      <w:tr>
+        <w:trPr>
+          <w:cnfStyle w:val="000000100000" w:firstRow="0" w:lastRow="0" w:firstColumn="0" w:lastColumn="0" w:oddVBand="0" w:evenVBand="0" w:oddHBand="1" w:evenHBand="0" w:firstRowFirstColumn="0" w:firstRowLastColumn="0" w:lastRowFirstColumn="0" w:lastRowLastColumn="0"/>
+        </w:trPr>
+        <w:tc>
+          <w:tcPr>
+            <w:cnfStyle w:val="001000000000" w:firstRow="0" w:lastRow="0" w:firstColumn="1" w:lastColumn="0" w:oddVBand="0" w:evenVBand="0" w:oddHBand="0" w:evenHBand="0" w:firstRowFirstColumn="0" w:firstRowLastColumn="0" w:lastRowFirstColumn="0" w:lastRowLastColumn="0"/>
+            <w:tcW w:w="5495" w:type="dxa"/>
+          </w:tcPr>
+          <w:p>
+            <w:pPr>
+              <w:rPr>
+                <w:noProof w:val="0"/>
+              </w:rPr>
+            </w:pPr>
+            <w:r>
+              <w:rPr>
+                <w:noProof w:val="0"/>
+              </w:rPr>
+              <w:t>Cambio de los requisitos por el cliente</w:t>
+            </w:r>
+          </w:p>
+        </w:tc>
+        <w:tc>
+          <w:tcPr>
+            <w:tcW w:w="1271" w:type="dxa"/>
+          </w:tcPr>
+          <w:p>
+            <w:pPr>
+              <w:cnfStyle w:val="000000100000" w:firstRow="0" w:lastRow="0" w:firstColumn="0" w:lastColumn="0" w:oddVBand="0" w:evenVBand="0" w:oddHBand="1" w:evenHBand="0" w:firstRowFirstColumn="0" w:firstRowLastColumn="0" w:lastRowFirstColumn="0" w:lastRowLastColumn="0"/>
+              <w:rPr>
+                <w:noProof w:val="0"/>
+              </w:rPr>
+            </w:pPr>
+            <w:r>
+              <w:rPr>
+                <w:noProof w:val="0"/>
+              </w:rPr>
+              <w:t>TP</w:t>
+            </w:r>
+          </w:p>
+        </w:tc>
+        <w:tc>
+          <w:tcPr>
+            <w:tcW w:w="1532" w:type="dxa"/>
+          </w:tcPr>
+          <w:p>
+            <w:pPr>
+              <w:cnfStyle w:val="000000100000" w:firstRow="0" w:lastRow="0" w:firstColumn="0" w:lastColumn="0" w:oddVBand="0" w:evenVBand="0" w:oddHBand="1" w:evenHBand="0" w:firstRowFirstColumn="0" w:firstRowLastColumn="0" w:lastRowFirstColumn="0" w:lastRowLastColumn="0"/>
+              <w:rPr>
+                <w:noProof w:val="0"/>
+              </w:rPr>
+            </w:pPr>
+            <w:r>
+              <w:rPr>
+                <w:noProof w:val="0"/>
+              </w:rPr>
+              <w:t>10%</w:t>
+            </w:r>
+          </w:p>
+        </w:tc>
+        <w:tc>
+          <w:tcPr>
+            <w:tcW w:w="1128" w:type="dxa"/>
+          </w:tcPr>
+          <w:p>
+            <w:pPr>
+              <w:cnfStyle w:val="000000100000" w:firstRow="0" w:lastRow="0" w:firstColumn="0" w:lastColumn="0" w:oddVBand="0" w:evenVBand="0" w:oddHBand="1" w:evenHBand="0" w:firstRowFirstColumn="0" w:firstRowLastColumn="0" w:lastRowFirstColumn="0" w:lastRowLastColumn="0"/>
+              <w:rPr>
+                <w:noProof w:val="0"/>
+              </w:rPr>
+            </w:pPr>
+            <w:r>
+              <w:rPr>
+                <w:noProof w:val="0"/>
+              </w:rPr>
+              <w:t>4</w:t>
+            </w:r>
+          </w:p>
+        </w:tc>
+      </w:tr>
+    </w:tbl>
+    <w:p>
+      <w:pPr>
+        <w:spacing w:after="0"/>
+      </w:pPr>
+      <w:r>
+        <w:t>TP – Tamaño del proyecto.</w:t>
+      </w:r>
+      <w:r>
+        <w:tab/>
+      </w:r>
+      <w:r>
+        <w:tab/>
+      </w:r>
+    </w:p>
+    <w:p>
+      <w:pPr>
+        <w:spacing w:after="0"/>
+      </w:pPr>
+      <w:r>
+        <w:t>ED – Entorno de desarrollo.</w:t>
+      </w:r>
+    </w:p>
+    <w:p>
+      <w:r>
+        <w:t>Impacto: 1)Catastrófico, 2)Crítico, 3)Marginal, 4)Despreciable.</w:t>
+      </w:r>
+    </w:p>
+    <w:p>
+      <w:r>
+        <w:t>Enseguida se presentan cada uno de los riesgos desglosados más detalladamente.</w:t>
+      </w:r>
+      <w:bookmarkStart w:id="27" w:name="_GoBack"/>
       <w:bookmarkEnd w:id="27"/>
     </w:p>
+    <w:tbl>
+      <w:tblPr>
+        <w:tblStyle w:val="Tablaconcuadrcula"/>
+        <w:tblW w:w="0" w:type="auto"/>
+        <w:tblLook w:val="04A0" w:firstRow="1" w:lastRow="0" w:firstColumn="1" w:lastColumn="0" w:noHBand="0" w:noVBand="1"/>
+      </w:tblPr>
+      <w:tblGrid>
+        <w:gridCol w:w="2244"/>
+        <w:gridCol w:w="2244"/>
+        <w:gridCol w:w="2245"/>
+        <w:gridCol w:w="2245"/>
+      </w:tblGrid>
+      <w:tr>
+        <w:tc>
+          <w:tcPr>
+            <w:tcW w:w="8978" w:type="dxa"/>
+            <w:gridSpan w:val="4"/>
+            <w:vAlign w:val="center"/>
+          </w:tcPr>
+          <w:p>
+            <w:pPr>
+              <w:jc w:val="center"/>
+            </w:pPr>
+            <w:r>
+              <w:t>Información del Riesgo</w:t>
+            </w:r>
+          </w:p>
+        </w:tc>
+      </w:tr>
+      <w:tr>
+        <w:tc>
+          <w:tcPr>
+            <w:tcW w:w="2244" w:type="dxa"/>
+            <w:vAlign w:val="center"/>
+          </w:tcPr>
+          <w:p>
+            <w:pPr>
+              <w:jc w:val="center"/>
+            </w:pPr>
+            <w:r>
+              <w:t>ID del riesgo: R1</w:t>
+            </w:r>
+          </w:p>
+        </w:tc>
+        <w:tc>
+          <w:tcPr>
+            <w:tcW w:w="2244" w:type="dxa"/>
+            <w:vAlign w:val="center"/>
+          </w:tcPr>
+          <w:p>
+            <w:pPr>
+              <w:jc w:val="center"/>
+            </w:pPr>
+            <w:r>
+              <w:t>Fecha: 17/10/2015</w:t>
+            </w:r>
+          </w:p>
+        </w:tc>
+        <w:tc>
+          <w:tcPr>
+            <w:tcW w:w="2245" w:type="dxa"/>
+            <w:vAlign w:val="center"/>
+          </w:tcPr>
+          <w:p>
+            <w:pPr>
+              <w:jc w:val="center"/>
+            </w:pPr>
+            <w:r>
+              <w:t>Prob: 80%</w:t>
+            </w:r>
+          </w:p>
+        </w:tc>
+        <w:tc>
+          <w:tcPr>
+            <w:tcW w:w="2245" w:type="dxa"/>
+            <w:vAlign w:val="center"/>
+          </w:tcPr>
+          <w:p>
+            <w:pPr>
+              <w:jc w:val="center"/>
+            </w:pPr>
+            <w:r>
+              <w:t>Impacto: Catastrófica</w:t>
+            </w:r>
+          </w:p>
+        </w:tc>
+      </w:tr>
+      <w:tr>
+        <w:tc>
+          <w:tcPr>
+            <w:tcW w:w="8978" w:type="dxa"/>
+            <w:gridSpan w:val="4"/>
+            <w:vAlign w:val="center"/>
+          </w:tcPr>
+          <w:p>
+            <w:pPr>
+              <w:rPr>
+                <w:b/>
+              </w:rPr>
+            </w:pPr>
+            <w:r>
+              <w:rPr>
+                <w:b/>
+              </w:rPr>
+              <w:t>Descripción:</w:t>
+            </w:r>
+          </w:p>
+          <w:p>
+            <w:r>
+              <w:t>Al inicio, la aplicación no contendrá o contendrá muy poca información de algún producto, por lo cual la población podría calificarla como mala.</w:t>
+            </w:r>
+          </w:p>
+        </w:tc>
+      </w:tr>
+      <w:tr>
+        <w:tc>
+          <w:tcPr>
+            <w:tcW w:w="8978" w:type="dxa"/>
+            <w:gridSpan w:val="4"/>
+            <w:vAlign w:val="center"/>
+          </w:tcPr>
+          <w:p>
+            <w:pPr>
+              <w:rPr>
+                <w:b/>
+              </w:rPr>
+            </w:pPr>
+            <w:r>
+              <w:rPr>
+                <w:b/>
+              </w:rPr>
+              <w:t>Reducción/Supervisión:</w:t>
+            </w:r>
+          </w:p>
+          <w:p>
+            <w:pPr>
+              <w:pStyle w:val="Prrafodelista"/>
+              <w:numPr>
+                <w:ilvl w:val="0"/>
+                <w:numId w:val="5"/>
+              </w:numPr>
+              <w:spacing w:line="240" w:lineRule="auto"/>
+            </w:pPr>
+            <w:r>
+              <w:t xml:space="preserve">Realizar convenios con Tiendas departamentales como por ejemplo </w:t>
+            </w:r>
+            <w:proofErr w:type="spellStart"/>
+            <w:r>
+              <w:t>Walmart</w:t>
+            </w:r>
+            <w:proofErr w:type="spellEnd"/>
+            <w:r>
+              <w:t xml:space="preserve"> ayudándonos con la base de datos de sus productos, esto para que la tienda tenga más ventas y nosotros tengamos información de más productos y/o servicios para la aplicación.</w:t>
+            </w:r>
+          </w:p>
+          <w:p>
+            <w:pPr>
+              <w:pStyle w:val="Prrafodelista"/>
+              <w:numPr>
+                <w:ilvl w:val="0"/>
+                <w:numId w:val="5"/>
+              </w:numPr>
+              <w:spacing w:line="240" w:lineRule="auto"/>
+            </w:pPr>
+            <w:r>
+              <w:t>Supervisión de la respuesta de los usuarios de la aplicación.</w:t>
+            </w:r>
+          </w:p>
+        </w:tc>
+      </w:tr>
+      <w:tr>
+        <w:tc>
+          <w:tcPr>
+            <w:tcW w:w="8978" w:type="dxa"/>
+            <w:gridSpan w:val="4"/>
+            <w:vAlign w:val="center"/>
+          </w:tcPr>
+          <w:p>
+            <w:pPr>
+              <w:rPr>
+                <w:b/>
+              </w:rPr>
+            </w:pPr>
+            <w:r>
+              <w:rPr>
+                <w:b/>
+              </w:rPr>
+              <w:t>Gestión/Plan de contingencia:</w:t>
+            </w:r>
+          </w:p>
+          <w:p>
+            <w:r>
+              <w:t>Contactar a personal especificamente para realizar esta acción inicial de llenar manualmente nuestra base de datos con productos que ellos capturen.</w:t>
+            </w:r>
+          </w:p>
+        </w:tc>
+      </w:tr>
+      <w:tr>
+        <w:trPr>
+          <w:trHeight w:val="382"/>
+        </w:trPr>
+        <w:tc>
+          <w:tcPr>
+            <w:tcW w:w="8978" w:type="dxa"/>
+            <w:gridSpan w:val="4"/>
+            <w:vAlign w:val="center"/>
+          </w:tcPr>
+          <w:p>
+            <w:pPr>
+              <w:rPr>
+                <w:b/>
+              </w:rPr>
+            </w:pPr>
+            <w:r>
+              <w:rPr>
+                <w:b/>
+              </w:rPr>
+              <w:t>Estado actual:</w:t>
+            </w:r>
+          </w:p>
+          <w:p>
+            <w:r>
+              <w:t>01/2016</w:t>
+            </w:r>
+            <w:r>
+              <w:t>: Inician los pasos de reducción.</w:t>
+            </w:r>
+          </w:p>
+        </w:tc>
+      </w:tr>
+    </w:tbl>
+    <w:p/>
+    <w:p/>
+    <w:tbl>
+      <w:tblPr>
+        <w:tblStyle w:val="Tablaconcuadrcula"/>
+        <w:tblW w:w="0" w:type="auto"/>
+        <w:tblLook w:val="04A0" w:firstRow="1" w:lastRow="0" w:firstColumn="1" w:lastColumn="0" w:noHBand="0" w:noVBand="1"/>
+      </w:tblPr>
+      <w:tblGrid>
+        <w:gridCol w:w="2244"/>
+        <w:gridCol w:w="2244"/>
+        <w:gridCol w:w="2245"/>
+        <w:gridCol w:w="2245"/>
+      </w:tblGrid>
+      <w:tr>
+        <w:tc>
+          <w:tcPr>
+            <w:tcW w:w="8978" w:type="dxa"/>
+            <w:gridSpan w:val="4"/>
+            <w:vAlign w:val="center"/>
+          </w:tcPr>
+          <w:p>
+            <w:pPr>
+              <w:jc w:val="center"/>
+            </w:pPr>
+            <w:r>
+              <w:t>Información del Riesgo</w:t>
+            </w:r>
+          </w:p>
+        </w:tc>
+      </w:tr>
+      <w:tr>
+        <w:tc>
+          <w:tcPr>
+            <w:tcW w:w="2244" w:type="dxa"/>
+            <w:vAlign w:val="center"/>
+          </w:tcPr>
+          <w:p>
+            <w:pPr>
+              <w:jc w:val="center"/>
+            </w:pPr>
+            <w:r>
+              <w:t>ID del riesgo: R2</w:t>
+            </w:r>
+          </w:p>
+        </w:tc>
+        <w:tc>
+          <w:tcPr>
+            <w:tcW w:w="2244" w:type="dxa"/>
+            <w:vAlign w:val="center"/>
+          </w:tcPr>
+          <w:p>
+            <w:pPr>
+              <w:jc w:val="center"/>
+            </w:pPr>
+            <w:r>
+              <w:t>Fecha:17/10/2015</w:t>
+            </w:r>
+          </w:p>
+        </w:tc>
+        <w:tc>
+          <w:tcPr>
+            <w:tcW w:w="2245" w:type="dxa"/>
+            <w:vAlign w:val="center"/>
+          </w:tcPr>
+          <w:p>
+            <w:pPr>
+              <w:jc w:val="center"/>
+            </w:pPr>
+            <w:r>
+              <w:t>Prob: 45%</w:t>
+            </w:r>
+          </w:p>
+        </w:tc>
+        <w:tc>
+          <w:tcPr>
+            <w:tcW w:w="2245" w:type="dxa"/>
+            <w:vAlign w:val="center"/>
+          </w:tcPr>
+          <w:p>
+            <w:pPr>
+              <w:jc w:val="center"/>
+            </w:pPr>
+            <w:r>
+              <w:t>Impacto: Crítica</w:t>
+            </w:r>
+          </w:p>
+        </w:tc>
+      </w:tr>
+      <w:tr>
+        <w:tc>
+          <w:tcPr>
+            <w:tcW w:w="8978" w:type="dxa"/>
+            <w:gridSpan w:val="4"/>
+            <w:vAlign w:val="center"/>
+          </w:tcPr>
+          <w:p>
+            <w:pPr>
+              <w:rPr>
+                <w:b/>
+              </w:rPr>
+            </w:pPr>
+            <w:r>
+              <w:rPr>
+                <w:b/>
+              </w:rPr>
+              <w:t>Descripción:</w:t>
+            </w:r>
+          </w:p>
+          <w:p>
+            <w:r>
+              <w:t>Falta de experiencia en las herramientas para el desarrollo del proyecto como son: ruby o hibernet.</w:t>
+            </w:r>
+          </w:p>
+        </w:tc>
+      </w:tr>
+      <w:tr>
+        <w:tc>
+          <w:tcPr>
+            <w:tcW w:w="8978" w:type="dxa"/>
+            <w:gridSpan w:val="4"/>
+            <w:vAlign w:val="center"/>
+          </w:tcPr>
+          <w:p>
+            <w:pPr>
+              <w:rPr>
+                <w:b/>
+              </w:rPr>
+            </w:pPr>
+            <w:r>
+              <w:rPr>
+                <w:b/>
+              </w:rPr>
+              <w:t>Reducción/Supervisión:</w:t>
+            </w:r>
+          </w:p>
+          <w:p>
+            <w:pPr>
+              <w:pStyle w:val="Prrafodelista"/>
+              <w:numPr>
+                <w:ilvl w:val="0"/>
+                <w:numId w:val="6"/>
+              </w:numPr>
+              <w:spacing w:line="240" w:lineRule="auto"/>
+            </w:pPr>
+            <w:r>
+              <w:t>Ver cursos online sobre las herramientas.</w:t>
+            </w:r>
+          </w:p>
+        </w:tc>
+      </w:tr>
+      <w:tr>
+        <w:tc>
+          <w:tcPr>
+            <w:tcW w:w="8978" w:type="dxa"/>
+            <w:gridSpan w:val="4"/>
+            <w:vAlign w:val="center"/>
+          </w:tcPr>
+          <w:p>
+            <w:pPr>
+              <w:rPr>
+                <w:b/>
+              </w:rPr>
+            </w:pPr>
+            <w:r>
+              <w:rPr>
+                <w:b/>
+              </w:rPr>
+              <w:t>Gestión/Plan de contingencia:</w:t>
+            </w:r>
+          </w:p>
+          <w:p>
+            <w:r>
+              <w:t xml:space="preserve"> Contactar con un profesional en el tema en busca de regulariozación en el tema.</w:t>
+            </w:r>
+          </w:p>
+        </w:tc>
+      </w:tr>
+      <w:tr>
+        <w:tc>
+          <w:tcPr>
+            <w:tcW w:w="8978" w:type="dxa"/>
+            <w:gridSpan w:val="4"/>
+            <w:vAlign w:val="center"/>
+          </w:tcPr>
+          <w:p>
+            <w:pPr>
+              <w:rPr>
+                <w:b/>
+              </w:rPr>
+            </w:pPr>
+            <w:r>
+              <w:rPr>
+                <w:b/>
+              </w:rPr>
+              <w:t>Estado actual:</w:t>
+            </w:r>
+          </w:p>
+          <w:p>
+            <w:r>
+              <w:t>30/10/2015: Inician los pasos de reducción.</w:t>
+            </w:r>
+          </w:p>
+        </w:tc>
+      </w:tr>
+    </w:tbl>
+    <w:p/>
+    <w:p/>
+    <w:p/>
+    <w:p/>
+    <w:p/>
+    <w:tbl>
+      <w:tblPr>
+        <w:tblStyle w:val="Tablaconcuadrcula"/>
+        <w:tblW w:w="0" w:type="auto"/>
+        <w:tblLook w:val="04A0" w:firstRow="1" w:lastRow="0" w:firstColumn="1" w:lastColumn="0" w:noHBand="0" w:noVBand="1"/>
+      </w:tblPr>
+      <w:tblGrid>
+        <w:gridCol w:w="2244"/>
+        <w:gridCol w:w="2244"/>
+        <w:gridCol w:w="2245"/>
+        <w:gridCol w:w="2245"/>
+      </w:tblGrid>
+      <w:tr>
+        <w:tc>
+          <w:tcPr>
+            <w:tcW w:w="8978" w:type="dxa"/>
+            <w:gridSpan w:val="4"/>
+            <w:vAlign w:val="center"/>
+          </w:tcPr>
+          <w:p>
+            <w:pPr>
+              <w:jc w:val="center"/>
+            </w:pPr>
+            <w:r>
+              <w:t>Información del Riesgo</w:t>
+            </w:r>
+          </w:p>
+        </w:tc>
+      </w:tr>
+      <w:tr>
+        <w:tc>
+          <w:tcPr>
+            <w:tcW w:w="2244" w:type="dxa"/>
+            <w:vAlign w:val="center"/>
+          </w:tcPr>
+          <w:p>
+            <w:pPr>
+              <w:jc w:val="center"/>
+            </w:pPr>
+            <w:r>
+              <w:t>ID del riesgo: R3</w:t>
+            </w:r>
+          </w:p>
+        </w:tc>
+        <w:tc>
+          <w:tcPr>
+            <w:tcW w:w="2244" w:type="dxa"/>
+            <w:vAlign w:val="center"/>
+          </w:tcPr>
+          <w:p>
+            <w:pPr>
+              <w:jc w:val="center"/>
+            </w:pPr>
+            <w:r>
+              <w:t>Fecha:17/10/2015</w:t>
+            </w:r>
+          </w:p>
+        </w:tc>
+        <w:tc>
+          <w:tcPr>
+            <w:tcW w:w="2245" w:type="dxa"/>
+            <w:vAlign w:val="center"/>
+          </w:tcPr>
+          <w:p>
+            <w:pPr>
+              <w:jc w:val="center"/>
+            </w:pPr>
+            <w:r>
+              <w:t>Prob: 30%</w:t>
+            </w:r>
+          </w:p>
+        </w:tc>
+        <w:tc>
+          <w:tcPr>
+            <w:tcW w:w="2245" w:type="dxa"/>
+            <w:vAlign w:val="center"/>
+          </w:tcPr>
+          <w:p>
+            <w:pPr>
+              <w:jc w:val="center"/>
+            </w:pPr>
+            <w:r>
+              <w:t>Impacto: Crítica</w:t>
+            </w:r>
+          </w:p>
+        </w:tc>
+      </w:tr>
+      <w:tr>
+        <w:tc>
+          <w:tcPr>
+            <w:tcW w:w="8978" w:type="dxa"/>
+            <w:gridSpan w:val="4"/>
+            <w:vAlign w:val="center"/>
+          </w:tcPr>
+          <w:p>
+            <w:pPr>
+              <w:rPr>
+                <w:b/>
+              </w:rPr>
+            </w:pPr>
+            <w:r>
+              <w:rPr>
+                <w:b/>
+              </w:rPr>
+              <w:t>Descripción:</w:t>
+            </w:r>
+          </w:p>
+          <w:p>
+            <w:r>
+              <w:t>El número de usuarios es mayor al que se tenía pensado para la aplicación</w:t>
+            </w:r>
+          </w:p>
+        </w:tc>
+      </w:tr>
+      <w:tr>
+        <w:tc>
+          <w:tcPr>
+            <w:tcW w:w="8978" w:type="dxa"/>
+            <w:gridSpan w:val="4"/>
+            <w:vAlign w:val="center"/>
+          </w:tcPr>
+          <w:p>
+            <w:pPr>
+              <w:rPr>
+                <w:b/>
+              </w:rPr>
+            </w:pPr>
+            <w:r>
+              <w:rPr>
+                <w:b/>
+              </w:rPr>
+              <w:t>Reducción/Supervisión:</w:t>
+            </w:r>
+          </w:p>
+          <w:p>
+            <w:pPr>
+              <w:pStyle w:val="Prrafodelista"/>
+              <w:numPr>
+                <w:ilvl w:val="0"/>
+                <w:numId w:val="8"/>
+              </w:numPr>
+              <w:spacing w:line="240" w:lineRule="auto"/>
+            </w:pPr>
+            <w:r>
+              <w:t>Realizar las pruebas necesarias de disponibilidad para mitigar los posibles bloqueos en la aplicación debido a un alto ingreso de usuarios a la misma.</w:t>
+            </w:r>
+          </w:p>
+        </w:tc>
+      </w:tr>
+      <w:tr>
+        <w:tc>
+          <w:tcPr>
+            <w:tcW w:w="8978" w:type="dxa"/>
+            <w:gridSpan w:val="4"/>
+            <w:vAlign w:val="center"/>
+          </w:tcPr>
+          <w:p>
+            <w:pPr>
+              <w:rPr>
+                <w:b/>
+              </w:rPr>
+            </w:pPr>
+            <w:r>
+              <w:rPr>
+                <w:b/>
+              </w:rPr>
+              <w:t>Gestión/Plan de contingencia:</w:t>
+            </w:r>
+          </w:p>
+          <w:p>
+            <w:pPr>
+              <w:rPr>
+                <w:b/>
+              </w:rPr>
+            </w:pPr>
+            <w:r>
+              <w:rPr>
+                <w:b/>
+              </w:rPr>
+              <w:t>&lt;&lt;FALTA PLAN DE CONTINGENCIA&gt;&gt;</w:t>
+            </w:r>
+          </w:p>
+        </w:tc>
+      </w:tr>
+      <w:tr>
+        <w:tc>
+          <w:tcPr>
+            <w:tcW w:w="8978" w:type="dxa"/>
+            <w:gridSpan w:val="4"/>
+            <w:vAlign w:val="center"/>
+          </w:tcPr>
+          <w:p>
+            <w:pPr>
+              <w:rPr>
+                <w:b/>
+              </w:rPr>
+            </w:pPr>
+            <w:r>
+              <w:rPr>
+                <w:b/>
+              </w:rPr>
+              <w:t>Estado actual:</w:t>
+            </w:r>
+          </w:p>
+          <w:p>
+            <w:r>
+              <w:t>12/2016:</w:t>
+            </w:r>
+            <w:r>
+              <w:t xml:space="preserve"> Inician los pasos de reducción.</w:t>
+            </w:r>
+          </w:p>
+        </w:tc>
+      </w:tr>
+    </w:tbl>
+    <w:p/>
+    <w:tbl>
+      <w:tblPr>
+        <w:tblStyle w:val="Tablaconcuadrcula"/>
+        <w:tblW w:w="0" w:type="auto"/>
+        <w:tblLook w:val="04A0" w:firstRow="1" w:lastRow="0" w:firstColumn="1" w:lastColumn="0" w:noHBand="0" w:noVBand="1"/>
+      </w:tblPr>
+      <w:tblGrid>
+        <w:gridCol w:w="2244"/>
+        <w:gridCol w:w="2244"/>
+        <w:gridCol w:w="2245"/>
+        <w:gridCol w:w="2245"/>
+      </w:tblGrid>
+      <w:tr>
+        <w:tc>
+          <w:tcPr>
+            <w:tcW w:w="8978" w:type="dxa"/>
+            <w:gridSpan w:val="4"/>
+            <w:vAlign w:val="center"/>
+          </w:tcPr>
+          <w:p>
+            <w:pPr>
+              <w:jc w:val="center"/>
+            </w:pPr>
+            <w:r>
+              <w:t>Información del Riesgo</w:t>
+            </w:r>
+          </w:p>
+        </w:tc>
+      </w:tr>
+      <w:tr>
+        <w:tc>
+          <w:tcPr>
+            <w:tcW w:w="2244" w:type="dxa"/>
+            <w:vAlign w:val="center"/>
+          </w:tcPr>
+          <w:p>
+            <w:pPr>
+              <w:jc w:val="center"/>
+            </w:pPr>
+            <w:r>
+              <w:t>ID del riesgo: R4</w:t>
+            </w:r>
+          </w:p>
+        </w:tc>
+        <w:tc>
+          <w:tcPr>
+            <w:tcW w:w="2244" w:type="dxa"/>
+            <w:vAlign w:val="center"/>
+          </w:tcPr>
+          <w:p>
+            <w:pPr>
+              <w:jc w:val="center"/>
+            </w:pPr>
+            <w:r>
+              <w:t>Fecha:</w:t>
+            </w:r>
+          </w:p>
+        </w:tc>
+        <w:tc>
+          <w:tcPr>
+            <w:tcW w:w="2245" w:type="dxa"/>
+            <w:vAlign w:val="center"/>
+          </w:tcPr>
+          <w:p>
+            <w:pPr>
+              <w:jc w:val="center"/>
+            </w:pPr>
+            <w:r>
+              <w:t>Prob: 50%</w:t>
+            </w:r>
+          </w:p>
+        </w:tc>
+        <w:tc>
+          <w:tcPr>
+            <w:tcW w:w="2245" w:type="dxa"/>
+            <w:vAlign w:val="center"/>
+          </w:tcPr>
+          <w:p>
+            <w:pPr>
+              <w:jc w:val="center"/>
+            </w:pPr>
+            <w:r>
+              <w:t>Impacto: Marginal</w:t>
+            </w:r>
+          </w:p>
+        </w:tc>
+      </w:tr>
+      <w:tr>
+        <w:tc>
+          <w:tcPr>
+            <w:tcW w:w="8978" w:type="dxa"/>
+            <w:gridSpan w:val="4"/>
+            <w:vAlign w:val="center"/>
+          </w:tcPr>
+          <w:p>
+            <w:pPr>
+              <w:rPr>
+                <w:b/>
+              </w:rPr>
+            </w:pPr>
+            <w:r>
+              <w:rPr>
+                <w:b/>
+              </w:rPr>
+              <w:t>Descripción:</w:t>
+            </w:r>
+          </w:p>
+          <w:p>
+            <w:r>
+              <w:t>En varios casos será necesario actualizar los precios y ofertas de los productos que se tengan en la base por la causa de que los precios indicados en la aplicación ya no apliquen después de una cierta fecha.</w:t>
+            </w:r>
+          </w:p>
+        </w:tc>
+      </w:tr>
+      <w:tr>
+        <w:tc>
+          <w:tcPr>
+            <w:tcW w:w="8978" w:type="dxa"/>
+            <w:gridSpan w:val="4"/>
+            <w:vAlign w:val="center"/>
+          </w:tcPr>
+          <w:p>
+            <w:pPr>
+              <w:rPr>
+                <w:b/>
+              </w:rPr>
+            </w:pPr>
+            <w:r>
+              <w:rPr>
+                <w:b/>
+              </w:rPr>
+              <w:t>Reducción/Supervisión:</w:t>
+            </w:r>
+          </w:p>
+          <w:p>
+            <w:pPr>
+              <w:pStyle w:val="Prrafodelista"/>
+              <w:numPr>
+                <w:ilvl w:val="0"/>
+                <w:numId w:val="7"/>
+              </w:numPr>
+              <w:spacing w:line="240" w:lineRule="auto"/>
+            </w:pPr>
+            <w:r>
+              <w:t>Tener un campo en cada información del producto donde se ponga si es una oferta y hasta cuándo será válida en la tienda departamental.</w:t>
+            </w:r>
+          </w:p>
+        </w:tc>
+      </w:tr>
+      <w:tr>
+        <w:tc>
+          <w:tcPr>
+            <w:tcW w:w="8978" w:type="dxa"/>
+            <w:gridSpan w:val="4"/>
+            <w:vAlign w:val="center"/>
+          </w:tcPr>
+          <w:p>
+            <w:pPr>
+              <w:rPr>
+                <w:b/>
+              </w:rPr>
+            </w:pPr>
+            <w:r>
+              <w:rPr>
+                <w:b/>
+              </w:rPr>
+              <w:t>Gestión/Plan de contingencia:</w:t>
+            </w:r>
+          </w:p>
+          <w:p>
+            <w:r>
+              <w:t>El administrador tendrá que encargarse de enviar alertas después de un determinado tiempo a los usuarios para que continuamente revisen los precios de los productos y/o servicios que comparten en la plataforma para corroborar que sigan en los precios indicados en la aplicación y sino es así, actualizar los mismos.</w:t>
+            </w:r>
+          </w:p>
+        </w:tc>
+      </w:tr>
+      <w:tr>
+        <w:tc>
+          <w:tcPr>
+            <w:tcW w:w="8978" w:type="dxa"/>
+            <w:gridSpan w:val="4"/>
+            <w:vAlign w:val="center"/>
+          </w:tcPr>
+          <w:p>
+            <w:pPr>
+              <w:rPr>
+                <w:b/>
+              </w:rPr>
+            </w:pPr>
+            <w:r>
+              <w:rPr>
+                <w:b/>
+              </w:rPr>
+              <w:t>Estado actual:</w:t>
+            </w:r>
+          </w:p>
+          <w:p>
+            <w:r>
+              <w:t>12/2015: inician los pasos de reducción.</w:t>
+            </w:r>
+          </w:p>
+        </w:tc>
+      </w:tr>
+    </w:tbl>
+    <w:p/>
+    <w:tbl>
+      <w:tblPr>
+        <w:tblStyle w:val="Tablaconcuadrcula"/>
+        <w:tblW w:w="0" w:type="auto"/>
+        <w:tblLook w:val="04A0" w:firstRow="1" w:lastRow="0" w:firstColumn="1" w:lastColumn="0" w:noHBand="0" w:noVBand="1"/>
+      </w:tblPr>
+      <w:tblGrid>
+        <w:gridCol w:w="2244"/>
+        <w:gridCol w:w="2244"/>
+        <w:gridCol w:w="2245"/>
+        <w:gridCol w:w="2245"/>
+      </w:tblGrid>
+      <w:tr>
+        <w:tc>
+          <w:tcPr>
+            <w:tcW w:w="8978" w:type="dxa"/>
+            <w:gridSpan w:val="4"/>
+            <w:vAlign w:val="center"/>
+          </w:tcPr>
+          <w:p>
+            <w:pPr>
+              <w:jc w:val="center"/>
+            </w:pPr>
+            <w:r>
+              <w:t>Información del Riesgo</w:t>
+            </w:r>
+          </w:p>
+        </w:tc>
+      </w:tr>
+      <w:tr>
+        <w:tc>
+          <w:tcPr>
+            <w:tcW w:w="2244" w:type="dxa"/>
+            <w:vAlign w:val="center"/>
+          </w:tcPr>
+          <w:p>
+            <w:pPr>
+              <w:jc w:val="center"/>
+            </w:pPr>
+            <w:r>
+              <w:t>ID del riesgo: R5</w:t>
+            </w:r>
+          </w:p>
+        </w:tc>
+        <w:tc>
+          <w:tcPr>
+            <w:tcW w:w="2244" w:type="dxa"/>
+            <w:vAlign w:val="center"/>
+          </w:tcPr>
+          <w:p>
+            <w:pPr>
+              <w:jc w:val="center"/>
+            </w:pPr>
+            <w:r>
+              <w:t>Fecha:</w:t>
+            </w:r>
+          </w:p>
+        </w:tc>
+        <w:tc>
+          <w:tcPr>
+            <w:tcW w:w="2245" w:type="dxa"/>
+            <w:vAlign w:val="center"/>
+          </w:tcPr>
+          <w:p>
+            <w:pPr>
+              <w:jc w:val="center"/>
+            </w:pPr>
+            <w:r>
+              <w:t>Prob: 10%</w:t>
+            </w:r>
+          </w:p>
+        </w:tc>
+        <w:tc>
+          <w:tcPr>
+            <w:tcW w:w="2245" w:type="dxa"/>
+            <w:vAlign w:val="center"/>
+          </w:tcPr>
+          <w:p>
+            <w:pPr>
+              <w:jc w:val="center"/>
+            </w:pPr>
+            <w:r>
+              <w:t>Impacto: Despreciable</w:t>
+            </w:r>
+          </w:p>
+        </w:tc>
+      </w:tr>
+      <w:tr>
+        <w:tc>
+          <w:tcPr>
+            <w:tcW w:w="8978" w:type="dxa"/>
+            <w:gridSpan w:val="4"/>
+            <w:vAlign w:val="center"/>
+          </w:tcPr>
+          <w:p>
+            <w:pPr>
+              <w:rPr>
+                <w:b/>
+              </w:rPr>
+            </w:pPr>
+            <w:r>
+              <w:rPr>
+                <w:b/>
+              </w:rPr>
+              <w:t>Descripción:</w:t>
+            </w:r>
+          </w:p>
+          <w:p>
+            <w:r>
+              <w:t>El caso de que se presente que a los usuarios no les guste cómo es que funciona la aplicación o quieran cosas adicionales.</w:t>
+            </w:r>
+          </w:p>
+        </w:tc>
+      </w:tr>
+      <w:tr>
+        <w:tc>
+          <w:tcPr>
+            <w:tcW w:w="8978" w:type="dxa"/>
+            <w:gridSpan w:val="4"/>
+            <w:vAlign w:val="center"/>
+          </w:tcPr>
+          <w:p>
+            <w:pPr>
+              <w:rPr>
+                <w:b/>
+              </w:rPr>
+            </w:pPr>
+            <w:r>
+              <w:rPr>
+                <w:b/>
+              </w:rPr>
+              <w:t>Reducción/Supervisión:</w:t>
+            </w:r>
+          </w:p>
+          <w:p>
+            <w:pPr>
+              <w:rPr>
+                <w:b/>
+              </w:rPr>
+            </w:pPr>
+            <w:r>
+              <w:t>Tener diseño que permita la adición de módulos.</w:t>
+            </w:r>
+          </w:p>
+        </w:tc>
+      </w:tr>
+      <w:tr>
+        <w:tc>
+          <w:tcPr>
+            <w:tcW w:w="8978" w:type="dxa"/>
+            <w:gridSpan w:val="4"/>
+            <w:vAlign w:val="center"/>
+          </w:tcPr>
+          <w:p>
+            <w:pPr>
+              <w:rPr>
+                <w:b/>
+              </w:rPr>
+            </w:pPr>
+            <w:r>
+              <w:rPr>
+                <w:b/>
+              </w:rPr>
+              <w:t>Gestión/Plan de contingencia:</w:t>
+            </w:r>
+          </w:p>
+          <w:p>
+            <w:r>
+              <w:t>Crear los módulos correspondientes a las demandas de los usuarios.</w:t>
+            </w:r>
+          </w:p>
+        </w:tc>
+      </w:tr>
+      <w:tr>
+        <w:tc>
+          <w:tcPr>
+            <w:tcW w:w="8978" w:type="dxa"/>
+            <w:gridSpan w:val="4"/>
+            <w:vAlign w:val="center"/>
+          </w:tcPr>
+          <w:p>
+            <w:pPr>
+              <w:rPr>
+                <w:b/>
+              </w:rPr>
+            </w:pPr>
+            <w:r>
+              <w:rPr>
+                <w:b/>
+              </w:rPr>
+              <w:t>Estado actual:</w:t>
+            </w:r>
+          </w:p>
+          <w:p>
+            <w:r>
+              <w:t>11/2015: inician los pasos de reducción.</w:t>
+            </w:r>
+          </w:p>
+        </w:tc>
+      </w:tr>
+    </w:tbl>
+    <w:p/>
+    <w:p/>
     <w:p>
       <w:pPr>
-        <w:rPr>
-          <w:b/>
-        </w:rPr>
-      </w:pPr>
-      <w:r>
-        <w:rPr>
-          <w:b/>
-        </w:rPr>
-        <w:t>Caso de uso general de la aplicación</w:t>
-      </w:r>
+        <w:pStyle w:val="Ttulo3"/>
+        <w:rPr>
+          <w:noProof w:val="0"/>
+        </w:rPr>
+      </w:pPr>
+      <w:bookmarkStart w:id="28" w:name="_Toc426800509"/>
+      <w:r>
+        <w:rPr>
+          <w:noProof w:val="0"/>
+        </w:rPr>
+        <w:t>Casos de Uso</w:t>
+      </w:r>
+      <w:bookmarkEnd w:id="28"/>
     </w:p>
     <w:p>
-      <w:r>
-        <w:t xml:space="preserve">Inicio de Sesión: El usuario podrá registrarse en el sistema ingresando usuario y password y una vez que se haya registrado podra ingresar al sistema y hacer uso de él. </w:t>
+      <w:pPr>
+        <w:rPr>
+          <w:b/>
+        </w:rPr>
+      </w:pPr>
+      <w:r>
+        <w:rPr>
+          <w:b/>
+        </w:rPr>
+        <w:t>Caso de uso general de la aplicación</w:t>
       </w:r>
     </w:p>
     <w:p>
       <w:r>
+        <w:t xml:space="preserve">Inicio de Sesión: El usuario podrá registrarse en el sistema ingresando usuario y password y una vez que se haya registrado podra ingresar al sistema y hacer uso de él. </w:t>
+      </w:r>
+    </w:p>
+    <w:p>
+      <w:r>
         <w:rPr>
           <w:lang w:eastAsia="es-MX"/>
         </w:rPr>
-        <w:lastRenderedPageBreak/>
         <w:drawing>
           <wp:inline distT="0" distB="0" distL="0" distR="0">
             <wp:extent cx="4276359" cy="2466975"/>
@@ -13144,28 +14948,12 @@
           <w:noProof w:val="0"/>
         </w:rPr>
       </w:pPr>
-      <w:bookmarkStart w:id="28" w:name="_Toc426800510"/>
+      <w:bookmarkStart w:id="29" w:name="_Toc426800510"/>
       <w:r>
         <w:rPr>
           <w:noProof w:val="0"/>
         </w:rPr>
         <w:t>Trayectorias</w:t>
-      </w:r>
-      <w:bookmarkEnd w:id="28"/>
-    </w:p>
-    <w:p>
-      <w:pPr>
-        <w:pStyle w:val="Ttulo3"/>
-        <w:rPr>
-          <w:noProof w:val="0"/>
-        </w:rPr>
-      </w:pPr>
-      <w:bookmarkStart w:id="29" w:name="_Toc426800511"/>
-      <w:r>
-        <w:rPr>
-          <w:noProof w:val="0"/>
-        </w:rPr>
-        <w:t>Secuencias</w:t>
       </w:r>
       <w:bookmarkEnd w:id="29"/>
     </w:p>
@@ -13176,12 +14964,12 @@
           <w:noProof w:val="0"/>
         </w:rPr>
       </w:pPr>
-      <w:bookmarkStart w:id="30" w:name="_Toc426800512"/>
-      <w:r>
-        <w:rPr>
-          <w:noProof w:val="0"/>
-        </w:rPr>
-        <w:t>Diagramas de Clases</w:t>
+      <w:bookmarkStart w:id="30" w:name="_Toc426800511"/>
+      <w:r>
+        <w:rPr>
+          <w:noProof w:val="0"/>
+        </w:rPr>
+        <w:t>Secuencias</w:t>
       </w:r>
       <w:bookmarkEnd w:id="30"/>
     </w:p>
@@ -13192,12 +14980,12 @@
           <w:noProof w:val="0"/>
         </w:rPr>
       </w:pPr>
-      <w:bookmarkStart w:id="31" w:name="_Toc426800513"/>
-      <w:r>
-        <w:rPr>
-          <w:noProof w:val="0"/>
-        </w:rPr>
-        <w:t>Diagramas de Estados</w:t>
+      <w:bookmarkStart w:id="31" w:name="_Toc426800512"/>
+      <w:r>
+        <w:rPr>
+          <w:noProof w:val="0"/>
+        </w:rPr>
+        <w:t>Diagramas de Clases</w:t>
       </w:r>
       <w:bookmarkEnd w:id="31"/>
     </w:p>
@@ -13208,822 +14996,32 @@
           <w:noProof w:val="0"/>
         </w:rPr>
       </w:pPr>
-      <w:bookmarkStart w:id="32" w:name="_Toc426800514"/>
-      <w:r>
-        <w:rPr>
-          <w:noProof w:val="0"/>
-        </w:rPr>
-        <w:t>Diagramas de Actividades</w:t>
+      <w:bookmarkStart w:id="32" w:name="_Toc426800513"/>
+      <w:r>
+        <w:rPr>
+          <w:noProof w:val="0"/>
+        </w:rPr>
+        <w:t>Diagramas de Estados</w:t>
       </w:r>
       <w:bookmarkEnd w:id="32"/>
     </w:p>
     <w:p>
       <w:pPr>
         <w:pStyle w:val="Ttulo3"/>
-      </w:pPr>
-      <w:r>
-        <w:t>Análisis de Riesgos</w:t>
-      </w:r>
+        <w:rPr>
+          <w:noProof w:val="0"/>
+        </w:rPr>
+      </w:pPr>
+      <w:bookmarkStart w:id="33" w:name="_Toc426800514"/>
+      <w:r>
+        <w:rPr>
+          <w:noProof w:val="0"/>
+        </w:rPr>
+        <w:t>Diagramas de Actividades</w:t>
+      </w:r>
+      <w:bookmarkEnd w:id="33"/>
     </w:p>
     <w:p>
-      <w:r>
-        <w:t>El análisis y la gestión de riesgos son una serie de pasos que ayudan a un equipo de software a comprender y manejar la insertidumbre. Un riesgo es un problema potencial : puede ocurrir o no</w:t>
-      </w:r>
-      <w:r>
-        <w:t>.</w:t>
-      </w:r>
-    </w:p>
-    <w:p>
-      <w:r>
-        <w:t>Componentes del riesgo del Software:</w:t>
-      </w:r>
-    </w:p>
-    <w:p>
-      <w:r>
-        <w:rPr>
-          <w:b/>
-        </w:rPr>
-        <w:t>Riesgo de desempeño:</w:t>
-      </w:r>
-      <w:r>
-        <w:t xml:space="preserve"> grado de incertidumbre de que el producto satisfaga los requisitos y se ajuste al uso que se pretende darle.</w:t>
-      </w:r>
-    </w:p>
-    <w:p>
-      <w:r>
-        <w:rPr>
-          <w:b/>
-        </w:rPr>
-        <w:t xml:space="preserve">Riesgo de Costo: </w:t>
-      </w:r>
-      <w:r>
-        <w:t>Grado de incertidumbre de que se mantenga el presupuesto del proyecto.</w:t>
-      </w:r>
-    </w:p>
-    <w:p>
-      <w:r>
-        <w:rPr>
-          <w:b/>
-        </w:rPr>
-        <w:t xml:space="preserve">Reisgo de soporte: </w:t>
-      </w:r>
-      <w:r>
-        <w:t>Grado de incertidumbre de que el software resultante será fácil de corregir, adaptar y mejorar.</w:t>
-      </w:r>
-    </w:p>
-    <w:p>
-      <w:r>
-        <w:rPr>
-          <w:b/>
-        </w:rPr>
-        <w:lastRenderedPageBreak/>
-        <w:t xml:space="preserve">Riesgo de Calerandización: </w:t>
-      </w:r>
-      <w:r>
-        <w:t>Grado de insertidumbre de que se mantenga la calendarización del proyecto y de que el producto se entregue a tiempo.</w:t>
-      </w:r>
-    </w:p>
-    <w:p>
-      <w:r>
-        <w:t>A continuación se presenta una tabla con los riesgos identificados para la aplicación:</w:t>
-      </w:r>
-    </w:p>
-    <w:tbl>
-      <w:tblPr>
-        <w:tblStyle w:val="Tabladecuadrcula4"/>
-        <w:tblW w:w="9426" w:type="dxa"/>
-        <w:tblLook w:val="04A0" w:firstRow="1" w:lastRow="0" w:firstColumn="1" w:lastColumn="0" w:noHBand="0" w:noVBand="1"/>
-      </w:tblPr>
-      <w:tblGrid>
-        <w:gridCol w:w="5495"/>
-        <w:gridCol w:w="1271"/>
-        <w:gridCol w:w="1532"/>
-        <w:gridCol w:w="1128"/>
-      </w:tblGrid>
-      <w:tr>
-        <w:trPr>
-          <w:cnfStyle w:val="100000000000" w:firstRow="1" w:lastRow="0" w:firstColumn="0" w:lastColumn="0" w:oddVBand="0" w:evenVBand="0" w:oddHBand="0" w:evenHBand="0" w:firstRowFirstColumn="0" w:firstRowLastColumn="0" w:lastRowFirstColumn="0" w:lastRowLastColumn="0"/>
-        </w:trPr>
-        <w:tc>
-          <w:tcPr>
-            <w:cnfStyle w:val="001000000000" w:firstRow="0" w:lastRow="0" w:firstColumn="1" w:lastColumn="0" w:oddVBand="0" w:evenVBand="0" w:oddHBand="0" w:evenHBand="0" w:firstRowFirstColumn="0" w:firstRowLastColumn="0" w:lastRowFirstColumn="0" w:lastRowLastColumn="0"/>
-            <w:tcW w:w="5495" w:type="dxa"/>
-          </w:tcPr>
-          <w:p>
-            <w:r>
-              <w:t>Riesgos</w:t>
-            </w:r>
-          </w:p>
-        </w:tc>
-        <w:tc>
-          <w:tcPr>
-            <w:tcW w:w="1271" w:type="dxa"/>
-          </w:tcPr>
-          <w:p>
-            <w:pPr>
-              <w:cnfStyle w:val="100000000000" w:firstRow="1" w:lastRow="0" w:firstColumn="0" w:lastColumn="0" w:oddVBand="0" w:evenVBand="0" w:oddHBand="0" w:evenHBand="0" w:firstRowFirstColumn="0" w:firstRowLastColumn="0" w:lastRowFirstColumn="0" w:lastRowLastColumn="0"/>
-            </w:pPr>
-            <w:r>
-              <w:t>Categoría</w:t>
-            </w:r>
-          </w:p>
-        </w:tc>
-        <w:tc>
-          <w:tcPr>
-            <w:tcW w:w="1532" w:type="dxa"/>
-          </w:tcPr>
-          <w:p>
-            <w:pPr>
-              <w:cnfStyle w:val="100000000000" w:firstRow="1" w:lastRow="0" w:firstColumn="0" w:lastColumn="0" w:oddVBand="0" w:evenVBand="0" w:oddHBand="0" w:evenHBand="0" w:firstRowFirstColumn="0" w:firstRowLastColumn="0" w:lastRowFirstColumn="0" w:lastRowLastColumn="0"/>
-            </w:pPr>
-            <w:r>
-              <w:t>Probabilidad</w:t>
-            </w:r>
-          </w:p>
-        </w:tc>
-        <w:tc>
-          <w:tcPr>
-            <w:tcW w:w="1128" w:type="dxa"/>
-          </w:tcPr>
-          <w:p>
-            <w:pPr>
-              <w:cnfStyle w:val="100000000000" w:firstRow="1" w:lastRow="0" w:firstColumn="0" w:lastColumn="0" w:oddVBand="0" w:evenVBand="0" w:oddHBand="0" w:evenHBand="0" w:firstRowFirstColumn="0" w:firstRowLastColumn="0" w:lastRowFirstColumn="0" w:lastRowLastColumn="0"/>
-            </w:pPr>
-            <w:r>
-              <w:t>Impacto</w:t>
-            </w:r>
-          </w:p>
-        </w:tc>
-      </w:tr>
-      <w:tr>
-        <w:trPr>
-          <w:cnfStyle w:val="000000100000" w:firstRow="0" w:lastRow="0" w:firstColumn="0" w:lastColumn="0" w:oddVBand="0" w:evenVBand="0" w:oddHBand="1" w:evenHBand="0" w:firstRowFirstColumn="0" w:firstRowLastColumn="0" w:lastRowFirstColumn="0" w:lastRowLastColumn="0"/>
-        </w:trPr>
-        <w:tc>
-          <w:tcPr>
-            <w:cnfStyle w:val="001000000000" w:firstRow="0" w:lastRow="0" w:firstColumn="1" w:lastColumn="0" w:oddVBand="0" w:evenVBand="0" w:oddHBand="0" w:evenHBand="0" w:firstRowFirstColumn="0" w:firstRowLastColumn="0" w:lastRowFirstColumn="0" w:lastRowLastColumn="0"/>
-            <w:tcW w:w="5495" w:type="dxa"/>
-          </w:tcPr>
-          <w:p>
-            <w:r>
-              <w:t>Inicio de la aplicación con poca información de productos y/o servicios</w:t>
-            </w:r>
-          </w:p>
-        </w:tc>
-        <w:tc>
-          <w:tcPr>
-            <w:tcW w:w="1271" w:type="dxa"/>
-          </w:tcPr>
-          <w:p>
-            <w:pPr>
-              <w:cnfStyle w:val="000000100000" w:firstRow="0" w:lastRow="0" w:firstColumn="0" w:lastColumn="0" w:oddVBand="0" w:evenVBand="0" w:oddHBand="1" w:evenHBand="0" w:firstRowFirstColumn="0" w:firstRowLastColumn="0" w:lastRowFirstColumn="0" w:lastRowLastColumn="0"/>
-            </w:pPr>
-            <w:r>
-              <w:t>TP</w:t>
-            </w:r>
-          </w:p>
-        </w:tc>
-        <w:tc>
-          <w:tcPr>
-            <w:tcW w:w="1532" w:type="dxa"/>
-          </w:tcPr>
-          <w:p>
-            <w:pPr>
-              <w:cnfStyle w:val="000000100000" w:firstRow="0" w:lastRow="0" w:firstColumn="0" w:lastColumn="0" w:oddVBand="0" w:evenVBand="0" w:oddHBand="1" w:evenHBand="0" w:firstRowFirstColumn="0" w:firstRowLastColumn="0" w:lastRowFirstColumn="0" w:lastRowLastColumn="0"/>
-              <w:rPr>
-                <w:noProof w:val="0"/>
-              </w:rPr>
-            </w:pPr>
-            <w:r>
-              <w:rPr>
-                <w:noProof w:val="0"/>
-              </w:rPr>
-              <w:t>8</w:t>
-            </w:r>
-            <w:r>
-              <w:rPr>
-                <w:noProof w:val="0"/>
-              </w:rPr>
-              <w:t>0%</w:t>
-            </w:r>
-          </w:p>
-        </w:tc>
-        <w:tc>
-          <w:tcPr>
-            <w:tcW w:w="1128" w:type="dxa"/>
-          </w:tcPr>
-          <w:p>
-            <w:pPr>
-              <w:cnfStyle w:val="000000100000" w:firstRow="0" w:lastRow="0" w:firstColumn="0" w:lastColumn="0" w:oddVBand="0" w:evenVBand="0" w:oddHBand="1" w:evenHBand="0" w:firstRowFirstColumn="0" w:firstRowLastColumn="0" w:lastRowFirstColumn="0" w:lastRowLastColumn="0"/>
-              <w:rPr>
-                <w:noProof w:val="0"/>
-              </w:rPr>
-            </w:pPr>
-            <w:r>
-              <w:rPr>
-                <w:noProof w:val="0"/>
-              </w:rPr>
-              <w:t>1</w:t>
-            </w:r>
-          </w:p>
-        </w:tc>
-      </w:tr>
-      <w:tr>
-        <w:tc>
-          <w:tcPr>
-            <w:cnfStyle w:val="001000000000" w:firstRow="0" w:lastRow="0" w:firstColumn="1" w:lastColumn="0" w:oddVBand="0" w:evenVBand="0" w:oddHBand="0" w:evenHBand="0" w:firstRowFirstColumn="0" w:firstRowLastColumn="0" w:lastRowFirstColumn="0" w:lastRowLastColumn="0"/>
-            <w:tcW w:w="5495" w:type="dxa"/>
-          </w:tcPr>
-          <w:p>
-            <w:pPr>
-              <w:rPr>
-                <w:noProof w:val="0"/>
-              </w:rPr>
-            </w:pPr>
-            <w:r>
-              <w:rPr>
-                <w:noProof w:val="0"/>
-              </w:rPr>
-              <w:t>Falta de entrenamiento acerca de las herramientas</w:t>
-            </w:r>
-          </w:p>
-        </w:tc>
-        <w:tc>
-          <w:tcPr>
-            <w:tcW w:w="1271" w:type="dxa"/>
-          </w:tcPr>
-          <w:p>
-            <w:pPr>
-              <w:cnfStyle w:val="000000000000" w:firstRow="0" w:lastRow="0" w:firstColumn="0" w:lastColumn="0" w:oddVBand="0" w:evenVBand="0" w:oddHBand="0" w:evenHBand="0" w:firstRowFirstColumn="0" w:firstRowLastColumn="0" w:lastRowFirstColumn="0" w:lastRowLastColumn="0"/>
-              <w:rPr>
-                <w:noProof w:val="0"/>
-              </w:rPr>
-            </w:pPr>
-            <w:r>
-              <w:rPr>
-                <w:noProof w:val="0"/>
-              </w:rPr>
-              <w:t>ED</w:t>
-            </w:r>
-          </w:p>
-        </w:tc>
-        <w:tc>
-          <w:tcPr>
-            <w:tcW w:w="1532" w:type="dxa"/>
-          </w:tcPr>
-          <w:p>
-            <w:pPr>
-              <w:cnfStyle w:val="000000000000" w:firstRow="0" w:lastRow="0" w:firstColumn="0" w:lastColumn="0" w:oddVBand="0" w:evenVBand="0" w:oddHBand="0" w:evenHBand="0" w:firstRowFirstColumn="0" w:firstRowLastColumn="0" w:lastRowFirstColumn="0" w:lastRowLastColumn="0"/>
-              <w:rPr>
-                <w:noProof w:val="0"/>
-              </w:rPr>
-            </w:pPr>
-            <w:r>
-              <w:rPr>
-                <w:noProof w:val="0"/>
-              </w:rPr>
-              <w:t>45%</w:t>
-            </w:r>
-          </w:p>
-        </w:tc>
-        <w:tc>
-          <w:tcPr>
-            <w:tcW w:w="1128" w:type="dxa"/>
-          </w:tcPr>
-          <w:p>
-            <w:pPr>
-              <w:cnfStyle w:val="000000000000" w:firstRow="0" w:lastRow="0" w:firstColumn="0" w:lastColumn="0" w:oddVBand="0" w:evenVBand="0" w:oddHBand="0" w:evenHBand="0" w:firstRowFirstColumn="0" w:firstRowLastColumn="0" w:lastRowFirstColumn="0" w:lastRowLastColumn="0"/>
-              <w:rPr>
-                <w:noProof w:val="0"/>
-              </w:rPr>
-            </w:pPr>
-            <w:r>
-              <w:rPr>
-                <w:noProof w:val="0"/>
-              </w:rPr>
-              <w:t>2</w:t>
-            </w:r>
-          </w:p>
-        </w:tc>
-      </w:tr>
-      <w:tr>
-        <w:trPr>
-          <w:cnfStyle w:val="000000100000" w:firstRow="0" w:lastRow="0" w:firstColumn="0" w:lastColumn="0" w:oddVBand="0" w:evenVBand="0" w:oddHBand="1" w:evenHBand="0" w:firstRowFirstColumn="0" w:firstRowLastColumn="0" w:lastRowFirstColumn="0" w:lastRowLastColumn="0"/>
-        </w:trPr>
-        <w:tc>
-          <w:tcPr>
-            <w:cnfStyle w:val="001000000000" w:firstRow="0" w:lastRow="0" w:firstColumn="1" w:lastColumn="0" w:oddVBand="0" w:evenVBand="0" w:oddHBand="0" w:evenHBand="0" w:firstRowFirstColumn="0" w:firstRowLastColumn="0" w:lastRowFirstColumn="0" w:lastRowLastColumn="0"/>
-            <w:tcW w:w="5495" w:type="dxa"/>
-          </w:tcPr>
-          <w:p>
-            <w:pPr>
-              <w:rPr>
-                <w:noProof w:val="0"/>
-              </w:rPr>
-            </w:pPr>
-            <w:r>
-              <w:rPr>
-                <w:noProof w:val="0"/>
-              </w:rPr>
-              <w:t>Mayor número de usuarios de los previstos</w:t>
-            </w:r>
-          </w:p>
-        </w:tc>
-        <w:tc>
-          <w:tcPr>
-            <w:tcW w:w="1271" w:type="dxa"/>
-          </w:tcPr>
-          <w:p>
-            <w:pPr>
-              <w:cnfStyle w:val="000000100000" w:firstRow="0" w:lastRow="0" w:firstColumn="0" w:lastColumn="0" w:oddVBand="0" w:evenVBand="0" w:oddHBand="1" w:evenHBand="0" w:firstRowFirstColumn="0" w:firstRowLastColumn="0" w:lastRowFirstColumn="0" w:lastRowLastColumn="0"/>
-              <w:rPr>
-                <w:noProof w:val="0"/>
-              </w:rPr>
-            </w:pPr>
-            <w:r>
-              <w:rPr>
-                <w:noProof w:val="0"/>
-              </w:rPr>
-              <w:t>TP</w:t>
-            </w:r>
-          </w:p>
-        </w:tc>
-        <w:tc>
-          <w:tcPr>
-            <w:tcW w:w="1532" w:type="dxa"/>
-          </w:tcPr>
-          <w:p>
-            <w:pPr>
-              <w:cnfStyle w:val="000000100000" w:firstRow="0" w:lastRow="0" w:firstColumn="0" w:lastColumn="0" w:oddVBand="0" w:evenVBand="0" w:oddHBand="1" w:evenHBand="0" w:firstRowFirstColumn="0" w:firstRowLastColumn="0" w:lastRowFirstColumn="0" w:lastRowLastColumn="0"/>
-              <w:rPr>
-                <w:noProof w:val="0"/>
-              </w:rPr>
-            </w:pPr>
-            <w:r>
-              <w:rPr>
-                <w:noProof w:val="0"/>
-              </w:rPr>
-              <w:t>30%</w:t>
-            </w:r>
-          </w:p>
-        </w:tc>
-        <w:tc>
-          <w:tcPr>
-            <w:tcW w:w="1128" w:type="dxa"/>
-          </w:tcPr>
-          <w:p>
-            <w:pPr>
-              <w:cnfStyle w:val="000000100000" w:firstRow="0" w:lastRow="0" w:firstColumn="0" w:lastColumn="0" w:oddVBand="0" w:evenVBand="0" w:oddHBand="1" w:evenHBand="0" w:firstRowFirstColumn="0" w:firstRowLastColumn="0" w:lastRowFirstColumn="0" w:lastRowLastColumn="0"/>
-              <w:rPr>
-                <w:noProof w:val="0"/>
-              </w:rPr>
-            </w:pPr>
-            <w:r>
-              <w:rPr>
-                <w:noProof w:val="0"/>
-              </w:rPr>
-              <w:t>2</w:t>
-            </w:r>
-          </w:p>
-        </w:tc>
-      </w:tr>
-      <w:tr>
-        <w:tc>
-          <w:tcPr>
-            <w:cnfStyle w:val="001000000000" w:firstRow="0" w:lastRow="0" w:firstColumn="1" w:lastColumn="0" w:oddVBand="0" w:evenVBand="0" w:oddHBand="0" w:evenHBand="0" w:firstRowFirstColumn="0" w:firstRowLastColumn="0" w:lastRowFirstColumn="0" w:lastRowLastColumn="0"/>
-            <w:tcW w:w="5495" w:type="dxa"/>
-          </w:tcPr>
-          <w:p>
-            <w:pPr>
-              <w:rPr>
-                <w:noProof w:val="0"/>
-              </w:rPr>
-            </w:pPr>
-            <w:r>
-              <w:rPr>
-                <w:noProof w:val="0"/>
-              </w:rPr>
-              <w:t>Actualización de la información de los productos</w:t>
-            </w:r>
-          </w:p>
-        </w:tc>
-        <w:tc>
-          <w:tcPr>
-            <w:tcW w:w="1271" w:type="dxa"/>
-          </w:tcPr>
-          <w:p>
-            <w:pPr>
-              <w:cnfStyle w:val="000000000000" w:firstRow="0" w:lastRow="0" w:firstColumn="0" w:lastColumn="0" w:oddVBand="0" w:evenVBand="0" w:oddHBand="0" w:evenHBand="0" w:firstRowFirstColumn="0" w:firstRowLastColumn="0" w:lastRowFirstColumn="0" w:lastRowLastColumn="0"/>
-              <w:rPr>
-                <w:noProof w:val="0"/>
-              </w:rPr>
-            </w:pPr>
-            <w:r>
-              <w:rPr>
-                <w:noProof w:val="0"/>
-              </w:rPr>
-              <w:t>TP</w:t>
-            </w:r>
-          </w:p>
-        </w:tc>
-        <w:tc>
-          <w:tcPr>
-            <w:tcW w:w="1532" w:type="dxa"/>
-          </w:tcPr>
-          <w:p>
-            <w:pPr>
-              <w:cnfStyle w:val="000000000000" w:firstRow="0" w:lastRow="0" w:firstColumn="0" w:lastColumn="0" w:oddVBand="0" w:evenVBand="0" w:oddHBand="0" w:evenHBand="0" w:firstRowFirstColumn="0" w:firstRowLastColumn="0" w:lastRowFirstColumn="0" w:lastRowLastColumn="0"/>
-              <w:rPr>
-                <w:noProof w:val="0"/>
-              </w:rPr>
-            </w:pPr>
-            <w:r>
-              <w:rPr>
-                <w:noProof w:val="0"/>
-              </w:rPr>
-              <w:t>50%</w:t>
-            </w:r>
-          </w:p>
-        </w:tc>
-        <w:tc>
-          <w:tcPr>
-            <w:tcW w:w="1128" w:type="dxa"/>
-          </w:tcPr>
-          <w:p>
-            <w:pPr>
-              <w:cnfStyle w:val="000000000000" w:firstRow="0" w:lastRow="0" w:firstColumn="0" w:lastColumn="0" w:oddVBand="0" w:evenVBand="0" w:oddHBand="0" w:evenHBand="0" w:firstRowFirstColumn="0" w:firstRowLastColumn="0" w:lastRowFirstColumn="0" w:lastRowLastColumn="0"/>
-              <w:rPr>
-                <w:noProof w:val="0"/>
-              </w:rPr>
-            </w:pPr>
-            <w:r>
-              <w:rPr>
-                <w:noProof w:val="0"/>
-              </w:rPr>
-              <w:t>3</w:t>
-            </w:r>
-          </w:p>
-        </w:tc>
-      </w:tr>
-      <w:tr>
-        <w:trPr>
-          <w:cnfStyle w:val="000000100000" w:firstRow="0" w:lastRow="0" w:firstColumn="0" w:lastColumn="0" w:oddVBand="0" w:evenVBand="0" w:oddHBand="1" w:evenHBand="0" w:firstRowFirstColumn="0" w:firstRowLastColumn="0" w:lastRowFirstColumn="0" w:lastRowLastColumn="0"/>
-        </w:trPr>
-        <w:tc>
-          <w:tcPr>
-            <w:cnfStyle w:val="001000000000" w:firstRow="0" w:lastRow="0" w:firstColumn="1" w:lastColumn="0" w:oddVBand="0" w:evenVBand="0" w:oddHBand="0" w:evenHBand="0" w:firstRowFirstColumn="0" w:firstRowLastColumn="0" w:lastRowFirstColumn="0" w:lastRowLastColumn="0"/>
-            <w:tcW w:w="5495" w:type="dxa"/>
-          </w:tcPr>
-          <w:p>
-            <w:pPr>
-              <w:rPr>
-                <w:noProof w:val="0"/>
-              </w:rPr>
-            </w:pPr>
-            <w:r>
-              <w:rPr>
-                <w:noProof w:val="0"/>
-              </w:rPr>
-              <w:t>Cambio de los requisitos por el cliente</w:t>
-            </w:r>
-          </w:p>
-        </w:tc>
-        <w:tc>
-          <w:tcPr>
-            <w:tcW w:w="1271" w:type="dxa"/>
-          </w:tcPr>
-          <w:p>
-            <w:pPr>
-              <w:cnfStyle w:val="000000100000" w:firstRow="0" w:lastRow="0" w:firstColumn="0" w:lastColumn="0" w:oddVBand="0" w:evenVBand="0" w:oddHBand="1" w:evenHBand="0" w:firstRowFirstColumn="0" w:firstRowLastColumn="0" w:lastRowFirstColumn="0" w:lastRowLastColumn="0"/>
-              <w:rPr>
-                <w:noProof w:val="0"/>
-              </w:rPr>
-            </w:pPr>
-            <w:r>
-              <w:rPr>
-                <w:noProof w:val="0"/>
-              </w:rPr>
-              <w:t>TP</w:t>
-            </w:r>
-          </w:p>
-        </w:tc>
-        <w:tc>
-          <w:tcPr>
-            <w:tcW w:w="1532" w:type="dxa"/>
-          </w:tcPr>
-          <w:p>
-            <w:pPr>
-              <w:cnfStyle w:val="000000100000" w:firstRow="0" w:lastRow="0" w:firstColumn="0" w:lastColumn="0" w:oddVBand="0" w:evenVBand="0" w:oddHBand="1" w:evenHBand="0" w:firstRowFirstColumn="0" w:firstRowLastColumn="0" w:lastRowFirstColumn="0" w:lastRowLastColumn="0"/>
-              <w:rPr>
-                <w:noProof w:val="0"/>
-              </w:rPr>
-            </w:pPr>
-            <w:r>
-              <w:rPr>
-                <w:noProof w:val="0"/>
-              </w:rPr>
-              <w:t>10%</w:t>
-            </w:r>
-          </w:p>
-        </w:tc>
-        <w:tc>
-          <w:tcPr>
-            <w:tcW w:w="1128" w:type="dxa"/>
-          </w:tcPr>
-          <w:p>
-            <w:pPr>
-              <w:cnfStyle w:val="000000100000" w:firstRow="0" w:lastRow="0" w:firstColumn="0" w:lastColumn="0" w:oddVBand="0" w:evenVBand="0" w:oddHBand="1" w:evenHBand="0" w:firstRowFirstColumn="0" w:firstRowLastColumn="0" w:lastRowFirstColumn="0" w:lastRowLastColumn="0"/>
-              <w:rPr>
-                <w:noProof w:val="0"/>
-              </w:rPr>
-            </w:pPr>
-            <w:r>
-              <w:rPr>
-                <w:noProof w:val="0"/>
-              </w:rPr>
-              <w:t>4</w:t>
-            </w:r>
-          </w:p>
-        </w:tc>
-      </w:tr>
-    </w:tbl>
-    <w:p>
-      <w:pPr>
-        <w:spacing w:after="0"/>
-      </w:pPr>
-      <w:r>
-        <w:t>TP – Tamaño del proyecto.</w:t>
-      </w:r>
-      <w:r>
-        <w:tab/>
-      </w:r>
-      <w:r>
-        <w:tab/>
-      </w:r>
-    </w:p>
-    <w:p>
-      <w:pPr>
-        <w:spacing w:after="0"/>
-      </w:pPr>
-      <w:r>
-        <w:t>ED – Entorno de desarrollo.</w:t>
-      </w:r>
-    </w:p>
-    <w:p>
-      <w:r>
-        <w:t>Impacto: 1)C</w:t>
-      </w:r>
-      <w:r>
-        <w:t>atastrófico, 2)</w:t>
-      </w:r>
-      <w:r>
-        <w:t>Crítico, 3)Marginal, 4)Despreciable.</w:t>
-      </w:r>
-      <w:bookmarkStart w:id="33" w:name="_GoBack"/>
-      <w:bookmarkEnd w:id="33"/>
-    </w:p>
-    <w:tbl>
-      <w:tblPr>
-        <w:tblStyle w:val="Tablaconcuadrcula"/>
-        <w:tblW w:w="0" w:type="auto"/>
-        <w:tblLook w:val="04A0" w:firstRow="1" w:lastRow="0" w:firstColumn="1" w:lastColumn="0" w:noHBand="0" w:noVBand="1"/>
-      </w:tblPr>
-      <w:tblGrid>
-        <w:gridCol w:w="2244"/>
-        <w:gridCol w:w="2244"/>
-        <w:gridCol w:w="2245"/>
-        <w:gridCol w:w="2245"/>
-      </w:tblGrid>
-      <w:tr>
-        <w:tc>
-          <w:tcPr>
-            <w:tcW w:w="8978" w:type="dxa"/>
-            <w:gridSpan w:val="4"/>
-            <w:vAlign w:val="center"/>
-          </w:tcPr>
-          <w:p>
-            <w:pPr>
-              <w:jc w:val="center"/>
-            </w:pPr>
-            <w:r>
-              <w:t>Información del Riesgo</w:t>
-            </w:r>
-          </w:p>
-        </w:tc>
-      </w:tr>
-      <w:tr>
-        <w:tc>
-          <w:tcPr>
-            <w:tcW w:w="2244" w:type="dxa"/>
-            <w:vAlign w:val="center"/>
-          </w:tcPr>
-          <w:p>
-            <w:pPr>
-              <w:jc w:val="center"/>
-            </w:pPr>
-            <w:r>
-              <w:t>ID del riesgo: R1</w:t>
-            </w:r>
-          </w:p>
-        </w:tc>
-        <w:tc>
-          <w:tcPr>
-            <w:tcW w:w="2244" w:type="dxa"/>
-            <w:vAlign w:val="center"/>
-          </w:tcPr>
-          <w:p>
-            <w:pPr>
-              <w:jc w:val="center"/>
-            </w:pPr>
-            <w:r>
-              <w:t>Fecha:</w:t>
-            </w:r>
-            <w:r>
-              <w:t xml:space="preserve"> 17/10/2015</w:t>
-            </w:r>
-          </w:p>
-        </w:tc>
-        <w:tc>
-          <w:tcPr>
-            <w:tcW w:w="2245" w:type="dxa"/>
-            <w:vAlign w:val="center"/>
-          </w:tcPr>
-          <w:p>
-            <w:pPr>
-              <w:jc w:val="center"/>
-            </w:pPr>
-            <w:r>
-              <w:t>Prob:</w:t>
-            </w:r>
-            <w:r>
-              <w:t xml:space="preserve"> 8</w:t>
-            </w:r>
-            <w:r>
-              <w:t>0%</w:t>
-            </w:r>
-          </w:p>
-        </w:tc>
-        <w:tc>
-          <w:tcPr>
-            <w:tcW w:w="2245" w:type="dxa"/>
-            <w:vAlign w:val="center"/>
-          </w:tcPr>
-          <w:p>
-            <w:pPr>
-              <w:jc w:val="center"/>
-            </w:pPr>
-            <w:r>
-              <w:t>Impacto: Catastrófica</w:t>
-            </w:r>
-          </w:p>
-        </w:tc>
-      </w:tr>
-      <w:tr>
-        <w:tc>
-          <w:tcPr>
-            <w:tcW w:w="8978" w:type="dxa"/>
-            <w:gridSpan w:val="4"/>
-            <w:vAlign w:val="center"/>
-          </w:tcPr>
-          <w:p>
-            <w:pPr>
-              <w:rPr>
-                <w:b/>
-              </w:rPr>
-            </w:pPr>
-            <w:r>
-              <w:rPr>
-                <w:b/>
-              </w:rPr>
-              <w:t>Descripción:</w:t>
-            </w:r>
-          </w:p>
-          <w:p>
-            <w:r>
-              <w:t>Al inicio, la</w:t>
-            </w:r>
-            <w:r>
-              <w:t xml:space="preserve"> aplicación no contendrá o conte</w:t>
-            </w:r>
-            <w:r>
-              <w:t>ndrá muy poca información de algún producto, por lo cual la población podría calificarla como mala.</w:t>
-            </w:r>
-          </w:p>
-        </w:tc>
-      </w:tr>
-      <w:tr>
-        <w:tc>
-          <w:tcPr>
-            <w:tcW w:w="8978" w:type="dxa"/>
-            <w:gridSpan w:val="4"/>
-            <w:vAlign w:val="center"/>
-          </w:tcPr>
-          <w:p>
-            <w:pPr>
-              <w:rPr>
-                <w:b/>
-              </w:rPr>
-            </w:pPr>
-            <w:r>
-              <w:rPr>
-                <w:b/>
-              </w:rPr>
-              <w:t>Reducción/Supervisión:</w:t>
-            </w:r>
-          </w:p>
-          <w:p>
-            <w:pPr>
-              <w:pStyle w:val="Prrafodelista"/>
-              <w:numPr>
-                <w:ilvl w:val="0"/>
-                <w:numId w:val="5"/>
-              </w:numPr>
-              <w:spacing w:line="240" w:lineRule="auto"/>
-            </w:pPr>
-            <w:r>
-              <w:t>Realizar convenios con Tiendas departamentales como</w:t>
-            </w:r>
-            <w:r>
-              <w:t xml:space="preserve"> por ejemplo</w:t>
-            </w:r>
-            <w:r>
-              <w:t xml:space="preserve"> Walmart ayudándonos con la base de datos de sus productos, esto para que la tienda tenga más ventas y nosotros tengamos información de más productos y/o servicios para la aplicación.</w:t>
-            </w:r>
-          </w:p>
-          <w:p>
-            <w:pPr>
-              <w:pStyle w:val="Prrafodelista"/>
-              <w:numPr>
-                <w:ilvl w:val="0"/>
-                <w:numId w:val="5"/>
-              </w:numPr>
-              <w:spacing w:line="240" w:lineRule="auto"/>
-            </w:pPr>
-            <w:r>
-              <w:t>Supervisión de la respuesta de los usuarios de la aplicación.</w:t>
-            </w:r>
-          </w:p>
-        </w:tc>
-      </w:tr>
-      <w:tr>
-        <w:tc>
-          <w:tcPr>
-            <w:tcW w:w="8978" w:type="dxa"/>
-            <w:gridSpan w:val="4"/>
-            <w:vAlign w:val="center"/>
-          </w:tcPr>
-          <w:p>
-            <w:pPr>
-              <w:rPr>
-                <w:b/>
-              </w:rPr>
-            </w:pPr>
-            <w:r>
-              <w:rPr>
-                <w:b/>
-              </w:rPr>
-              <w:t>Gestión/Plan de contingencia:</w:t>
-            </w:r>
-          </w:p>
-          <w:p>
-            <w:r>
-              <w:t>Contactar a personal especificamente para realizar esta acción inicial de llenar manualmente nuestra base de datos con productos que ellos capturen.</w:t>
-            </w:r>
-          </w:p>
-        </w:tc>
-      </w:tr>
-      <w:tr>
-        <w:tc>
-          <w:tcPr>
-            <w:tcW w:w="8978" w:type="dxa"/>
-            <w:gridSpan w:val="4"/>
-            <w:vAlign w:val="center"/>
-          </w:tcPr>
-          <w:p>
-            <w:pPr>
-              <w:rPr>
-                <w:b/>
-              </w:rPr>
-            </w:pPr>
-            <w:r>
-              <w:rPr>
-                <w:b/>
-              </w:rPr>
-              <w:t>Estado actual:</w:t>
-            </w:r>
-          </w:p>
-          <w:p>
-            <w:r>
-              <w:t>01/2016</w:t>
-            </w:r>
-            <w:r>
-              <w:t>: Inician los pasos de reducción.</w:t>
-            </w:r>
-          </w:p>
-        </w:tc>
-      </w:tr>
-    </w:tbl>
-    <w:p>
       <w:pPr>
         <w:pStyle w:val="Ttulo2"/>
         <w:rPr>
@@ -14031,885 +15029,10 @@
         </w:rPr>
       </w:pPr>
       <w:bookmarkStart w:id="34" w:name="_Toc426800515"/>
-    </w:p>
-    <w:tbl>
-      <w:tblPr>
-        <w:tblStyle w:val="Tablaconcuadrcula"/>
-        <w:tblW w:w="0" w:type="auto"/>
-        <w:tblLook w:val="04A0" w:firstRow="1" w:lastRow="0" w:firstColumn="1" w:lastColumn="0" w:noHBand="0" w:noVBand="1"/>
-      </w:tblPr>
-      <w:tblGrid>
-        <w:gridCol w:w="2244"/>
-        <w:gridCol w:w="2244"/>
-        <w:gridCol w:w="2245"/>
-        <w:gridCol w:w="2245"/>
-      </w:tblGrid>
-      <w:tr>
-        <w:tc>
-          <w:tcPr>
-            <w:tcW w:w="8978" w:type="dxa"/>
-            <w:gridSpan w:val="4"/>
-            <w:vAlign w:val="center"/>
-          </w:tcPr>
-          <w:p>
-            <w:pPr>
-              <w:jc w:val="center"/>
-            </w:pPr>
-            <w:r>
-              <w:t>Información del Riesgo</w:t>
-            </w:r>
-          </w:p>
-        </w:tc>
-      </w:tr>
-      <w:tr>
-        <w:tc>
-          <w:tcPr>
-            <w:tcW w:w="2244" w:type="dxa"/>
-            <w:vAlign w:val="center"/>
-          </w:tcPr>
-          <w:p>
-            <w:pPr>
-              <w:jc w:val="center"/>
-            </w:pPr>
-            <w:r>
-              <w:t>ID del riesgo: R2</w:t>
-            </w:r>
-          </w:p>
-        </w:tc>
-        <w:tc>
-          <w:tcPr>
-            <w:tcW w:w="2244" w:type="dxa"/>
-            <w:vAlign w:val="center"/>
-          </w:tcPr>
-          <w:p>
-            <w:pPr>
-              <w:jc w:val="center"/>
-            </w:pPr>
-            <w:r>
-              <w:t>Fecha:</w:t>
-            </w:r>
-            <w:r>
-              <w:t>17/10/2015</w:t>
-            </w:r>
-          </w:p>
-        </w:tc>
-        <w:tc>
-          <w:tcPr>
-            <w:tcW w:w="2245" w:type="dxa"/>
-            <w:vAlign w:val="center"/>
-          </w:tcPr>
-          <w:p>
-            <w:pPr>
-              <w:jc w:val="center"/>
-            </w:pPr>
-            <w:r>
-              <w:t>Prob: 45%</w:t>
-            </w:r>
-          </w:p>
-        </w:tc>
-        <w:tc>
-          <w:tcPr>
-            <w:tcW w:w="2245" w:type="dxa"/>
-            <w:vAlign w:val="center"/>
-          </w:tcPr>
-          <w:p>
-            <w:pPr>
-              <w:jc w:val="center"/>
-            </w:pPr>
-            <w:r>
-              <w:t>Impacto: Crítica</w:t>
-            </w:r>
-          </w:p>
-        </w:tc>
-      </w:tr>
-      <w:tr>
-        <w:tc>
-          <w:tcPr>
-            <w:tcW w:w="8978" w:type="dxa"/>
-            <w:gridSpan w:val="4"/>
-            <w:vAlign w:val="center"/>
-          </w:tcPr>
-          <w:p>
-            <w:pPr>
-              <w:rPr>
-                <w:b/>
-              </w:rPr>
-            </w:pPr>
-            <w:r>
-              <w:rPr>
-                <w:b/>
-              </w:rPr>
-              <w:t>Descripción:</w:t>
-            </w:r>
-          </w:p>
-          <w:p>
-            <w:r>
-              <w:t>Falta de experiencia en las herramientas para el desarrollo del proyecto como son: ruby o hibernet.</w:t>
-            </w:r>
-          </w:p>
-        </w:tc>
-      </w:tr>
-      <w:tr>
-        <w:tc>
-          <w:tcPr>
-            <w:tcW w:w="8978" w:type="dxa"/>
-            <w:gridSpan w:val="4"/>
-            <w:vAlign w:val="center"/>
-          </w:tcPr>
-          <w:p>
-            <w:pPr>
-              <w:rPr>
-                <w:b/>
-              </w:rPr>
-            </w:pPr>
-            <w:r>
-              <w:rPr>
-                <w:b/>
-              </w:rPr>
-              <w:t>Reducción/Supervisión:</w:t>
-            </w:r>
-          </w:p>
-          <w:p>
-            <w:pPr>
-              <w:pStyle w:val="Prrafodelista"/>
-              <w:numPr>
-                <w:ilvl w:val="0"/>
-                <w:numId w:val="6"/>
-              </w:numPr>
-              <w:spacing w:line="240" w:lineRule="auto"/>
-            </w:pPr>
-            <w:r>
-              <w:t>Ver cursos online sobre las herramientas.</w:t>
-            </w:r>
-          </w:p>
-        </w:tc>
-      </w:tr>
-      <w:tr>
-        <w:tc>
-          <w:tcPr>
-            <w:tcW w:w="8978" w:type="dxa"/>
-            <w:gridSpan w:val="4"/>
-            <w:vAlign w:val="center"/>
-          </w:tcPr>
-          <w:p>
-            <w:pPr>
-              <w:rPr>
-                <w:b/>
-              </w:rPr>
-            </w:pPr>
-            <w:r>
-              <w:rPr>
-                <w:b/>
-              </w:rPr>
-              <w:t>Gestión/Plan de contingencia:</w:t>
-            </w:r>
-          </w:p>
-          <w:p>
-            <w:r>
-              <w:t xml:space="preserve"> Contactar con un profesional en el tema en busca de regulariozación en el tema.</w:t>
-            </w:r>
-          </w:p>
-        </w:tc>
-      </w:tr>
-      <w:tr>
-        <w:tc>
-          <w:tcPr>
-            <w:tcW w:w="8978" w:type="dxa"/>
-            <w:gridSpan w:val="4"/>
-            <w:vAlign w:val="center"/>
-          </w:tcPr>
-          <w:p>
-            <w:pPr>
-              <w:rPr>
-                <w:b/>
-              </w:rPr>
-            </w:pPr>
-            <w:r>
-              <w:rPr>
-                <w:b/>
-              </w:rPr>
-              <w:t>Estado actual:</w:t>
-            </w:r>
-          </w:p>
-          <w:p>
-            <w:r>
-              <w:t>30/10/2015: Inician los pasos de reducción.</w:t>
-            </w:r>
-          </w:p>
-        </w:tc>
-      </w:tr>
-    </w:tbl>
-    <w:p/>
-    <w:p/>
-    <w:p/>
-    <w:tbl>
-      <w:tblPr>
-        <w:tblStyle w:val="Tablaconcuadrcula"/>
-        <w:tblW w:w="0" w:type="auto"/>
-        <w:tblLook w:val="04A0" w:firstRow="1" w:lastRow="0" w:firstColumn="1" w:lastColumn="0" w:noHBand="0" w:noVBand="1"/>
-      </w:tblPr>
-      <w:tblGrid>
-        <w:gridCol w:w="2244"/>
-        <w:gridCol w:w="2244"/>
-        <w:gridCol w:w="2245"/>
-        <w:gridCol w:w="2245"/>
-      </w:tblGrid>
-      <w:tr>
-        <w:tc>
-          <w:tcPr>
-            <w:tcW w:w="8978" w:type="dxa"/>
-            <w:gridSpan w:val="4"/>
-            <w:vAlign w:val="center"/>
-          </w:tcPr>
-          <w:p>
-            <w:pPr>
-              <w:jc w:val="center"/>
-            </w:pPr>
-            <w:r>
-              <w:t>Información del Riesgo</w:t>
-            </w:r>
-          </w:p>
-        </w:tc>
-      </w:tr>
-      <w:tr>
-        <w:tc>
-          <w:tcPr>
-            <w:tcW w:w="2244" w:type="dxa"/>
-            <w:vAlign w:val="center"/>
-          </w:tcPr>
-          <w:p>
-            <w:pPr>
-              <w:jc w:val="center"/>
-            </w:pPr>
-            <w:r>
-              <w:t>ID del riesgo: R3</w:t>
-            </w:r>
-          </w:p>
-        </w:tc>
-        <w:tc>
-          <w:tcPr>
-            <w:tcW w:w="2244" w:type="dxa"/>
-            <w:vAlign w:val="center"/>
-          </w:tcPr>
-          <w:p>
-            <w:pPr>
-              <w:jc w:val="center"/>
-            </w:pPr>
-            <w:r>
-              <w:t>Fecha:</w:t>
-            </w:r>
-            <w:r>
-              <w:t>17/10/2015</w:t>
-            </w:r>
-          </w:p>
-        </w:tc>
-        <w:tc>
-          <w:tcPr>
-            <w:tcW w:w="2245" w:type="dxa"/>
-            <w:vAlign w:val="center"/>
-          </w:tcPr>
-          <w:p>
-            <w:pPr>
-              <w:jc w:val="center"/>
-            </w:pPr>
-            <w:r>
-              <w:t>Prob: 30%</w:t>
-            </w:r>
-          </w:p>
-        </w:tc>
-        <w:tc>
-          <w:tcPr>
-            <w:tcW w:w="2245" w:type="dxa"/>
-            <w:vAlign w:val="center"/>
-          </w:tcPr>
-          <w:p>
-            <w:pPr>
-              <w:jc w:val="center"/>
-            </w:pPr>
-            <w:r>
-              <w:t>Impacto: Crítica</w:t>
-            </w:r>
-          </w:p>
-        </w:tc>
-      </w:tr>
-      <w:tr>
-        <w:tc>
-          <w:tcPr>
-            <w:tcW w:w="8978" w:type="dxa"/>
-            <w:gridSpan w:val="4"/>
-            <w:vAlign w:val="center"/>
-          </w:tcPr>
-          <w:p>
-            <w:pPr>
-              <w:rPr>
-                <w:b/>
-              </w:rPr>
-            </w:pPr>
-            <w:r>
-              <w:rPr>
-                <w:b/>
-              </w:rPr>
-              <w:t>Descripción:</w:t>
-            </w:r>
-          </w:p>
-          <w:p>
-            <w:r>
-              <w:t>El número de usuarios es mayor al que se tenía pensado para la aplicación</w:t>
-            </w:r>
-          </w:p>
-        </w:tc>
-      </w:tr>
-      <w:tr>
-        <w:tc>
-          <w:tcPr>
-            <w:tcW w:w="8978" w:type="dxa"/>
-            <w:gridSpan w:val="4"/>
-            <w:vAlign w:val="center"/>
-          </w:tcPr>
-          <w:p>
-            <w:pPr>
-              <w:rPr>
-                <w:b/>
-              </w:rPr>
-            </w:pPr>
-            <w:r>
-              <w:rPr>
-                <w:b/>
-              </w:rPr>
-              <w:t>Reducción/Supervisión:</w:t>
-            </w:r>
-          </w:p>
-          <w:p>
-            <w:pPr>
-              <w:pStyle w:val="Prrafodelista"/>
-              <w:numPr>
-                <w:ilvl w:val="0"/>
-                <w:numId w:val="8"/>
-              </w:numPr>
-              <w:spacing w:line="240" w:lineRule="auto"/>
-            </w:pPr>
-            <w:r>
-              <w:t>Realizar las pruebas necesarias de disponibilidad para mitigar los posibles bloqueos en la aplicación debido a un alto ingreso de usuarios a la misma.</w:t>
-            </w:r>
-          </w:p>
-        </w:tc>
-      </w:tr>
-      <w:tr>
-        <w:tc>
-          <w:tcPr>
-            <w:tcW w:w="8978" w:type="dxa"/>
-            <w:gridSpan w:val="4"/>
-            <w:vAlign w:val="center"/>
-          </w:tcPr>
-          <w:p>
-            <w:pPr>
-              <w:rPr>
-                <w:b/>
-              </w:rPr>
-            </w:pPr>
-            <w:r>
-              <w:rPr>
-                <w:b/>
-              </w:rPr>
-              <w:t>Gestión/Plan de contingencia:</w:t>
-            </w:r>
-          </w:p>
-          <w:p>
-            <w:pPr>
-              <w:rPr>
-                <w:b/>
-              </w:rPr>
-            </w:pPr>
-            <w:r>
-              <w:rPr>
-                <w:b/>
-              </w:rPr>
-              <w:t>&lt;&lt;FALTA PLAN DE CONTINGENCIA&gt;&gt;</w:t>
-            </w:r>
-          </w:p>
-        </w:tc>
-      </w:tr>
-      <w:tr>
-        <w:tc>
-          <w:tcPr>
-            <w:tcW w:w="8978" w:type="dxa"/>
-            <w:gridSpan w:val="4"/>
-            <w:vAlign w:val="center"/>
-          </w:tcPr>
-          <w:p>
-            <w:pPr>
-              <w:rPr>
-                <w:b/>
-              </w:rPr>
-            </w:pPr>
-            <w:r>
-              <w:rPr>
-                <w:b/>
-              </w:rPr>
-              <w:t>Estado actual:</w:t>
-            </w:r>
-          </w:p>
-          <w:p>
-            <w:r>
-              <w:t>12/2016:</w:t>
-            </w:r>
-            <w:r>
-              <w:t xml:space="preserve"> Inician los pasos de reducción.</w:t>
-            </w:r>
-          </w:p>
-        </w:tc>
-      </w:tr>
-    </w:tbl>
-    <w:p/>
-    <w:tbl>
-      <w:tblPr>
-        <w:tblStyle w:val="Tablaconcuadrcula"/>
-        <w:tblW w:w="0" w:type="auto"/>
-        <w:tblLook w:val="04A0" w:firstRow="1" w:lastRow="0" w:firstColumn="1" w:lastColumn="0" w:noHBand="0" w:noVBand="1"/>
-      </w:tblPr>
-      <w:tblGrid>
-        <w:gridCol w:w="2244"/>
-        <w:gridCol w:w="2244"/>
-        <w:gridCol w:w="2245"/>
-        <w:gridCol w:w="2245"/>
-      </w:tblGrid>
-      <w:tr>
-        <w:tc>
-          <w:tcPr>
-            <w:tcW w:w="8978" w:type="dxa"/>
-            <w:gridSpan w:val="4"/>
-            <w:vAlign w:val="center"/>
-          </w:tcPr>
-          <w:p>
-            <w:pPr>
-              <w:jc w:val="center"/>
-            </w:pPr>
-            <w:r>
-              <w:t>Información del Riesgo</w:t>
-            </w:r>
-          </w:p>
-        </w:tc>
-      </w:tr>
-      <w:tr>
-        <w:tc>
-          <w:tcPr>
-            <w:tcW w:w="2244" w:type="dxa"/>
-            <w:vAlign w:val="center"/>
-          </w:tcPr>
-          <w:p>
-            <w:pPr>
-              <w:jc w:val="center"/>
-            </w:pPr>
-            <w:r>
-              <w:t>ID del riesgo: R4</w:t>
-            </w:r>
-          </w:p>
-        </w:tc>
-        <w:tc>
-          <w:tcPr>
-            <w:tcW w:w="2244" w:type="dxa"/>
-            <w:vAlign w:val="center"/>
-          </w:tcPr>
-          <w:p>
-            <w:pPr>
-              <w:jc w:val="center"/>
-            </w:pPr>
-            <w:r>
-              <w:t>Fecha:</w:t>
-            </w:r>
-          </w:p>
-        </w:tc>
-        <w:tc>
-          <w:tcPr>
-            <w:tcW w:w="2245" w:type="dxa"/>
-            <w:vAlign w:val="center"/>
-          </w:tcPr>
-          <w:p>
-            <w:pPr>
-              <w:jc w:val="center"/>
-            </w:pPr>
-            <w:r>
-              <w:t>Prob: 50%</w:t>
-            </w:r>
-          </w:p>
-        </w:tc>
-        <w:tc>
-          <w:tcPr>
-            <w:tcW w:w="2245" w:type="dxa"/>
-            <w:vAlign w:val="center"/>
-          </w:tcPr>
-          <w:p>
-            <w:pPr>
-              <w:jc w:val="center"/>
-            </w:pPr>
-            <w:r>
-              <w:t>Impacto:</w:t>
-            </w:r>
-            <w:r>
-              <w:t xml:space="preserve"> Marginal</w:t>
-            </w:r>
-          </w:p>
-        </w:tc>
-      </w:tr>
-      <w:tr>
-        <w:tc>
-          <w:tcPr>
-            <w:tcW w:w="8978" w:type="dxa"/>
-            <w:gridSpan w:val="4"/>
-            <w:vAlign w:val="center"/>
-          </w:tcPr>
-          <w:p>
-            <w:pPr>
-              <w:rPr>
-                <w:b/>
-              </w:rPr>
-            </w:pPr>
-            <w:r>
-              <w:rPr>
-                <w:b/>
-              </w:rPr>
-              <w:t>Descripción:</w:t>
-            </w:r>
-          </w:p>
-          <w:p>
-            <w:r>
-              <w:t xml:space="preserve">En varios casos será necesario </w:t>
-            </w:r>
-            <w:r>
-              <w:t>actualizar</w:t>
-            </w:r>
-            <w:r>
-              <w:t xml:space="preserve"> los precios y ofertas de los productos que se tengan en la base</w:t>
-            </w:r>
-            <w:r>
-              <w:t xml:space="preserve"> por la causa de que los precios indicados en la aplicación ya no apliquen después de una cierta fecha</w:t>
-            </w:r>
-            <w:r>
-              <w:t>.</w:t>
-            </w:r>
-          </w:p>
-        </w:tc>
-      </w:tr>
-      <w:tr>
-        <w:tc>
-          <w:tcPr>
-            <w:tcW w:w="8978" w:type="dxa"/>
-            <w:gridSpan w:val="4"/>
-            <w:vAlign w:val="center"/>
-          </w:tcPr>
-          <w:p>
-            <w:pPr>
-              <w:rPr>
-                <w:b/>
-              </w:rPr>
-            </w:pPr>
-            <w:r>
-              <w:rPr>
-                <w:b/>
-              </w:rPr>
-              <w:t>Reducción/Supervisión:</w:t>
-            </w:r>
-          </w:p>
-          <w:p>
-            <w:pPr>
-              <w:pStyle w:val="Prrafodelista"/>
-              <w:numPr>
-                <w:ilvl w:val="0"/>
-                <w:numId w:val="7"/>
-              </w:numPr>
-              <w:spacing w:line="240" w:lineRule="auto"/>
-            </w:pPr>
-            <w:r>
-              <w:t>Tener un campo en cada información del producto donde se ponga si es una oferta y hasta cuándo será válida en la tienda departamental.</w:t>
-            </w:r>
-          </w:p>
-        </w:tc>
-      </w:tr>
-      <w:tr>
-        <w:tc>
-          <w:tcPr>
-            <w:tcW w:w="8978" w:type="dxa"/>
-            <w:gridSpan w:val="4"/>
-            <w:vAlign w:val="center"/>
-          </w:tcPr>
-          <w:p>
-            <w:pPr>
-              <w:rPr>
-                <w:b/>
-              </w:rPr>
-            </w:pPr>
-            <w:r>
-              <w:rPr>
-                <w:b/>
-              </w:rPr>
-              <w:t>Gestión/Plan de contingencia:</w:t>
-            </w:r>
-          </w:p>
-          <w:p>
-            <w:r>
-              <w:t xml:space="preserve">El administrador tendrá que </w:t>
-            </w:r>
-            <w:r>
-              <w:t>encargarse de enviar alertas después de un determinado tiempo a los usuarios para que continuamente revisen los precios de los productos y/o servicios que comparten en la plataforma para corroborar que sigan en los precios indicados en la aplicación y sino es así, actualizar los mismos.</w:t>
-            </w:r>
-          </w:p>
-        </w:tc>
-      </w:tr>
-      <w:tr>
-        <w:tc>
-          <w:tcPr>
-            <w:tcW w:w="8978" w:type="dxa"/>
-            <w:gridSpan w:val="4"/>
-            <w:vAlign w:val="center"/>
-          </w:tcPr>
-          <w:p>
-            <w:pPr>
-              <w:rPr>
-                <w:b/>
-              </w:rPr>
-            </w:pPr>
-            <w:r>
-              <w:rPr>
-                <w:b/>
-              </w:rPr>
-              <w:t>Estado actual:</w:t>
-            </w:r>
-          </w:p>
-          <w:p>
-            <w:r>
-              <w:t>12/2015: inician los pasos de reducción.</w:t>
-            </w:r>
-          </w:p>
-        </w:tc>
-      </w:tr>
-    </w:tbl>
-    <w:p/>
-    <w:tbl>
-      <w:tblPr>
-        <w:tblStyle w:val="Tablaconcuadrcula"/>
-        <w:tblW w:w="0" w:type="auto"/>
-        <w:tblLook w:val="04A0" w:firstRow="1" w:lastRow="0" w:firstColumn="1" w:lastColumn="0" w:noHBand="0" w:noVBand="1"/>
-      </w:tblPr>
-      <w:tblGrid>
-        <w:gridCol w:w="2244"/>
-        <w:gridCol w:w="2244"/>
-        <w:gridCol w:w="2245"/>
-        <w:gridCol w:w="2245"/>
-      </w:tblGrid>
-      <w:tr>
-        <w:tc>
-          <w:tcPr>
-            <w:tcW w:w="8978" w:type="dxa"/>
-            <w:gridSpan w:val="4"/>
-            <w:vAlign w:val="center"/>
-          </w:tcPr>
-          <w:p>
-            <w:pPr>
-              <w:jc w:val="center"/>
-            </w:pPr>
-            <w:r>
-              <w:t>Información del Riesgo</w:t>
-            </w:r>
-          </w:p>
-        </w:tc>
-      </w:tr>
-      <w:tr>
-        <w:tc>
-          <w:tcPr>
-            <w:tcW w:w="2244" w:type="dxa"/>
-            <w:vAlign w:val="center"/>
-          </w:tcPr>
-          <w:p>
-            <w:pPr>
-              <w:jc w:val="center"/>
-            </w:pPr>
-            <w:r>
-              <w:t>ID del riesgo: R5</w:t>
-            </w:r>
-          </w:p>
-        </w:tc>
-        <w:tc>
-          <w:tcPr>
-            <w:tcW w:w="2244" w:type="dxa"/>
-            <w:vAlign w:val="center"/>
-          </w:tcPr>
-          <w:p>
-            <w:pPr>
-              <w:jc w:val="center"/>
-            </w:pPr>
-            <w:r>
-              <w:t>Fecha:</w:t>
-            </w:r>
-          </w:p>
-        </w:tc>
-        <w:tc>
-          <w:tcPr>
-            <w:tcW w:w="2245" w:type="dxa"/>
-            <w:vAlign w:val="center"/>
-          </w:tcPr>
-          <w:p>
-            <w:pPr>
-              <w:jc w:val="center"/>
-            </w:pPr>
-            <w:r>
-              <w:t>Prob: 10%</w:t>
-            </w:r>
-          </w:p>
-        </w:tc>
-        <w:tc>
-          <w:tcPr>
-            <w:tcW w:w="2245" w:type="dxa"/>
-            <w:vAlign w:val="center"/>
-          </w:tcPr>
-          <w:p>
-            <w:pPr>
-              <w:jc w:val="center"/>
-            </w:pPr>
-            <w:r>
-              <w:t>Impacto:</w:t>
-            </w:r>
-            <w:r>
-              <w:t xml:space="preserve"> Despreciable</w:t>
-            </w:r>
-          </w:p>
-        </w:tc>
-      </w:tr>
-      <w:tr>
-        <w:tc>
-          <w:tcPr>
-            <w:tcW w:w="8978" w:type="dxa"/>
-            <w:gridSpan w:val="4"/>
-            <w:vAlign w:val="center"/>
-          </w:tcPr>
-          <w:p>
-            <w:pPr>
-              <w:rPr>
-                <w:b/>
-              </w:rPr>
-            </w:pPr>
-            <w:r>
-              <w:rPr>
-                <w:b/>
-              </w:rPr>
-              <w:t>Descripción:</w:t>
-            </w:r>
-          </w:p>
-          <w:p>
-            <w:r>
-              <w:t xml:space="preserve">El caso de que se presente que a los usuarios no les guste cómo es que funciona la aplicación </w:t>
-            </w:r>
-            <w:r>
-              <w:t>o quieran cosas adicionales.</w:t>
-            </w:r>
-          </w:p>
-        </w:tc>
-      </w:tr>
-      <w:tr>
-        <w:tc>
-          <w:tcPr>
-            <w:tcW w:w="8978" w:type="dxa"/>
-            <w:gridSpan w:val="4"/>
-            <w:vAlign w:val="center"/>
-          </w:tcPr>
-          <w:p>
-            <w:pPr>
-              <w:rPr>
-                <w:b/>
-              </w:rPr>
-            </w:pPr>
-            <w:r>
-              <w:rPr>
-                <w:b/>
-              </w:rPr>
-              <w:t>Reducción/Supervisión:</w:t>
-            </w:r>
-          </w:p>
-          <w:p>
-            <w:pPr>
-              <w:rPr>
-                <w:b/>
-              </w:rPr>
-            </w:pPr>
-            <w:r>
-              <w:t>Tener diseño que permita la adición</w:t>
-            </w:r>
-            <w:r>
-              <w:t xml:space="preserve"> de módulos</w:t>
-            </w:r>
-            <w:r>
-              <w:t>.</w:t>
-            </w:r>
-          </w:p>
-        </w:tc>
-      </w:tr>
-      <w:tr>
-        <w:tc>
-          <w:tcPr>
-            <w:tcW w:w="8978" w:type="dxa"/>
-            <w:gridSpan w:val="4"/>
-            <w:vAlign w:val="center"/>
-          </w:tcPr>
-          <w:p>
-            <w:pPr>
-              <w:rPr>
-                <w:b/>
-              </w:rPr>
-            </w:pPr>
-            <w:r>
-              <w:rPr>
-                <w:b/>
-              </w:rPr>
-              <w:t>Gestión/Plan de contingencia:</w:t>
-            </w:r>
-          </w:p>
-          <w:p>
-            <w:r>
-              <w:t>Crear los módulos correspondientes a las demandas de los usuarios.</w:t>
-            </w:r>
-          </w:p>
-        </w:tc>
-      </w:tr>
-      <w:tr>
-        <w:tc>
-          <w:tcPr>
-            <w:tcW w:w="8978" w:type="dxa"/>
-            <w:gridSpan w:val="4"/>
-            <w:vAlign w:val="center"/>
-          </w:tcPr>
-          <w:p>
-            <w:pPr>
-              <w:rPr>
-                <w:b/>
-              </w:rPr>
-            </w:pPr>
-            <w:r>
-              <w:rPr>
-                <w:b/>
-              </w:rPr>
-              <w:t>Estado actual:</w:t>
-            </w:r>
-          </w:p>
-          <w:p>
-            <w:r>
-              <w:t>11/2015: inician los pasos de reducción.</w:t>
-            </w:r>
-          </w:p>
-        </w:tc>
-      </w:tr>
-    </w:tbl>
-    <w:p/>
-    <w:p>
-      <w:pPr>
-        <w:pStyle w:val="Ttulo2"/>
-        <w:rPr>
-          <w:noProof w:val="0"/>
-        </w:rPr>
-      </w:pPr>
-      <w:r>
-        <w:rPr>
-          <w:noProof w:val="0"/>
-        </w:rPr>
-        <w:lastRenderedPageBreak/>
+      <w:r>
+        <w:rPr>
+          <w:noProof w:val="0"/>
+        </w:rPr>
         <w:t>Diseño del Sistema</w:t>
       </w:r>
       <w:bookmarkEnd w:id="34"/>
@@ -14999,6 +15122,7 @@
           <w:noProof w:val="0"/>
           <w:color w:val="FF0000"/>
         </w:rPr>
+        <w:lastRenderedPageBreak/>
         <w:t>Capí</w:t>
       </w:r>
       <w:r>
@@ -15290,20 +15414,48 @@
           <w:noProof w:val="0"/>
         </w:rPr>
       </w:pPr>
-      <w:r>
-        <w:rPr>
-          <w:noProof w:val="0"/>
-        </w:rPr>
-        <w:t xml:space="preserve">Ray Algar (Abril 2007), </w:t>
-      </w:r>
+      <w:proofErr w:type="spellStart"/>
+      <w:r>
+        <w:rPr>
+          <w:noProof w:val="0"/>
+        </w:rPr>
+        <w:t>Ray</w:t>
+      </w:r>
+      <w:proofErr w:type="spellEnd"/>
+      <w:r>
+        <w:rPr>
+          <w:noProof w:val="0"/>
+        </w:rPr>
+        <w:t xml:space="preserve"> Algar (Abril 2007), </w:t>
+      </w:r>
+      <w:proofErr w:type="spellStart"/>
       <w:r>
         <w:rPr>
           <w:i/>
           <w:noProof w:val="0"/>
           <w:u w:val="single"/>
         </w:rPr>
-        <w:t>Collaborative Consumption</w:t>
-      </w:r>
+        <w:t>Collaborative</w:t>
+      </w:r>
+      <w:proofErr w:type="spellEnd"/>
+      <w:r>
+        <w:rPr>
+          <w:i/>
+          <w:noProof w:val="0"/>
+          <w:u w:val="single"/>
+        </w:rPr>
+        <w:t xml:space="preserve"> </w:t>
+      </w:r>
+      <w:proofErr w:type="spellStart"/>
+      <w:r>
+        <w:rPr>
+          <w:i/>
+          <w:noProof w:val="0"/>
+          <w:u w:val="single"/>
+        </w:rPr>
+        <w:t>Consumption</w:t>
+      </w:r>
+      <w:proofErr w:type="spellEnd"/>
       <w:r>
         <w:rPr>
           <w:i/>
@@ -15391,7 +15543,21 @@
         <w:rPr>
           <w:noProof w:val="0"/>
         </w:rPr>
-        <w:t>IAB México &amp; Millward Brown</w:t>
+        <w:t xml:space="preserve">IAB México &amp; </w:t>
+      </w:r>
+      <w:proofErr w:type="spellStart"/>
+      <w:r>
+        <w:rPr>
+          <w:noProof w:val="0"/>
+        </w:rPr>
+        <w:t>Millward</w:t>
+      </w:r>
+      <w:proofErr w:type="spellEnd"/>
+      <w:r>
+        <w:rPr>
+          <w:noProof w:val="0"/>
+        </w:rPr>
+        <w:t xml:space="preserve"> Brown</w:t>
       </w:r>
       <w:r>
         <w:rPr>
@@ -15448,7 +15614,21 @@
         <w:rPr>
           <w:noProof w:val="0"/>
         </w:rPr>
-        <w:t xml:space="preserve">Marc-Arthur Gauthey (2015, 15 de Enero), </w:t>
+        <w:t xml:space="preserve">Marc-Arthur </w:t>
+      </w:r>
+      <w:proofErr w:type="spellStart"/>
+      <w:r>
+        <w:rPr>
+          <w:noProof w:val="0"/>
+        </w:rPr>
+        <w:t>Gauthey</w:t>
+      </w:r>
+      <w:proofErr w:type="spellEnd"/>
+      <w:r>
+        <w:rPr>
+          <w:noProof w:val="0"/>
+        </w:rPr>
+        <w:t xml:space="preserve"> (2015, 15 de Enero), </w:t>
       </w:r>
       <w:r>
         <w:rPr>
@@ -15474,7 +15654,6 @@
         <w:rPr>
           <w:noProof w:val="0"/>
         </w:rPr>
-        <w:lastRenderedPageBreak/>
         <w:t>http://magazine.ouishare.net/es/2015/01/mayoria-plataformas-consumo-colaborativo-nunca-funcionaran/</w:t>
       </w:r>
     </w:p>
@@ -15496,7 +15675,35 @@
         <w:rPr>
           <w:noProof w:val="0"/>
         </w:rPr>
-        <w:t xml:space="preserve"> (s.a s.f) recuperado el 6 de Agosto del 2015 de </w:t>
+        <w:t xml:space="preserve"> (</w:t>
+      </w:r>
+      <w:proofErr w:type="spellStart"/>
+      <w:r>
+        <w:rPr>
+          <w:noProof w:val="0"/>
+        </w:rPr>
+        <w:t>s.a</w:t>
+      </w:r>
+      <w:proofErr w:type="spellEnd"/>
+      <w:r>
+        <w:rPr>
+          <w:noProof w:val="0"/>
+        </w:rPr>
+        <w:t xml:space="preserve"> </w:t>
+      </w:r>
+      <w:proofErr w:type="spellStart"/>
+      <w:r>
+        <w:rPr>
+          <w:noProof w:val="0"/>
+        </w:rPr>
+        <w:t>s.f</w:t>
+      </w:r>
+      <w:proofErr w:type="spellEnd"/>
+      <w:r>
+        <w:rPr>
+          <w:noProof w:val="0"/>
+        </w:rPr>
+        <w:t xml:space="preserve">) recuperado el 6 de Agosto del 2015 de </w:t>
       </w:r>
       <w:r>
         <w:rPr>
@@ -17507,7 +17714,7 @@
 </file>
 
 <file path=customXml/itemProps2.xml><?xml version="1.0" encoding="utf-8"?>
-<ds:datastoreItem xmlns:ds="http://schemas.openxmlformats.org/officeDocument/2006/customXml" ds:itemID="{ECEABA4F-06CF-48E1-9373-261CD4EF85A9}">
+<ds:datastoreItem xmlns:ds="http://schemas.openxmlformats.org/officeDocument/2006/customXml" ds:itemID="{82F70806-CDD8-4B2C-96F7-CE97E3E9B08F}">
   <ds:schemaRefs>
     <ds:schemaRef ds:uri="http://schemas.openxmlformats.org/officeDocument/2006/bibliography"/>
   </ds:schemaRefs>

</xml_diff>